<commit_message>
Made some changes in the Chapter 1 of documentation
</commit_message>
<xml_diff>
--- a/04_Project_Proposal_f.docx
+++ b/04_Project_Proposal_f.docx
@@ -263,7 +263,15 @@
           <w:b/>
           <w:sz w:val="40"/>
         </w:rPr>
-        <w:t>Lan-Based Voting System for Student Council and Organization Election</w:t>
+        <w:t>Web</w:t>
+      </w:r>
+      <w:r>
+        <w:rPr>
+          <w:rFonts w:ascii="Garamond" w:hAnsi="Garamond"/>
+          <w:b/>
+          <w:sz w:val="40"/>
+        </w:rPr>
+        <w:t>-Based Voting System for Student Council and Organization Election</w:t>
       </w:r>
       <w:r>
         <w:rPr>
@@ -600,8 +608,8 @@
     </w:p>
     <w:p>
       <w:pPr>
-        <w:ind w:firstLine="720"/>
-        <w:jc w:val="both"/>
+        <w:ind w:left="709" w:firstLine="11"/>
+        <w:jc w:val="center"/>
         <w:rPr>
           <w:rFonts w:asciiTheme="minorHAnsi" w:hAnsiTheme="minorHAnsi"/>
           <w:b/>
@@ -614,8 +622,6 @@
         </w:rPr>
         <w:t>WEB-BASED</w:t>
       </w:r>
-      <w:bookmarkStart w:id="0" w:name="_GoBack"/>
-      <w:bookmarkEnd w:id="0"/>
       <w:r>
         <w:rPr>
           <w:rFonts w:asciiTheme="minorHAnsi" w:hAnsiTheme="minorHAnsi"/>
@@ -628,7 +634,31 @@
           <w:rFonts w:asciiTheme="minorHAnsi" w:hAnsiTheme="minorHAnsi"/>
           <w:b/>
         </w:rPr>
-        <w:t xml:space="preserve"> FOR STUDENT COUNCIL AND ORGANIZATION ELECTIONS</w:t>
+        <w:t xml:space="preserve"> FOR STUDENT </w:t>
+      </w:r>
+      <w:r>
+        <w:rPr>
+          <w:rFonts w:asciiTheme="minorHAnsi" w:hAnsiTheme="minorHAnsi"/>
+          <w:b/>
+        </w:rPr>
+        <w:t>GOVERNMENT</w:t>
+      </w:r>
+    </w:p>
+    <w:p>
+      <w:pPr>
+        <w:ind w:left="709" w:firstLine="11"/>
+        <w:jc w:val="center"/>
+        <w:rPr>
+          <w:rFonts w:asciiTheme="minorHAnsi" w:hAnsiTheme="minorHAnsi"/>
+          <w:b/>
+        </w:rPr>
+      </w:pPr>
+      <w:r>
+        <w:rPr>
+          <w:rFonts w:asciiTheme="minorHAnsi" w:hAnsiTheme="minorHAnsi"/>
+          <w:b/>
+        </w:rPr>
+        <w:t>AND ORGANIZATION ELECTIONS</w:t>
       </w:r>
     </w:p>
     <w:p>
@@ -686,6 +716,107 @@
     </w:p>
     <w:p>
       <w:pPr>
+        <w:ind w:firstLine="709"/>
+        <w:jc w:val="both"/>
+        <w:rPr>
+          <w:rFonts w:ascii="Garamond" w:hAnsi="Garamond"/>
+        </w:rPr>
+      </w:pPr>
+      <w:r>
+        <w:rPr>
+          <w:rFonts w:ascii="Garamond" w:hAnsi="Garamond"/>
+        </w:rPr>
+        <w:t xml:space="preserve">Over the years, part of the Mater Dei Academy’s curriculum in developing its students into well-rounded individuals is </w:t>
+      </w:r>
+      <w:r>
+        <w:rPr>
+          <w:rFonts w:ascii="Garamond" w:hAnsi="Garamond"/>
+        </w:rPr>
+        <w:t>involving them in extra-curricular activities such as Student Government</w:t>
+      </w:r>
+      <w:r>
+        <w:rPr>
+          <w:rFonts w:ascii="Garamond" w:hAnsi="Garamond"/>
+        </w:rPr>
+        <w:t xml:space="preserve"> and other academic as well as non-academic clubs and organizations. This aims to </w:t>
+      </w:r>
+      <w:r>
+        <w:rPr>
+          <w:rFonts w:ascii="Garamond" w:hAnsi="Garamond"/>
+        </w:rPr>
+        <w:t>develop</w:t>
+      </w:r>
+      <w:r>
+        <w:rPr>
+          <w:rFonts w:ascii="Garamond" w:hAnsi="Garamond"/>
+        </w:rPr>
+        <w:t xml:space="preserve"> the potential</w:t>
+      </w:r>
+      <w:r>
+        <w:rPr>
+          <w:rFonts w:ascii="Garamond" w:hAnsi="Garamond"/>
+        </w:rPr>
+        <w:t xml:space="preserve"> and skills</w:t>
+      </w:r>
+      <w:r>
+        <w:rPr>
+          <w:rFonts w:ascii="Garamond" w:hAnsi="Garamond"/>
+        </w:rPr>
+        <w:t xml:space="preserve"> of student</w:t>
+      </w:r>
+      <w:r>
+        <w:rPr>
+          <w:rFonts w:ascii="Garamond" w:hAnsi="Garamond"/>
+        </w:rPr>
+        <w:t>s</w:t>
+      </w:r>
+      <w:r>
+        <w:rPr>
+          <w:rFonts w:ascii="Garamond" w:hAnsi="Garamond"/>
+        </w:rPr>
+        <w:t xml:space="preserve"> </w:t>
+      </w:r>
+      <w:r>
+        <w:rPr>
+          <w:rFonts w:ascii="Garamond" w:hAnsi="Garamond"/>
+        </w:rPr>
+        <w:t>as</w:t>
+      </w:r>
+      <w:r>
+        <w:rPr>
+          <w:rFonts w:ascii="Garamond" w:hAnsi="Garamond"/>
+        </w:rPr>
+        <w:t xml:space="preserve"> leader</w:t>
+      </w:r>
+      <w:r>
+        <w:rPr>
+          <w:rFonts w:ascii="Garamond" w:hAnsi="Garamond"/>
+        </w:rPr>
+        <w:t>s</w:t>
+      </w:r>
+      <w:r>
+        <w:rPr>
+          <w:rFonts w:ascii="Garamond" w:hAnsi="Garamond"/>
+        </w:rPr>
+        <w:t xml:space="preserve"> in different </w:t>
+      </w:r>
+      <w:r>
+        <w:rPr>
+          <w:rFonts w:ascii="Garamond" w:hAnsi="Garamond"/>
+        </w:rPr>
+        <w:t>organizations, who in turn, may become future leaders in the different aspects of society.</w:t>
+      </w:r>
+    </w:p>
+    <w:p>
+      <w:pPr>
+        <w:jc w:val="both"/>
+        <w:rPr>
+          <w:rFonts w:asciiTheme="minorHAnsi" w:hAnsiTheme="minorHAnsi"/>
+        </w:rPr>
+      </w:pPr>
+    </w:p>
+    <w:p>
+      <w:pPr>
         <w:ind w:firstLine="720"/>
         <w:jc w:val="both"/>
         <w:rPr>
@@ -696,7 +827,85 @@
         <w:rPr>
           <w:rFonts w:ascii="Garamond" w:hAnsi="Garamond"/>
         </w:rPr>
-        <w:t>This project intends to solve the project beneficiary’s problems in their current system of voting, which is done manually by using paper ballots and manual counting of votes. In this project, the proponents are proposing the use of the computers to ease up the election process and make it more secure from any fraudulent activities pertinent to the election, ensuring also the confidentiality of the choices of the voters.</w:t>
+        <w:t xml:space="preserve">This project intends to solve the project beneficiary’s problems in their current system of voting, which is done manually by using paper ballots and manual counting of votes. </w:t>
+      </w:r>
+      <w:r>
+        <w:rPr>
+          <w:rFonts w:ascii="Garamond" w:hAnsi="Garamond"/>
+        </w:rPr>
+        <w:t>Here</w:t>
+      </w:r>
+      <w:r>
+        <w:rPr>
+          <w:rFonts w:ascii="Garamond" w:hAnsi="Garamond"/>
+        </w:rPr>
+        <w:t xml:space="preserve">, the proponents are </w:t>
+      </w:r>
+      <w:r>
+        <w:rPr>
+          <w:rFonts w:ascii="Garamond" w:hAnsi="Garamond"/>
+        </w:rPr>
+        <w:t>suggesting</w:t>
+      </w:r>
+      <w:r>
+        <w:rPr>
+          <w:rFonts w:ascii="Garamond" w:hAnsi="Garamond"/>
+        </w:rPr>
+        <w:t xml:space="preserve"> the </w:t>
+      </w:r>
+      <w:r>
+        <w:rPr>
+          <w:rFonts w:ascii="Garamond" w:hAnsi="Garamond"/>
+        </w:rPr>
+        <w:t>use of a web</w:t>
+      </w:r>
+      <w:r>
+        <w:rPr>
+          <w:rFonts w:ascii="Garamond" w:hAnsi="Garamond"/>
+        </w:rPr>
+        <w:t>-</w:t>
+      </w:r>
+      <w:r>
+        <w:rPr>
+          <w:rFonts w:ascii="Garamond" w:hAnsi="Garamond"/>
+        </w:rPr>
+        <w:t>based voting system</w:t>
+      </w:r>
+      <w:r>
+        <w:rPr>
+          <w:rFonts w:ascii="Garamond" w:hAnsi="Garamond"/>
+        </w:rPr>
+        <w:t xml:space="preserve"> as a replacement for the manual voting system</w:t>
+      </w:r>
+      <w:r>
+        <w:rPr>
+          <w:rFonts w:ascii="Garamond" w:hAnsi="Garamond"/>
+        </w:rPr>
+        <w:t xml:space="preserve"> </w:t>
+      </w:r>
+      <w:r>
+        <w:rPr>
+          <w:rFonts w:ascii="Garamond" w:hAnsi="Garamond"/>
+        </w:rPr>
+        <w:t xml:space="preserve">which has been the method that the school </w:t>
+      </w:r>
+      <w:r>
+        <w:rPr>
+          <w:rFonts w:ascii="Garamond" w:hAnsi="Garamond"/>
+        </w:rPr>
+        <w:t xml:space="preserve">has been employing ever since they </w:t>
+      </w:r>
+      <w:r>
+        <w:rPr>
+          <w:rFonts w:ascii="Garamond" w:hAnsi="Garamond"/>
+        </w:rPr>
+        <w:t xml:space="preserve">started </w:t>
+      </w:r>
+      <w:r>
+        <w:rPr>
+          <w:rFonts w:ascii="Garamond" w:hAnsi="Garamond"/>
+        </w:rPr>
+        <w:t>conducted elections.</w:t>
       </w:r>
     </w:p>
     <w:p>
@@ -713,15 +922,151 @@
         <w:ind w:firstLine="720"/>
         <w:jc w:val="both"/>
         <w:rPr>
-          <w:rFonts w:asciiTheme="minorHAnsi" w:hAnsiTheme="minorHAnsi"/>
-        </w:rPr>
-      </w:pPr>
-      <w:r>
-        <w:rPr>
-          <w:rFonts w:ascii="Garamond" w:hAnsi="Garamond"/>
-        </w:rPr>
-        <w:t>Regarding the current system of the school, the method is quite costly because the school needs to print ballots every year since the names of the candidates in the yearly elections are dynamic. Secondly, the results are prone to fraud because the ballots can be tampered and the vote counts can be manipulated. And lastly, the counting of votes take a lot of time because they are counted manually, compared to the proposed system, which can display the results way faster than the manual method.</w:t>
-      </w:r>
+          <w:rFonts w:ascii="Garamond" w:hAnsi="Garamond"/>
+        </w:rPr>
+      </w:pPr>
+      <w:r>
+        <w:rPr>
+          <w:rFonts w:ascii="Garamond" w:hAnsi="Garamond"/>
+        </w:rPr>
+        <w:t>A web-based application/system</w:t>
+      </w:r>
+      <w:r>
+        <w:rPr>
+          <w:rFonts w:ascii="Garamond" w:hAnsi="Garamond"/>
+        </w:rPr>
+        <w:t xml:space="preserve"> </w:t>
+      </w:r>
+      <w:r>
+        <w:rPr>
+          <w:rFonts w:ascii="Garamond" w:hAnsi="Garamond"/>
+        </w:rPr>
+        <w:t xml:space="preserve">is </w:t>
+      </w:r>
+      <w:r>
+        <w:rPr>
+          <w:rFonts w:ascii="Garamond" w:hAnsi="Garamond"/>
+        </w:rPr>
+        <w:t xml:space="preserve">a type of system that runs through a browser, either from a mobile phone, </w:t>
+      </w:r>
+    </w:p>
+    <w:p>
+      <w:pPr>
+        <w:ind w:firstLine="720"/>
+        <w:jc w:val="both"/>
+        <w:rPr>
+          <w:rFonts w:ascii="Garamond" w:hAnsi="Garamond"/>
+        </w:rPr>
+      </w:pPr>
+    </w:p>
+    <w:p>
+      <w:pPr>
+        <w:ind w:firstLine="720"/>
+        <w:jc w:val="both"/>
+        <w:rPr>
+          <w:rFonts w:ascii="Garamond" w:hAnsi="Garamond"/>
+          <w:color w:val="FF0000"/>
+        </w:rPr>
+      </w:pPr>
+      <w:r>
+        <w:rPr>
+          <w:rFonts w:ascii="Garamond" w:hAnsi="Garamond"/>
+          <w:color w:val="FF0000"/>
+        </w:rPr>
+        <w:t xml:space="preserve">Regarding the current system of the school, the method is quite costly because the school needs to print ballots every year since the names of the candidates in the yearly elections are dynamic. Secondly, the results are prone to fraud because the ballots can be </w:t>
+      </w:r>
+      <w:r>
+        <w:rPr>
+          <w:rFonts w:ascii="Garamond" w:hAnsi="Garamond"/>
+          <w:color w:val="FF0000"/>
+        </w:rPr>
+        <w:t>tampered,</w:t>
+      </w:r>
+      <w:r>
+        <w:rPr>
+          <w:rFonts w:ascii="Garamond" w:hAnsi="Garamond"/>
+          <w:color w:val="FF0000"/>
+        </w:rPr>
+        <w:t xml:space="preserve"> and the vote counts can be manipulated. And lastly, counting</w:t>
+      </w:r>
+      <w:r>
+        <w:rPr>
+          <w:rFonts w:ascii="Garamond" w:hAnsi="Garamond"/>
+          <w:color w:val="FF0000"/>
+        </w:rPr>
+        <w:t xml:space="preserve"> the</w:t>
+      </w:r>
+      <w:r>
+        <w:rPr>
+          <w:rFonts w:ascii="Garamond" w:hAnsi="Garamond"/>
+          <w:color w:val="FF0000"/>
+        </w:rPr>
+        <w:t xml:space="preserve"> votes</w:t>
+      </w:r>
+      <w:r>
+        <w:rPr>
+          <w:rFonts w:ascii="Garamond" w:hAnsi="Garamond"/>
+          <w:color w:val="FF0000"/>
+        </w:rPr>
+        <w:t xml:space="preserve"> tend</w:t>
+      </w:r>
+      <w:r>
+        <w:rPr>
+          <w:rFonts w:ascii="Garamond" w:hAnsi="Garamond"/>
+          <w:color w:val="FF0000"/>
+        </w:rPr>
+        <w:t xml:space="preserve"> take a lot of time because they are counted manually, </w:t>
+      </w:r>
+      <w:r>
+        <w:rPr>
+          <w:rFonts w:ascii="Garamond" w:hAnsi="Garamond"/>
+          <w:color w:val="FF0000"/>
+        </w:rPr>
+        <w:t xml:space="preserve">as </w:t>
+      </w:r>
+      <w:r>
+        <w:rPr>
+          <w:rFonts w:ascii="Garamond" w:hAnsi="Garamond"/>
+          <w:color w:val="FF0000"/>
+        </w:rPr>
+        <w:t>compared to the proposed system, which can display the results way faster than the manual method.</w:t>
+      </w:r>
+    </w:p>
+    <w:p>
+      <w:pPr>
+        <w:ind w:firstLine="720"/>
+        <w:jc w:val="both"/>
+        <w:rPr>
+          <w:rFonts w:asciiTheme="minorHAnsi" w:hAnsiTheme="minorHAnsi"/>
+          <w:color w:val="FF0000"/>
+        </w:rPr>
+      </w:pPr>
+    </w:p>
+    <w:p>
+      <w:pPr>
+        <w:ind w:firstLine="720"/>
+        <w:jc w:val="both"/>
+        <w:rPr>
+          <w:rFonts w:ascii="Garamond" w:hAnsi="Garamond"/>
+          <w:color w:val="FF0000"/>
+        </w:rPr>
+      </w:pPr>
+      <w:r>
+        <w:rPr>
+          <w:rFonts w:ascii="Garamond" w:hAnsi="Garamond"/>
+          <w:color w:val="FF0000"/>
+        </w:rPr>
+        <w:t>ease up the election process and make it more secure from any fraudulent activities pertinent to the election, ensuring also the confidentiality of the choices of the voters.</w:t>
+      </w:r>
+    </w:p>
+    <w:p>
+      <w:pPr>
+        <w:ind w:firstLine="720"/>
+        <w:jc w:val="both"/>
+        <w:rPr>
+          <w:rFonts w:asciiTheme="minorHAnsi" w:hAnsiTheme="minorHAnsi"/>
+        </w:rPr>
+      </w:pPr>
     </w:p>
     <w:p>
       <w:pPr>
@@ -796,7 +1141,7 @@
           <w:b w:val="0"/>
           <w:bCs w:val="0"/>
         </w:rPr>
-        <w:t>admin</w:t>
+        <w:t>A</w:t>
       </w:r>
       <w:r>
         <w:rPr>
@@ -804,7 +1149,39 @@
           <w:b w:val="0"/>
           <w:bCs w:val="0"/>
         </w:rPr>
-        <w:t xml:space="preserve"> side and the client side. This high-level component is most important to the system; they are prerequisite to the manual proceedings. This component is listed of the following:</w:t>
+        <w:t>dmin</w:t>
+      </w:r>
+      <w:r>
+        <w:rPr>
+          <w:rFonts w:ascii="Garamond" w:hAnsi="Garamond"/>
+          <w:b w:val="0"/>
+          <w:bCs w:val="0"/>
+        </w:rPr>
+        <w:t xml:space="preserve"> side and the </w:t>
+      </w:r>
+      <w:r>
+        <w:rPr>
+          <w:rFonts w:ascii="Garamond" w:hAnsi="Garamond"/>
+          <w:b w:val="0"/>
+          <w:bCs w:val="0"/>
+        </w:rPr>
+        <w:t>C</w:t>
+      </w:r>
+      <w:r>
+        <w:rPr>
+          <w:rFonts w:ascii="Garamond" w:hAnsi="Garamond"/>
+          <w:b w:val="0"/>
+          <w:bCs w:val="0"/>
+        </w:rPr>
+        <w:t xml:space="preserve">lient side. </w:t>
+      </w:r>
+      <w:r>
+        <w:rPr>
+          <w:rFonts w:ascii="Garamond" w:hAnsi="Garamond"/>
+          <w:b w:val="0"/>
+          <w:bCs w:val="0"/>
+        </w:rPr>
+        <w:t xml:space="preserve">The Admin side contains the modules that are necessary for the creation, monitoring, </w:t>
       </w:r>
     </w:p>
     <w:p>
@@ -853,603 +1230,6 @@
     </w:p>
     <w:p>
       <w:pPr>
-        <w:pStyle w:val="BodyText3"/>
-        <w:numPr>
-          <w:ilvl w:val="0"/>
-          <w:numId w:val="9"/>
-        </w:numPr>
-        <w:rPr>
-          <w:rFonts w:ascii="Garamond" w:hAnsi="Garamond"/>
-        </w:rPr>
-      </w:pPr>
-      <w:r>
-        <w:rPr>
-          <w:rFonts w:ascii="Garamond" w:hAnsi="Garamond"/>
-        </w:rPr>
-        <w:t xml:space="preserve">Login Module – </w:t>
-      </w:r>
-      <w:r>
-        <w:rPr>
-          <w:rFonts w:ascii="Garamond" w:hAnsi="Garamond"/>
-          <w:b w:val="0"/>
-        </w:rPr>
-        <w:t xml:space="preserve">This module requires the authentication to use this software, if the user failed three (3) times to log on to the system, the system will be type the PIN number displayed to the screen and log-in again, if the user failed too many attempts, the system will be locked. Otherwise, proceed to </w:t>
-      </w:r>
-      <w:r>
-        <w:rPr>
-          <w:rFonts w:ascii="Garamond" w:hAnsi="Garamond"/>
-          <w:b w:val="0"/>
-          <w:i/>
-        </w:rPr>
-        <w:t>Module 1</w:t>
-      </w:r>
-      <w:r>
-        <w:rPr>
-          <w:rFonts w:ascii="Garamond" w:hAnsi="Garamond"/>
-          <w:b w:val="0"/>
-        </w:rPr>
-        <w:t>.</w:t>
-      </w:r>
-    </w:p>
-    <w:p>
-      <w:pPr>
-        <w:ind w:left="720"/>
-        <w:jc w:val="both"/>
-        <w:rPr>
-          <w:rFonts w:ascii="Garamond" w:hAnsi="Garamond"/>
-          <w:b/>
-        </w:rPr>
-      </w:pPr>
-    </w:p>
-    <w:p>
-      <w:pPr>
-        <w:pStyle w:val="ListParagraph"/>
-        <w:numPr>
-          <w:ilvl w:val="0"/>
-          <w:numId w:val="9"/>
-        </w:numPr>
-        <w:jc w:val="both"/>
-        <w:rPr>
-          <w:rFonts w:ascii="Garamond" w:hAnsi="Garamond"/>
-          <w:b/>
-        </w:rPr>
-      </w:pPr>
-      <w:r>
-        <w:rPr>
-          <w:rFonts w:ascii="Garamond" w:hAnsi="Garamond"/>
-          <w:b/>
-        </w:rPr>
-        <w:t xml:space="preserve">Main Menu – </w:t>
-      </w:r>
-      <w:r>
-        <w:rPr>
-          <w:rFonts w:ascii="Garamond" w:hAnsi="Garamond"/>
-        </w:rPr>
-        <w:t>This module is the first that you see after you log-on. This is composing of the module needed on the system, they are enlisted on the following:</w:t>
-      </w:r>
-    </w:p>
-    <w:p>
-      <w:pPr>
-        <w:pStyle w:val="ListParagraph"/>
-        <w:rPr>
-          <w:rFonts w:ascii="Garamond" w:hAnsi="Garamond"/>
-          <w:b/>
-        </w:rPr>
-      </w:pPr>
-    </w:p>
-    <w:p>
-      <w:pPr>
-        <w:pStyle w:val="ListParagraph"/>
-        <w:numPr>
-          <w:ilvl w:val="1"/>
-          <w:numId w:val="6"/>
-        </w:numPr>
-        <w:jc w:val="both"/>
-        <w:rPr>
-          <w:rFonts w:ascii="Garamond" w:hAnsi="Garamond"/>
-          <w:b/>
-        </w:rPr>
-      </w:pPr>
-      <w:r>
-        <w:rPr>
-          <w:rFonts w:ascii="Garamond" w:hAnsi="Garamond"/>
-          <w:b/>
-        </w:rPr>
-        <w:t xml:space="preserve">Registering Candidates – </w:t>
-      </w:r>
-      <w:r>
-        <w:rPr>
-          <w:rFonts w:ascii="Garamond" w:hAnsi="Garamond"/>
-        </w:rPr>
-        <w:t>This module is to register the candidates, this module requires manual process, from the requirements up to the finalization of checking of position required to the Student Council, the student must be follow to the implement rules, if the student is not complying his/her requirements to the specific time, his/her qualification will be diminished and dissolved.</w:t>
-      </w:r>
-    </w:p>
-    <w:p>
-      <w:pPr>
-        <w:pStyle w:val="ListParagraph"/>
-        <w:ind w:left="1800"/>
-        <w:jc w:val="both"/>
-        <w:rPr>
-          <w:rFonts w:ascii="Garamond" w:hAnsi="Garamond"/>
-          <w:b/>
-        </w:rPr>
-      </w:pPr>
-    </w:p>
-    <w:p>
-      <w:pPr>
-        <w:pStyle w:val="ListParagraph"/>
-        <w:numPr>
-          <w:ilvl w:val="1"/>
-          <w:numId w:val="6"/>
-        </w:numPr>
-        <w:jc w:val="both"/>
-        <w:rPr>
-          <w:rFonts w:ascii="Garamond" w:hAnsi="Garamond"/>
-          <w:b/>
-        </w:rPr>
-      </w:pPr>
-      <w:r>
-        <w:rPr>
-          <w:rFonts w:ascii="Garamond" w:hAnsi="Garamond"/>
-          <w:b/>
-        </w:rPr>
-        <w:t xml:space="preserve">Database Check – </w:t>
-      </w:r>
-      <w:r>
-        <w:rPr>
-          <w:rFonts w:ascii="Garamond" w:hAnsi="Garamond"/>
-        </w:rPr>
-        <w:t>This module is to check the status of the database if there’s online or not. If the problem encountered, contact the administrator.</w:t>
-      </w:r>
-    </w:p>
-    <w:p>
-      <w:pPr>
-        <w:jc w:val="both"/>
-        <w:rPr>
-          <w:rFonts w:ascii="Garamond" w:hAnsi="Garamond"/>
-          <w:b/>
-        </w:rPr>
-      </w:pPr>
-    </w:p>
-    <w:p>
-      <w:pPr>
-        <w:pStyle w:val="ListParagraph"/>
-        <w:numPr>
-          <w:ilvl w:val="1"/>
-          <w:numId w:val="6"/>
-        </w:numPr>
-        <w:jc w:val="both"/>
-        <w:rPr>
-          <w:rFonts w:ascii="Garamond" w:hAnsi="Garamond"/>
-          <w:b/>
-        </w:rPr>
-      </w:pPr>
-      <w:r>
-        <w:rPr>
-          <w:rFonts w:ascii="Garamond" w:hAnsi="Garamond"/>
-          <w:b/>
-        </w:rPr>
-        <w:lastRenderedPageBreak/>
-        <w:t xml:space="preserve">Time Set for the Voting – </w:t>
-      </w:r>
-      <w:r>
-        <w:rPr>
-          <w:rFonts w:ascii="Garamond" w:hAnsi="Garamond"/>
-        </w:rPr>
-        <w:t>This module is must set the time for the election proper. If the time is over, the election will be closed and can’t be open it again. It will be one-time only.</w:t>
-      </w:r>
-    </w:p>
-    <w:p>
-      <w:pPr>
-        <w:pStyle w:val="ListParagraph"/>
-        <w:ind w:left="1800"/>
-        <w:jc w:val="both"/>
-        <w:rPr>
-          <w:rFonts w:ascii="Garamond" w:hAnsi="Garamond"/>
-          <w:b/>
-        </w:rPr>
-      </w:pPr>
-    </w:p>
-    <w:p>
-      <w:pPr>
-        <w:pStyle w:val="ListParagraph"/>
-        <w:numPr>
-          <w:ilvl w:val="1"/>
-          <w:numId w:val="6"/>
-        </w:numPr>
-        <w:jc w:val="both"/>
-        <w:rPr>
-          <w:rFonts w:ascii="Garamond" w:hAnsi="Garamond"/>
-          <w:b/>
-        </w:rPr>
-      </w:pPr>
-      <w:r>
-        <w:rPr>
-          <w:rFonts w:ascii="Garamond" w:hAnsi="Garamond"/>
-          <w:b/>
-        </w:rPr>
-        <w:t xml:space="preserve">Encoding of Student Name – </w:t>
-      </w:r>
-      <w:r>
-        <w:rPr>
-          <w:rFonts w:ascii="Garamond" w:hAnsi="Garamond"/>
-        </w:rPr>
-        <w:t>This module must be encoding the student name, this information will be confidentially encoding from their student record and saved from the database.</w:t>
-      </w:r>
-    </w:p>
-    <w:p>
-      <w:pPr>
-        <w:pStyle w:val="ListParagraph"/>
-        <w:rPr>
-          <w:rFonts w:ascii="Garamond" w:hAnsi="Garamond"/>
-          <w:b/>
-        </w:rPr>
-      </w:pPr>
-    </w:p>
-    <w:p>
-      <w:pPr>
-        <w:pStyle w:val="ListParagraph"/>
-        <w:rPr>
-          <w:rFonts w:ascii="Garamond" w:hAnsi="Garamond"/>
-          <w:b/>
-        </w:rPr>
-      </w:pPr>
-    </w:p>
-    <w:p>
-      <w:pPr>
-        <w:pStyle w:val="ListParagraph"/>
-        <w:numPr>
-          <w:ilvl w:val="0"/>
-          <w:numId w:val="9"/>
-        </w:numPr>
-        <w:jc w:val="both"/>
-        <w:rPr>
-          <w:rFonts w:ascii="Garamond" w:hAnsi="Garamond"/>
-          <w:b/>
-        </w:rPr>
-      </w:pPr>
-      <w:r>
-        <w:rPr>
-          <w:rFonts w:ascii="Garamond" w:hAnsi="Garamond"/>
-          <w:b/>
-        </w:rPr>
-        <w:t xml:space="preserve">Search Module – </w:t>
-      </w:r>
-      <w:r>
-        <w:rPr>
-          <w:rFonts w:ascii="Garamond" w:hAnsi="Garamond"/>
-        </w:rPr>
-        <w:t>This module is needed for the items search for the required operation. This module is intended for the items that you difficult to find.</w:t>
-      </w:r>
-    </w:p>
-    <w:p>
-      <w:pPr>
-        <w:pStyle w:val="ListParagraph"/>
-        <w:ind w:left="1080"/>
-        <w:jc w:val="both"/>
-        <w:rPr>
-          <w:rFonts w:ascii="Garamond" w:hAnsi="Garamond"/>
-          <w:b/>
-        </w:rPr>
-      </w:pPr>
-    </w:p>
-    <w:p>
-      <w:pPr>
-        <w:pStyle w:val="ListParagraph"/>
-        <w:numPr>
-          <w:ilvl w:val="0"/>
-          <w:numId w:val="9"/>
-        </w:numPr>
-        <w:jc w:val="both"/>
-        <w:rPr>
-          <w:rFonts w:ascii="Garamond" w:hAnsi="Garamond"/>
-          <w:b/>
-        </w:rPr>
-      </w:pPr>
-      <w:r>
-        <w:rPr>
-          <w:rFonts w:ascii="Garamond" w:hAnsi="Garamond"/>
-          <w:b/>
-        </w:rPr>
-        <w:t xml:space="preserve">Candidate Vote Count – </w:t>
-      </w:r>
-      <w:r>
-        <w:rPr>
-          <w:rFonts w:ascii="Garamond" w:hAnsi="Garamond"/>
-        </w:rPr>
-        <w:t>This module monitored the counting votes. This module is served as unofficial tally.</w:t>
-      </w:r>
-    </w:p>
-    <w:p>
-      <w:pPr>
-        <w:pStyle w:val="ListParagraph"/>
-        <w:ind w:left="1080"/>
-        <w:jc w:val="both"/>
-        <w:rPr>
-          <w:rFonts w:ascii="Garamond" w:hAnsi="Garamond"/>
-          <w:b/>
-        </w:rPr>
-      </w:pPr>
-    </w:p>
-    <w:p>
-      <w:pPr>
-        <w:pStyle w:val="ListParagraph"/>
-        <w:numPr>
-          <w:ilvl w:val="0"/>
-          <w:numId w:val="9"/>
-        </w:numPr>
-        <w:jc w:val="both"/>
-        <w:rPr>
-          <w:rFonts w:ascii="Garamond" w:hAnsi="Garamond"/>
-          <w:b/>
-        </w:rPr>
-      </w:pPr>
-      <w:r>
-        <w:rPr>
-          <w:rFonts w:ascii="Garamond" w:hAnsi="Garamond"/>
-          <w:b/>
-        </w:rPr>
-        <w:t>Account</w:t>
-      </w:r>
-      <w:r>
-        <w:rPr>
-          <w:rFonts w:ascii="Garamond" w:hAnsi="Garamond"/>
-          <w:b/>
-        </w:rPr>
-        <w:t>s</w:t>
-      </w:r>
-      <w:r>
-        <w:rPr>
-          <w:rFonts w:ascii="Garamond" w:hAnsi="Garamond"/>
-          <w:b/>
-        </w:rPr>
-        <w:t xml:space="preserve"> and Other Settings – </w:t>
-      </w:r>
-      <w:r>
-        <w:rPr>
-          <w:rFonts w:ascii="Garamond" w:hAnsi="Garamond"/>
-        </w:rPr>
-        <w:t>This module is needed for the security and the other settings. Must it require the secret code from the most superior of the beneficiary for the authentication.</w:t>
-      </w:r>
-      <w:r>
-        <w:rPr>
-          <w:rFonts w:ascii="Garamond" w:hAnsi="Garamond"/>
-        </w:rPr>
-        <w:t xml:space="preserve"> This module is composed of sub-system of the following:</w:t>
-      </w:r>
-    </w:p>
-    <w:p>
-      <w:pPr>
-        <w:pStyle w:val="ListParagraph"/>
-        <w:rPr>
-          <w:rFonts w:ascii="Garamond" w:hAnsi="Garamond"/>
-          <w:b/>
-        </w:rPr>
-      </w:pPr>
-    </w:p>
-    <w:p>
-      <w:pPr>
-        <w:pStyle w:val="ListParagraph"/>
-        <w:numPr>
-          <w:ilvl w:val="1"/>
-          <w:numId w:val="6"/>
-        </w:numPr>
-        <w:jc w:val="both"/>
-        <w:rPr>
-          <w:rFonts w:ascii="Garamond" w:hAnsi="Garamond"/>
-          <w:b/>
-        </w:rPr>
-      </w:pPr>
-      <w:r>
-        <w:rPr>
-          <w:rFonts w:ascii="Garamond" w:hAnsi="Garamond"/>
-          <w:b/>
-        </w:rPr>
-        <w:t>Account Settings</w:t>
-      </w:r>
-    </w:p>
-    <w:p>
-      <w:pPr>
-        <w:pStyle w:val="ListParagraph"/>
-        <w:numPr>
-          <w:ilvl w:val="1"/>
-          <w:numId w:val="6"/>
-        </w:numPr>
-        <w:jc w:val="both"/>
-        <w:rPr>
-          <w:rFonts w:ascii="Garamond" w:hAnsi="Garamond"/>
-          <w:b/>
-        </w:rPr>
-      </w:pPr>
-      <w:r>
-        <w:rPr>
-          <w:rFonts w:ascii="Garamond" w:hAnsi="Garamond"/>
-          <w:b/>
-        </w:rPr>
-        <w:t>Account Monitoring</w:t>
-      </w:r>
-    </w:p>
-    <w:p>
-      <w:pPr>
-        <w:pStyle w:val="ListParagraph"/>
-        <w:numPr>
-          <w:ilvl w:val="1"/>
-          <w:numId w:val="6"/>
-        </w:numPr>
-        <w:jc w:val="both"/>
-        <w:rPr>
-          <w:rFonts w:ascii="Garamond" w:hAnsi="Garamond"/>
-          <w:b/>
-        </w:rPr>
-      </w:pPr>
-      <w:r>
-        <w:rPr>
-          <w:rFonts w:ascii="Garamond" w:hAnsi="Garamond"/>
-          <w:b/>
-        </w:rPr>
-        <w:t>Session Manager for Client</w:t>
-      </w:r>
-    </w:p>
-    <w:p>
-      <w:pPr>
-        <w:pStyle w:val="ListParagraph"/>
-        <w:numPr>
-          <w:ilvl w:val="1"/>
-          <w:numId w:val="6"/>
-        </w:numPr>
-        <w:jc w:val="both"/>
-        <w:rPr>
-          <w:rFonts w:ascii="Garamond" w:hAnsi="Garamond"/>
-          <w:b/>
-        </w:rPr>
-      </w:pPr>
-      <w:r>
-        <w:rPr>
-          <w:rFonts w:ascii="Garamond" w:hAnsi="Garamond"/>
-          <w:b/>
-        </w:rPr>
-        <w:t>Check IP</w:t>
-      </w:r>
-    </w:p>
-    <w:p>
-      <w:pPr>
-        <w:pStyle w:val="ListParagraph"/>
-        <w:numPr>
-          <w:ilvl w:val="1"/>
-          <w:numId w:val="6"/>
-        </w:numPr>
-        <w:jc w:val="both"/>
-        <w:rPr>
-          <w:rFonts w:ascii="Garamond" w:hAnsi="Garamond"/>
-          <w:b/>
-        </w:rPr>
-      </w:pPr>
-      <w:r>
-        <w:rPr>
-          <w:rFonts w:ascii="Garamond" w:hAnsi="Garamond"/>
-          <w:b/>
-        </w:rPr>
-        <w:t>Security Settings</w:t>
-      </w:r>
-    </w:p>
-    <w:p>
-      <w:pPr>
-        <w:pStyle w:val="ListParagraph"/>
-        <w:numPr>
-          <w:ilvl w:val="1"/>
-          <w:numId w:val="6"/>
-        </w:numPr>
-        <w:jc w:val="both"/>
-        <w:rPr>
-          <w:rFonts w:ascii="Garamond" w:hAnsi="Garamond"/>
-          <w:b/>
-        </w:rPr>
-      </w:pPr>
-      <w:r>
-        <w:rPr>
-          <w:rFonts w:ascii="Garamond" w:hAnsi="Garamond"/>
-          <w:b/>
-        </w:rPr>
-        <w:t>Restrict User Administrative</w:t>
-      </w:r>
-    </w:p>
-    <w:p>
-      <w:pPr>
-        <w:pStyle w:val="ListParagraph"/>
-        <w:numPr>
-          <w:ilvl w:val="1"/>
-          <w:numId w:val="6"/>
-        </w:numPr>
-        <w:jc w:val="both"/>
-        <w:rPr>
-          <w:rFonts w:ascii="Garamond" w:hAnsi="Garamond"/>
-          <w:b/>
-        </w:rPr>
-      </w:pPr>
-      <w:r>
-        <w:rPr>
-          <w:rFonts w:ascii="Garamond" w:hAnsi="Garamond"/>
-          <w:b/>
-        </w:rPr>
-        <w:t>Print Current Result (Unoffical Tally)</w:t>
-      </w:r>
-    </w:p>
-    <w:p>
-      <w:pPr>
-        <w:pStyle w:val="ListParagraph"/>
-        <w:rPr>
-          <w:rFonts w:ascii="Garamond" w:hAnsi="Garamond"/>
-          <w:b/>
-        </w:rPr>
-      </w:pPr>
-    </w:p>
-    <w:p>
-      <w:pPr>
-        <w:pStyle w:val="ListParagraph"/>
-        <w:numPr>
-          <w:ilvl w:val="0"/>
-          <w:numId w:val="9"/>
-        </w:numPr>
-        <w:jc w:val="both"/>
-        <w:rPr>
-          <w:rFonts w:ascii="Garamond" w:hAnsi="Garamond"/>
-          <w:b/>
-        </w:rPr>
-      </w:pPr>
-      <w:r>
-        <w:rPr>
-          <w:rFonts w:ascii="Garamond" w:hAnsi="Garamond"/>
-          <w:b/>
-        </w:rPr>
-        <w:t xml:space="preserve">Help – </w:t>
-      </w:r>
-      <w:r>
-        <w:rPr>
-          <w:rFonts w:ascii="Garamond" w:hAnsi="Garamond"/>
-        </w:rPr>
-        <w:t>This module is needed for the manuals of the system.</w:t>
-      </w:r>
-    </w:p>
-    <w:p>
-      <w:pPr>
-        <w:pStyle w:val="ListParagraph"/>
-        <w:ind w:left="1080"/>
-        <w:jc w:val="both"/>
-        <w:rPr>
-          <w:rFonts w:ascii="Garamond" w:hAnsi="Garamond"/>
-          <w:b/>
-        </w:rPr>
-      </w:pPr>
-    </w:p>
-    <w:p>
-      <w:pPr>
-        <w:pStyle w:val="ListParagraph"/>
-        <w:numPr>
-          <w:ilvl w:val="0"/>
-          <w:numId w:val="9"/>
-        </w:numPr>
-        <w:jc w:val="both"/>
-        <w:rPr>
-          <w:rFonts w:ascii="Garamond" w:hAnsi="Garamond"/>
-          <w:b/>
-        </w:rPr>
-      </w:pPr>
-      <w:r>
-        <w:rPr>
-          <w:rFonts w:ascii="Garamond" w:hAnsi="Garamond"/>
-          <w:b/>
-        </w:rPr>
-        <w:t xml:space="preserve">About – </w:t>
-      </w:r>
-      <w:r>
-        <w:rPr>
-          <w:rFonts w:ascii="Garamond" w:hAnsi="Garamond"/>
-        </w:rPr>
-        <w:t>This module is included the information whom created the system and about the software.</w:t>
-      </w:r>
-    </w:p>
-    <w:p>
-      <w:pPr>
         <w:jc w:val="both"/>
         <w:rPr>
           <w:rFonts w:ascii="Garamond" w:hAnsi="Garamond"/>
@@ -1483,520 +1263,6 @@
           <w:rFonts w:ascii="Garamond" w:hAnsi="Garamond"/>
         </w:rPr>
       </w:pPr>
-    </w:p>
-    <w:p>
-      <w:pPr>
-        <w:pStyle w:val="BodyText3"/>
-        <w:numPr>
-          <w:ilvl w:val="0"/>
-          <w:numId w:val="7"/>
-        </w:numPr>
-        <w:ind w:left="1134" w:hanging="425"/>
-        <w:rPr>
-          <w:rFonts w:ascii="Garamond" w:hAnsi="Garamond"/>
-        </w:rPr>
-      </w:pPr>
-      <w:r>
-        <w:rPr>
-          <w:rFonts w:ascii="Garamond" w:hAnsi="Garamond"/>
-        </w:rPr>
-        <w:t xml:space="preserve">Login Module – </w:t>
-      </w:r>
-      <w:r>
-        <w:rPr>
-          <w:rFonts w:ascii="Garamond" w:hAnsi="Garamond"/>
-          <w:b w:val="0"/>
-        </w:rPr>
-        <w:t xml:space="preserve">This module requires the authentication to use this software, if the user failed three (3) times to log on to the system, the system will be type the PIN number displayed to the screen and log-in again, if the user failed too many attempts, the system will be locked and must contact the administrator. Otherwise, proceed to </w:t>
-      </w:r>
-      <w:r>
-        <w:rPr>
-          <w:rFonts w:ascii="Garamond" w:hAnsi="Garamond"/>
-          <w:b w:val="0"/>
-          <w:i/>
-        </w:rPr>
-        <w:t>Module 1</w:t>
-      </w:r>
-      <w:r>
-        <w:rPr>
-          <w:rFonts w:ascii="Garamond" w:hAnsi="Garamond"/>
-          <w:b w:val="0"/>
-        </w:rPr>
-        <w:t>. This requires IP Address.</w:t>
-      </w:r>
-    </w:p>
-    <w:p>
-      <w:pPr>
-        <w:pStyle w:val="BodyText3"/>
-        <w:ind w:left="1134"/>
-        <w:rPr>
-          <w:rFonts w:ascii="Garamond" w:hAnsi="Garamond"/>
-        </w:rPr>
-      </w:pPr>
-    </w:p>
-    <w:p>
-      <w:pPr>
-        <w:pStyle w:val="BodyText3"/>
-        <w:numPr>
-          <w:ilvl w:val="0"/>
-          <w:numId w:val="7"/>
-        </w:numPr>
-        <w:ind w:left="1134" w:hanging="425"/>
-        <w:rPr>
-          <w:rFonts w:ascii="Garamond" w:hAnsi="Garamond"/>
-          <w:b w:val="0"/>
-        </w:rPr>
-      </w:pPr>
-      <w:r>
-        <w:rPr>
-          <w:rFonts w:ascii="Garamond" w:hAnsi="Garamond"/>
-        </w:rPr>
-        <w:t>Main Menu</w:t>
-      </w:r>
-      <w:r>
-        <w:rPr>
-          <w:rFonts w:ascii="Garamond" w:hAnsi="Garamond"/>
-          <w:b w:val="0"/>
-        </w:rPr>
-        <w:t xml:space="preserve"> – </w:t>
-      </w:r>
-      <w:r>
-        <w:rPr>
-          <w:rFonts w:ascii="Garamond" w:hAnsi="Garamond"/>
-          <w:b w:val="0"/>
-        </w:rPr>
-        <w:t>This module is the first that you see after you log-on. This is composing of the module needed on the system, they are enlisted on the following:</w:t>
-      </w:r>
-    </w:p>
-    <w:p>
-      <w:pPr>
-        <w:pStyle w:val="BodyText3"/>
-        <w:rPr>
-          <w:rFonts w:ascii="Garamond" w:hAnsi="Garamond"/>
-          <w:b w:val="0"/>
-        </w:rPr>
-      </w:pPr>
-    </w:p>
-    <w:p>
-      <w:pPr>
-        <w:pStyle w:val="ListParagraph"/>
-        <w:numPr>
-          <w:ilvl w:val="0"/>
-          <w:numId w:val="8"/>
-        </w:numPr>
-        <w:jc w:val="both"/>
-        <w:rPr>
-          <w:rFonts w:ascii="Garamond" w:hAnsi="Garamond"/>
-          <w:b/>
-        </w:rPr>
-      </w:pPr>
-      <w:r>
-        <w:rPr>
-          <w:rFonts w:ascii="Garamond" w:hAnsi="Garamond"/>
-          <w:b/>
-        </w:rPr>
-        <w:t xml:space="preserve">Vote Candidate/s – </w:t>
-      </w:r>
-      <w:r>
-        <w:rPr>
-          <w:rFonts w:ascii="Garamond" w:hAnsi="Garamond"/>
-        </w:rPr>
-        <w:t>This module is required to vote the candidates from the student. It requires the following before you vote:</w:t>
-      </w:r>
-    </w:p>
-    <w:p>
-      <w:pPr>
-        <w:ind w:left="1854"/>
-        <w:jc w:val="both"/>
-        <w:rPr>
-          <w:rFonts w:ascii="Garamond" w:hAnsi="Garamond"/>
-          <w:b/>
-        </w:rPr>
-      </w:pPr>
-    </w:p>
-    <w:p>
-      <w:pPr>
-        <w:pStyle w:val="ListParagraph"/>
-        <w:numPr>
-          <w:ilvl w:val="2"/>
-          <w:numId w:val="8"/>
-        </w:numPr>
-        <w:jc w:val="both"/>
-        <w:rPr>
-          <w:rFonts w:ascii="Garamond" w:hAnsi="Garamond"/>
-          <w:b/>
-        </w:rPr>
-      </w:pPr>
-      <w:r>
-        <w:rPr>
-          <w:rFonts w:ascii="Garamond" w:hAnsi="Garamond"/>
-          <w:b/>
-        </w:rPr>
-        <w:t>Student ID</w:t>
-      </w:r>
-    </w:p>
-    <w:p>
-      <w:pPr>
-        <w:pStyle w:val="ListParagraph"/>
-        <w:numPr>
-          <w:ilvl w:val="2"/>
-          <w:numId w:val="8"/>
-        </w:numPr>
-        <w:jc w:val="both"/>
-        <w:rPr>
-          <w:rFonts w:ascii="Garamond" w:hAnsi="Garamond"/>
-          <w:b/>
-        </w:rPr>
-      </w:pPr>
-      <w:r>
-        <w:rPr>
-          <w:rFonts w:ascii="Garamond" w:hAnsi="Garamond"/>
-          <w:b/>
-        </w:rPr>
-        <w:lastRenderedPageBreak/>
-        <w:t>Student Name</w:t>
-      </w:r>
-    </w:p>
-    <w:p>
-      <w:pPr>
-        <w:pStyle w:val="ListParagraph"/>
-        <w:numPr>
-          <w:ilvl w:val="2"/>
-          <w:numId w:val="8"/>
-        </w:numPr>
-        <w:jc w:val="both"/>
-        <w:rPr>
-          <w:rFonts w:ascii="Garamond" w:hAnsi="Garamond"/>
-          <w:b/>
-        </w:rPr>
-      </w:pPr>
-      <w:r>
-        <w:rPr>
-          <w:rFonts w:ascii="Garamond" w:hAnsi="Garamond"/>
-          <w:b/>
-        </w:rPr>
-        <w:t>Grade and Section</w:t>
-      </w:r>
-    </w:p>
-    <w:p>
-      <w:pPr>
-        <w:pStyle w:val="ListParagraph"/>
-        <w:numPr>
-          <w:ilvl w:val="2"/>
-          <w:numId w:val="8"/>
-        </w:numPr>
-        <w:jc w:val="both"/>
-        <w:rPr>
-          <w:rFonts w:ascii="Garamond" w:hAnsi="Garamond"/>
-          <w:b/>
-        </w:rPr>
-      </w:pPr>
-      <w:r>
-        <w:rPr>
-          <w:rFonts w:ascii="Garamond" w:hAnsi="Garamond"/>
-          <w:b/>
-        </w:rPr>
-        <w:t>Code Number (Giving from the Proctor or COMELEC of Student Council)</w:t>
-      </w:r>
-    </w:p>
-    <w:p>
-      <w:pPr>
-        <w:pStyle w:val="ListParagraph"/>
-        <w:numPr>
-          <w:ilvl w:val="2"/>
-          <w:numId w:val="5"/>
-        </w:numPr>
-        <w:jc w:val="both"/>
-        <w:rPr>
-          <w:rFonts w:ascii="Garamond" w:hAnsi="Garamond"/>
-          <w:b/>
-        </w:rPr>
-      </w:pPr>
-      <w:r>
-        <w:rPr>
-          <w:rFonts w:ascii="Garamond" w:hAnsi="Garamond"/>
-          <w:b/>
-        </w:rPr>
-        <w:t>After the verification</w:t>
-      </w:r>
-      <w:r>
-        <w:rPr>
-          <w:rFonts w:ascii="Garamond" w:hAnsi="Garamond"/>
-          <w:b/>
-        </w:rPr>
-        <w:t xml:space="preserve">, you can vote within the specific time required, if the election ones close, your vote will be </w:t>
-      </w:r>
-      <w:r>
-        <w:rPr>
-          <w:rFonts w:ascii="Garamond" w:hAnsi="Garamond"/>
-          <w:b/>
-          <w:i/>
-        </w:rPr>
-        <w:t>ABSTAINED.</w:t>
-      </w:r>
-    </w:p>
-    <w:p>
-      <w:pPr>
-        <w:pStyle w:val="ListParagraph"/>
-        <w:ind w:left="2160"/>
-        <w:jc w:val="both"/>
-        <w:rPr>
-          <w:rFonts w:ascii="Garamond" w:hAnsi="Garamond"/>
-          <w:b/>
-        </w:rPr>
-      </w:pPr>
-    </w:p>
-    <w:p>
-      <w:pPr>
-        <w:pStyle w:val="ListParagraph"/>
-        <w:numPr>
-          <w:ilvl w:val="0"/>
-          <w:numId w:val="8"/>
-        </w:numPr>
-        <w:jc w:val="both"/>
-        <w:rPr>
-          <w:rFonts w:ascii="Garamond" w:hAnsi="Garamond"/>
-          <w:b/>
-        </w:rPr>
-      </w:pPr>
-      <w:r>
-        <w:rPr>
-          <w:rFonts w:ascii="Garamond" w:hAnsi="Garamond"/>
-          <w:b/>
-        </w:rPr>
-        <w:t xml:space="preserve">Choose your Candidate to Vote – </w:t>
-      </w:r>
-      <w:r>
-        <w:rPr>
-          <w:rFonts w:ascii="Garamond" w:hAnsi="Garamond"/>
-          <w:i/>
-        </w:rPr>
-        <w:t>If the 1.a. is successfully verified;</w:t>
-      </w:r>
-      <w:r>
-        <w:rPr>
-          <w:rFonts w:ascii="Garamond" w:hAnsi="Garamond"/>
-        </w:rPr>
-        <w:t xml:space="preserve"> you can now vote. Make sure that your choosing candidate is fulfilled decide, if your ones confirm it, you can’t it roll back and after that go to COMELEC and have your index finger in the right hand inked, that will prove that you already voted.</w:t>
-      </w:r>
-    </w:p>
-    <w:p>
-      <w:pPr>
-        <w:pStyle w:val="ListParagraph"/>
-        <w:ind w:left="1854"/>
-        <w:jc w:val="both"/>
-        <w:rPr>
-          <w:rFonts w:ascii="Garamond" w:hAnsi="Garamond"/>
-          <w:b/>
-        </w:rPr>
-      </w:pPr>
-    </w:p>
-    <w:p>
-      <w:pPr>
-        <w:pStyle w:val="ListParagraph"/>
-        <w:numPr>
-          <w:ilvl w:val="0"/>
-          <w:numId w:val="8"/>
-        </w:numPr>
-        <w:jc w:val="both"/>
-        <w:rPr>
-          <w:rFonts w:ascii="Garamond" w:hAnsi="Garamond"/>
-          <w:b/>
-        </w:rPr>
-      </w:pPr>
-      <w:r>
-        <w:rPr>
-          <w:rFonts w:ascii="Garamond" w:hAnsi="Garamond"/>
-          <w:b/>
-        </w:rPr>
-        <w:t>Finish</w:t>
-      </w:r>
-      <w:r>
-        <w:rPr>
-          <w:rFonts w:ascii="Garamond" w:hAnsi="Garamond"/>
-        </w:rPr>
-        <w:t xml:space="preserve"> – This module is exited from the voting and start over.</w:t>
-      </w:r>
-    </w:p>
-    <w:p>
-      <w:pPr>
-        <w:pStyle w:val="ListParagraph"/>
-        <w:rPr>
-          <w:rFonts w:ascii="Garamond" w:hAnsi="Garamond"/>
-        </w:rPr>
-      </w:pPr>
-    </w:p>
-    <w:p>
-      <w:pPr>
-        <w:pStyle w:val="ListParagraph"/>
-        <w:numPr>
-          <w:ilvl w:val="0"/>
-          <w:numId w:val="7"/>
-        </w:numPr>
-        <w:jc w:val="both"/>
-        <w:rPr>
-          <w:rFonts w:ascii="Garamond" w:hAnsi="Garamond"/>
-          <w:b/>
-        </w:rPr>
-      </w:pPr>
-      <w:r>
-        <w:rPr>
-          <w:rFonts w:ascii="Garamond" w:hAnsi="Garamond"/>
-        </w:rPr>
-        <w:t xml:space="preserve"> </w:t>
-      </w:r>
-      <w:r>
-        <w:rPr>
-          <w:rFonts w:ascii="Garamond" w:hAnsi="Garamond"/>
-          <w:b/>
-        </w:rPr>
-        <w:t xml:space="preserve">Help – </w:t>
-      </w:r>
-      <w:r>
-        <w:rPr>
-          <w:rFonts w:ascii="Garamond" w:hAnsi="Garamond"/>
-        </w:rPr>
-        <w:t>This module is needed for the manuals of the system.</w:t>
-      </w:r>
-    </w:p>
-    <w:p>
-      <w:pPr>
-        <w:pStyle w:val="ListParagraph"/>
-        <w:ind w:left="1440"/>
-        <w:jc w:val="both"/>
-        <w:rPr>
-          <w:rFonts w:ascii="Garamond" w:hAnsi="Garamond"/>
-          <w:b/>
-        </w:rPr>
-      </w:pPr>
-    </w:p>
-    <w:p>
-      <w:pPr>
-        <w:ind w:left="993"/>
-        <w:jc w:val="both"/>
-        <w:rPr>
-          <w:rFonts w:asciiTheme="minorHAnsi" w:hAnsiTheme="minorHAnsi"/>
-        </w:rPr>
-      </w:pPr>
-      <w:r>
-        <w:rPr>
-          <w:rFonts w:ascii="Garamond" w:hAnsi="Garamond"/>
-          <w:b/>
-        </w:rPr>
-        <w:t xml:space="preserve"> 3. </w:t>
-      </w:r>
-      <w:r>
-        <w:rPr>
-          <w:rFonts w:ascii="Garamond" w:hAnsi="Garamond"/>
-          <w:b/>
-        </w:rPr>
-        <w:t xml:space="preserve">About – </w:t>
-      </w:r>
-      <w:r>
-        <w:rPr>
-          <w:rFonts w:ascii="Garamond" w:hAnsi="Garamond"/>
-        </w:rPr>
-        <w:t>This module is included the information whom created the system and about the software.</w:t>
-      </w:r>
-    </w:p>
-    <w:p>
-      <w:pPr>
-        <w:jc w:val="both"/>
-        <w:rPr>
-          <w:rFonts w:asciiTheme="minorHAnsi" w:hAnsiTheme="minorHAnsi"/>
-        </w:rPr>
-      </w:pPr>
-    </w:p>
-    <w:p>
-      <w:pPr>
-        <w:numPr>
-          <w:ilvl w:val="0"/>
-          <w:numId w:val="2"/>
-        </w:numPr>
-        <w:jc w:val="both"/>
-        <w:rPr>
-          <w:rFonts w:asciiTheme="minorHAnsi" w:hAnsiTheme="minorHAnsi"/>
-          <w:b/>
-        </w:rPr>
-      </w:pPr>
-      <w:r>
-        <w:rPr>
-          <w:rFonts w:asciiTheme="minorHAnsi" w:hAnsiTheme="minorHAnsi"/>
-          <w:b/>
-        </w:rPr>
-        <w:t>List of Optional Functional Units</w:t>
-      </w:r>
-    </w:p>
-    <w:p>
-      <w:pPr>
-        <w:ind w:firstLine="720"/>
-        <w:jc w:val="both"/>
-        <w:rPr>
-          <w:rFonts w:ascii="Garamond" w:hAnsi="Garamond"/>
-        </w:rPr>
-      </w:pPr>
-    </w:p>
-    <w:p>
-      <w:pPr>
-        <w:pStyle w:val="ListParagraph"/>
-        <w:numPr>
-          <w:ilvl w:val="0"/>
-          <w:numId w:val="10"/>
-        </w:numPr>
-        <w:jc w:val="both"/>
-        <w:rPr>
-          <w:rFonts w:ascii="Garamond" w:hAnsi="Garamond"/>
-        </w:rPr>
-      </w:pPr>
-      <w:r>
-        <w:rPr>
-          <w:rFonts w:ascii="Garamond" w:hAnsi="Garamond"/>
-          <w:b/>
-        </w:rPr>
-        <w:t xml:space="preserve">Security </w:t>
-      </w:r>
-      <w:r>
-        <w:rPr>
-          <w:rFonts w:ascii="Garamond" w:hAnsi="Garamond"/>
-        </w:rPr>
-        <w:t>- This module will assure that the system software will not be susceptible to any fraud, or anything that will tamper the votes or the results of the elections.</w:t>
-      </w:r>
-    </w:p>
-    <w:p>
-      <w:pPr>
-        <w:pStyle w:val="ListParagraph"/>
-        <w:ind w:left="1080"/>
-        <w:jc w:val="both"/>
-        <w:rPr>
-          <w:rFonts w:ascii="Garamond" w:hAnsi="Garamond"/>
-        </w:rPr>
-      </w:pPr>
-    </w:p>
-    <w:p>
-      <w:pPr>
-        <w:pStyle w:val="ListParagraph"/>
-        <w:numPr>
-          <w:ilvl w:val="0"/>
-          <w:numId w:val="10"/>
-        </w:numPr>
-        <w:jc w:val="both"/>
-        <w:rPr>
-          <w:rFonts w:asciiTheme="minorHAnsi" w:hAnsiTheme="minorHAnsi"/>
-        </w:rPr>
-      </w:pPr>
-      <w:r>
-        <w:rPr>
-          <w:rFonts w:ascii="Garamond" w:hAnsi="Garamond"/>
-          <w:b/>
-        </w:rPr>
-        <w:t xml:space="preserve">System Theme Selector – </w:t>
-      </w:r>
-      <w:r>
-        <w:rPr>
-          <w:rFonts w:ascii="Garamond" w:hAnsi="Garamond"/>
-        </w:rPr>
-        <w:t>allows the administrator to change the visual theme of the system.</w:t>
-      </w:r>
     </w:p>
     <w:p>
       <w:pPr>
@@ -2216,26 +1482,23 @@
     </w:p>
     <w:p>
       <w:pPr>
+        <w:ind w:left="360"/>
         <w:jc w:val="both"/>
         <w:rPr>
           <w:rFonts w:asciiTheme="minorHAnsi" w:hAnsiTheme="minorHAnsi"/>
-        </w:rPr>
-      </w:pPr>
-    </w:p>
-    <w:p>
-      <w:pPr>
-        <w:ind w:firstLine="720"/>
+          <w:b/>
+        </w:rPr>
+      </w:pPr>
+      <w:bookmarkStart w:id="0" w:name="_GoBack"/>
+      <w:bookmarkEnd w:id="0"/>
+    </w:p>
+    <w:p>
+      <w:pPr>
         <w:jc w:val="both"/>
         <w:rPr>
           <w:rFonts w:asciiTheme="minorHAnsi" w:hAnsiTheme="minorHAnsi"/>
         </w:rPr>
       </w:pPr>
-      <w:r>
-        <w:rPr>
-          <w:rFonts w:asciiTheme="minorHAnsi" w:hAnsiTheme="minorHAnsi"/>
-        </w:rPr>
-        <w:t>Any hardware or software specifications e.g. machine type required, operating system and other utilities should be clearly specified for the system to be developed.</w:t>
-      </w:r>
     </w:p>
     <w:p>
       <w:pPr>
@@ -2287,35 +1550,41 @@
         <w:jc w:val="both"/>
         <w:rPr>
           <w:rFonts w:asciiTheme="minorHAnsi" w:hAnsiTheme="minorHAnsi"/>
-        </w:rPr>
-      </w:pPr>
-      <w:r>
-        <w:rPr>
-          <w:rFonts w:asciiTheme="minorHAnsi" w:hAnsiTheme="minorHAnsi"/>
+          <w:color w:val="FF0000"/>
+        </w:rPr>
+      </w:pPr>
+      <w:r>
+        <w:rPr>
+          <w:rFonts w:asciiTheme="minorHAnsi" w:hAnsiTheme="minorHAnsi"/>
+          <w:color w:val="FF0000"/>
         </w:rPr>
         <w:t>The application tools, which are to be used on front and back end of the system to be developed, should be listed. The reasons for thes</w:t>
       </w:r>
       <w:r>
         <w:rPr>
           <w:rFonts w:asciiTheme="minorHAnsi" w:hAnsiTheme="minorHAnsi"/>
+          <w:color w:val="FF0000"/>
         </w:rPr>
         <w:t>e tools should also be enlisted including the h</w:t>
       </w:r>
       <w:r>
         <w:rPr>
           <w:rFonts w:asciiTheme="minorHAnsi" w:hAnsiTheme="minorHAnsi"/>
+          <w:color w:val="FF0000"/>
         </w:rPr>
         <w:t>o</w:t>
       </w:r>
       <w:r>
         <w:rPr>
           <w:rFonts w:asciiTheme="minorHAnsi" w:hAnsiTheme="minorHAnsi"/>
+          <w:color w:val="FF0000"/>
         </w:rPr>
         <w:t xml:space="preserve">st (or development) platform(s), target platform(s), and </w:t>
       </w:r>
       <w:r>
         <w:rPr>
           <w:rFonts w:asciiTheme="minorHAnsi" w:hAnsiTheme="minorHAnsi"/>
+          <w:color w:val="FF0000"/>
         </w:rPr>
         <w:t>programming language(s) to be used.</w:t>
       </w:r>

</xml_diff>

<commit_message>
finished the introduction of Chapter 1
</commit_message>
<xml_diff>
--- a/04_Project_Proposal_f.docx
+++ b/04_Project_Proposal_f.docx
@@ -907,6 +907,18 @@
         </w:rPr>
         <w:t>conducted elections.</w:t>
       </w:r>
+      <w:r>
+        <w:rPr>
+          <w:rFonts w:ascii="Garamond" w:hAnsi="Garamond"/>
+        </w:rPr>
+        <w:t xml:space="preserve"> </w:t>
+      </w:r>
+      <w:r>
+        <w:rPr>
+          <w:rFonts w:ascii="Garamond" w:hAnsi="Garamond"/>
+        </w:rPr>
+        <w:t>A web-based application/system, as defined by Wikipedia, is a type of client-server computer program that runs through a browser, either from a mobile phone, laptop or a desktop PC.</w:t>
+      </w:r>
     </w:p>
     <w:p>
       <w:pPr>
@@ -929,7 +941,7 @@
         <w:rPr>
           <w:rFonts w:ascii="Garamond" w:hAnsi="Garamond"/>
         </w:rPr>
-        <w:t>A web-based application/system</w:t>
+        <w:t>Having a voting system done in a manual fashion has its disadvantages. First,</w:t>
       </w:r>
       <w:r>
         <w:rPr>
@@ -941,13 +953,7 @@
         <w:rPr>
           <w:rFonts w:ascii="Garamond" w:hAnsi="Garamond"/>
         </w:rPr>
-        <w:t xml:space="preserve">is </w:t>
-      </w:r>
-      <w:r>
-        <w:rPr>
-          <w:rFonts w:ascii="Garamond" w:hAnsi="Garamond"/>
-        </w:rPr>
-        <w:t xml:space="preserve">a type of system that runs through a browser, either from a mobile phone, </w:t>
+        <w:t>the method is quite costly because the school needs to print ballots every year since the names of the candidates in the yearly elections are dynamic. Secondly, the results are prone to fraud because the ballots can be tampered, and the vote counts can be manipulated. And lastly, counting the votes tend take a lot of time because they are counted manually, as compared to the proposed system, which can display the results way faster than the manual method.</w:t>
       </w:r>
     </w:p>
     <w:p>
@@ -965,98 +971,31 @@
         <w:jc w:val="both"/>
         <w:rPr>
           <w:rFonts w:ascii="Garamond" w:hAnsi="Garamond"/>
-          <w:color w:val="FF0000"/>
-        </w:rPr>
-      </w:pPr>
-      <w:r>
-        <w:rPr>
-          <w:rFonts w:ascii="Garamond" w:hAnsi="Garamond"/>
-          <w:color w:val="FF0000"/>
-        </w:rPr>
-        <w:t xml:space="preserve">Regarding the current system of the school, the method is quite costly because the school needs to print ballots every year since the names of the candidates in the yearly elections are dynamic. Secondly, the results are prone to fraud because the ballots can be </w:t>
-      </w:r>
-      <w:r>
-        <w:rPr>
-          <w:rFonts w:ascii="Garamond" w:hAnsi="Garamond"/>
-          <w:color w:val="FF0000"/>
-        </w:rPr>
-        <w:t>tampered,</w:t>
-      </w:r>
-      <w:r>
-        <w:rPr>
-          <w:rFonts w:ascii="Garamond" w:hAnsi="Garamond"/>
-          <w:color w:val="FF0000"/>
-        </w:rPr>
-        <w:t xml:space="preserve"> and the vote counts can be manipulated. And lastly, counting</w:t>
-      </w:r>
-      <w:r>
-        <w:rPr>
-          <w:rFonts w:ascii="Garamond" w:hAnsi="Garamond"/>
-          <w:color w:val="FF0000"/>
-        </w:rPr>
-        <w:t xml:space="preserve"> the</w:t>
-      </w:r>
-      <w:r>
-        <w:rPr>
-          <w:rFonts w:ascii="Garamond" w:hAnsi="Garamond"/>
-          <w:color w:val="FF0000"/>
-        </w:rPr>
-        <w:t xml:space="preserve"> votes</w:t>
-      </w:r>
-      <w:r>
-        <w:rPr>
-          <w:rFonts w:ascii="Garamond" w:hAnsi="Garamond"/>
-          <w:color w:val="FF0000"/>
-        </w:rPr>
-        <w:t xml:space="preserve"> tend</w:t>
-      </w:r>
-      <w:r>
-        <w:rPr>
-          <w:rFonts w:ascii="Garamond" w:hAnsi="Garamond"/>
-          <w:color w:val="FF0000"/>
-        </w:rPr>
-        <w:t xml:space="preserve"> take a lot of time because they are counted manually, </w:t>
-      </w:r>
-      <w:r>
-        <w:rPr>
-          <w:rFonts w:ascii="Garamond" w:hAnsi="Garamond"/>
-          <w:color w:val="FF0000"/>
-        </w:rPr>
-        <w:t xml:space="preserve">as </w:t>
-      </w:r>
-      <w:r>
-        <w:rPr>
-          <w:rFonts w:ascii="Garamond" w:hAnsi="Garamond"/>
-          <w:color w:val="FF0000"/>
-        </w:rPr>
-        <w:t>compared to the proposed system, which can display the results way faster than the manual method.</w:t>
-      </w:r>
-    </w:p>
-    <w:p>
-      <w:pPr>
-        <w:ind w:firstLine="720"/>
-        <w:jc w:val="both"/>
-        <w:rPr>
-          <w:rFonts w:asciiTheme="minorHAnsi" w:hAnsiTheme="minorHAnsi"/>
-          <w:color w:val="FF0000"/>
-        </w:rPr>
-      </w:pPr>
-    </w:p>
-    <w:p>
-      <w:pPr>
-        <w:ind w:firstLine="720"/>
-        <w:jc w:val="both"/>
-        <w:rPr>
-          <w:rFonts w:ascii="Garamond" w:hAnsi="Garamond"/>
-          <w:color w:val="FF0000"/>
-        </w:rPr>
-      </w:pPr>
-      <w:r>
-        <w:rPr>
-          <w:rFonts w:ascii="Garamond" w:hAnsi="Garamond"/>
-          <w:color w:val="FF0000"/>
-        </w:rPr>
-        <w:t>ease up the election process and make it more secure from any fraudulent activities pertinent to the election, ensuring also the confidentiality of the choices of the voters.</w:t>
+        </w:rPr>
+      </w:pPr>
+      <w:r>
+        <w:rPr>
+          <w:rFonts w:ascii="Garamond" w:hAnsi="Garamond"/>
+        </w:rPr>
+        <w:t xml:space="preserve">By applying the use of modern technology, the proponents believe that it will greatly </w:t>
+      </w:r>
+      <w:r>
+        <w:rPr>
+          <w:rFonts w:ascii="Garamond" w:hAnsi="Garamond"/>
+        </w:rPr>
+        <w:t>ease up the</w:t>
+      </w:r>
+      <w:r>
+        <w:rPr>
+          <w:rFonts w:ascii="Garamond" w:hAnsi="Garamond"/>
+        </w:rPr>
+        <w:t xml:space="preserve"> school’s</w:t>
+      </w:r>
+      <w:r>
+        <w:rPr>
+          <w:rFonts w:ascii="Garamond" w:hAnsi="Garamond"/>
+        </w:rPr>
+        <w:t xml:space="preserve"> election process and make it more secure from any fraudulent activities pertinent to the election, ensuring also the confidentiality of the choices of the voters.</w:t>
       </w:r>
     </w:p>
     <w:p>
@@ -1433,8 +1372,40 @@
         <w:rPr>
           <w:rFonts w:ascii="Garamond" w:hAnsi="Garamond"/>
         </w:rPr>
-        <w:t>Figure 3.3 Network Specifications</w:t>
-      </w:r>
+        <w:t xml:space="preserve">Figure </w:t>
+      </w:r>
+      <w:r>
+        <w:rPr>
+          <w:rFonts w:ascii="Garamond" w:hAnsi="Garamond"/>
+        </w:rPr>
+        <w:t>4</w:t>
+      </w:r>
+      <w:r>
+        <w:rPr>
+          <w:rFonts w:ascii="Garamond" w:hAnsi="Garamond"/>
+        </w:rPr>
+        <w:t>.</w:t>
+      </w:r>
+      <w:r>
+        <w:rPr>
+          <w:rFonts w:ascii="Garamond" w:hAnsi="Garamond"/>
+        </w:rPr>
+        <w:t>1</w:t>
+      </w:r>
+      <w:r>
+        <w:rPr>
+          <w:rFonts w:ascii="Garamond" w:hAnsi="Garamond"/>
+        </w:rPr>
+        <w:t xml:space="preserve"> </w:t>
+      </w:r>
+      <w:r>
+        <w:rPr>
+          <w:rFonts w:ascii="Garamond" w:hAnsi="Garamond"/>
+        </w:rPr>
+        <w:t xml:space="preserve">Web </w:t>
+      </w:r>
+      <w:bookmarkStart w:id="0" w:name="_GoBack"/>
+      <w:bookmarkEnd w:id="0"/>
     </w:p>
     <w:p>
       <w:pPr>
@@ -1489,8 +1460,6 @@
           <w:b/>
         </w:rPr>
       </w:pPr>
-      <w:bookmarkStart w:id="0" w:name="_GoBack"/>
-      <w:bookmarkEnd w:id="0"/>
     </w:p>
     <w:p>
       <w:pPr>

</xml_diff>

<commit_message>
Modified the Chapter 1's Application Architecture, but haven't finished it yet
</commit_message>
<xml_diff>
--- a/04_Project_Proposal_f.docx
+++ b/04_Project_Proposal_f.docx
@@ -281,6 +281,14 @@
         </w:rPr>
         <w:t>s</w:t>
       </w:r>
+      <w:r>
+        <w:rPr>
+          <w:rFonts w:ascii="Garamond" w:hAnsi="Garamond"/>
+          <w:b/>
+          <w:sz w:val="40"/>
+        </w:rPr>
+        <w:t xml:space="preserve"> of Mater Dei Academy</w:t>
+      </w:r>
     </w:p>
     <w:p>
       <w:pPr>
@@ -660,6 +668,13 @@
         </w:rPr>
         <w:t>AND ORGANIZATION ELECTIONS</w:t>
       </w:r>
+      <w:r>
+        <w:rPr>
+          <w:rFonts w:asciiTheme="minorHAnsi" w:hAnsiTheme="minorHAnsi"/>
+          <w:b/>
+        </w:rPr>
+        <w:t xml:space="preserve"> OF MATER DEI ACADEMY</w:t>
+      </w:r>
     </w:p>
     <w:p>
       <w:pPr>
@@ -833,91 +848,19 @@
         <w:rPr>
           <w:rFonts w:ascii="Garamond" w:hAnsi="Garamond"/>
         </w:rPr>
-        <w:t>Here</w:t>
-      </w:r>
-      <w:r>
-        <w:rPr>
-          <w:rFonts w:ascii="Garamond" w:hAnsi="Garamond"/>
-        </w:rPr>
-        <w:t xml:space="preserve">, the proponents are </w:t>
-      </w:r>
-      <w:r>
-        <w:rPr>
-          <w:rFonts w:ascii="Garamond" w:hAnsi="Garamond"/>
-        </w:rPr>
-        <w:t>suggesting</w:t>
-      </w:r>
-      <w:r>
-        <w:rPr>
-          <w:rFonts w:ascii="Garamond" w:hAnsi="Garamond"/>
-        </w:rPr>
-        <w:t xml:space="preserve"> the </w:t>
-      </w:r>
-      <w:r>
-        <w:rPr>
-          <w:rFonts w:ascii="Garamond" w:hAnsi="Garamond"/>
-        </w:rPr>
-        <w:t>use of a web</w:t>
-      </w:r>
-      <w:r>
-        <w:rPr>
-          <w:rFonts w:ascii="Garamond" w:hAnsi="Garamond"/>
-        </w:rPr>
-        <w:t>-</w:t>
-      </w:r>
-      <w:r>
-        <w:rPr>
-          <w:rFonts w:ascii="Garamond" w:hAnsi="Garamond"/>
-        </w:rPr>
-        <w:t>based voting system</w:t>
-      </w:r>
-      <w:r>
-        <w:rPr>
-          <w:rFonts w:ascii="Garamond" w:hAnsi="Garamond"/>
-        </w:rPr>
-        <w:t xml:space="preserve"> as a replacement for the manual voting system</w:t>
-      </w:r>
-      <w:r>
-        <w:rPr>
-          <w:rFonts w:ascii="Garamond" w:hAnsi="Garamond"/>
-        </w:rPr>
-        <w:t xml:space="preserve"> </w:t>
-      </w:r>
-      <w:r>
-        <w:rPr>
-          <w:rFonts w:ascii="Garamond" w:hAnsi="Garamond"/>
-        </w:rPr>
-        <w:t xml:space="preserve">which has been the method that the school </w:t>
-      </w:r>
-      <w:r>
-        <w:rPr>
-          <w:rFonts w:ascii="Garamond" w:hAnsi="Garamond"/>
-        </w:rPr>
-        <w:t xml:space="preserve">has been employing ever since they </w:t>
-      </w:r>
-      <w:r>
-        <w:rPr>
-          <w:rFonts w:ascii="Garamond" w:hAnsi="Garamond"/>
-        </w:rPr>
-        <w:t xml:space="preserve">started </w:t>
-      </w:r>
-      <w:r>
-        <w:rPr>
-          <w:rFonts w:ascii="Garamond" w:hAnsi="Garamond"/>
-        </w:rPr>
-        <w:t>conducted elections.</w:t>
-      </w:r>
-      <w:r>
-        <w:rPr>
-          <w:rFonts w:ascii="Garamond" w:hAnsi="Garamond"/>
-        </w:rPr>
-        <w:t xml:space="preserve"> </w:t>
-      </w:r>
-      <w:r>
-        <w:rPr>
-          <w:rFonts w:ascii="Garamond" w:hAnsi="Garamond"/>
-        </w:rPr>
-        <w:t>A web-based application/system, as defined by Wikipedia, is a type of client-server computer program that runs through a browser, either from a mobile phone, laptop or a desktop PC.</w:t>
+        <w:t>However, h</w:t>
+      </w:r>
+      <w:r>
+        <w:rPr>
+          <w:rFonts w:ascii="Garamond" w:hAnsi="Garamond"/>
+        </w:rPr>
+        <w:t>aving a voting system done in a manual fashion has its disadvantages. First,</w:t>
+      </w:r>
+      <w:r>
+        <w:rPr>
+          <w:rFonts w:ascii="Garamond" w:hAnsi="Garamond"/>
+        </w:rPr>
+        <w:t xml:space="preserve"> the method is quite costly because the school needs to print ballots every year since the names of the candidates in the yearly elections are dynamic. Secondly, the results are prone to fraud because the ballots can be tampered, and the vote counts can be manipulated. And lastly, counting the votes tend take a lot of time because they are counted manually, as compared to the proposed system, which can display the results way faster than the manual method.</w:t>
       </w:r>
     </w:p>
     <w:p>
@@ -941,7 +884,7 @@
         <w:rPr>
           <w:rFonts w:ascii="Garamond" w:hAnsi="Garamond"/>
         </w:rPr>
-        <w:t>Having a voting system done in a manual fashion has its disadvantages. First,</w:t>
+        <w:t>Here, the proponents are suggesting the use of a web-based voting system as a replacement for the manual voting system which has been the method that the school has been employing ever since they started conducted elections.</w:t>
       </w:r>
       <w:r>
         <w:rPr>
@@ -953,7 +896,13 @@
         <w:rPr>
           <w:rFonts w:ascii="Garamond" w:hAnsi="Garamond"/>
         </w:rPr>
-        <w:t>the method is quite costly because the school needs to print ballots every year since the names of the candidates in the yearly elections are dynamic. Secondly, the results are prone to fraud because the ballots can be tampered, and the vote counts can be manipulated. And lastly, counting the votes tend take a lot of time because they are counted manually, as compared to the proposed system, which can display the results way faster than the manual method.</w:t>
+        <w:t>A web-based application/system, as defined by Wikipedia, is a type of client-server computer program that runs through a browser, either from a mobile phone, laptop or a desktop PC.</w:t>
+      </w:r>
+      <w:r>
+        <w:rPr>
+          <w:rFonts w:ascii="Garamond" w:hAnsi="Garamond"/>
+        </w:rPr>
+        <w:t xml:space="preserve"> </w:t>
       </w:r>
     </w:p>
     <w:p>
@@ -995,17 +944,110 @@
         <w:rPr>
           <w:rFonts w:ascii="Garamond" w:hAnsi="Garamond"/>
         </w:rPr>
-        <w:t xml:space="preserve"> election process and make it more secure from any fraudulent activities pertinent to the election, ensuring also the confidentiality of the choices of the voters.</w:t>
-      </w:r>
-    </w:p>
-    <w:p>
-      <w:pPr>
-        <w:ind w:firstLine="720"/>
-        <w:jc w:val="both"/>
-        <w:rPr>
-          <w:rFonts w:asciiTheme="minorHAnsi" w:hAnsiTheme="minorHAnsi"/>
-        </w:rPr>
-      </w:pPr>
+        <w:t xml:space="preserve"> election process</w:t>
+      </w:r>
+      <w:r>
+        <w:rPr>
+          <w:rFonts w:ascii="Garamond" w:hAnsi="Garamond"/>
+        </w:rPr>
+        <w:t>. Since</w:t>
+      </w:r>
+      <w:r>
+        <w:rPr>
+          <w:rFonts w:ascii="Garamond" w:hAnsi="Garamond"/>
+        </w:rPr>
+        <w:t xml:space="preserve"> the students will not be required anymore vote inside a classroom and have their classes interrupted</w:t>
+      </w:r>
+      <w:r>
+        <w:rPr>
+          <w:rFonts w:ascii="Garamond" w:hAnsi="Garamond"/>
+        </w:rPr>
+        <w:t xml:space="preserve"> as well as </w:t>
+      </w:r>
+      <w:r>
+        <w:rPr>
+          <w:rFonts w:ascii="Garamond" w:hAnsi="Garamond"/>
+        </w:rPr>
+        <w:t>help</w:t>
+      </w:r>
+      <w:r>
+        <w:rPr>
+          <w:rFonts w:ascii="Garamond" w:hAnsi="Garamond"/>
+        </w:rPr>
+        <w:t>ing</w:t>
+      </w:r>
+      <w:r>
+        <w:rPr>
+          <w:rFonts w:ascii="Garamond" w:hAnsi="Garamond"/>
+        </w:rPr>
+        <w:t xml:space="preserve"> them to secure their rights to privacy when they are voting</w:t>
+      </w:r>
+      <w:r>
+        <w:rPr>
+          <w:rFonts w:ascii="Garamond" w:hAnsi="Garamond"/>
+        </w:rPr>
+        <w:t>,</w:t>
+      </w:r>
+      <w:r>
+        <w:rPr>
+          <w:rFonts w:ascii="Garamond" w:hAnsi="Garamond"/>
+        </w:rPr>
+        <w:t xml:space="preserve"> because this proposed system will enable them to vote anywhere </w:t>
+      </w:r>
+      <w:r>
+        <w:rPr>
+          <w:rFonts w:ascii="Garamond" w:hAnsi="Garamond"/>
+        </w:rPr>
+        <w:t>as</w:t>
+      </w:r>
+      <w:r>
+        <w:rPr>
+          <w:rFonts w:ascii="Garamond" w:hAnsi="Garamond"/>
+        </w:rPr>
+        <w:t xml:space="preserve"> long as they are using a smartphone or PC that has an internet access</w:t>
+      </w:r>
+      <w:r>
+        <w:rPr>
+          <w:rFonts w:ascii="Garamond" w:hAnsi="Garamond"/>
+        </w:rPr>
+        <w:t xml:space="preserve">. </w:t>
+      </w:r>
+      <w:r>
+        <w:rPr>
+          <w:rFonts w:ascii="Garamond" w:hAnsi="Garamond"/>
+        </w:rPr>
+        <w:t xml:space="preserve">Furthermore, it will </w:t>
+      </w:r>
+      <w:r>
+        <w:rPr>
+          <w:rFonts w:ascii="Garamond" w:hAnsi="Garamond"/>
+        </w:rPr>
+        <w:t xml:space="preserve">make </w:t>
+      </w:r>
+      <w:r>
+        <w:rPr>
+          <w:rFonts w:ascii="Garamond" w:hAnsi="Garamond"/>
+        </w:rPr>
+        <w:t xml:space="preserve">their voting </w:t>
+      </w:r>
+      <w:r>
+        <w:rPr>
+          <w:rFonts w:ascii="Garamond" w:hAnsi="Garamond"/>
+        </w:rPr>
+        <w:t>more secure from any fraudulent activities pertinent to the election</w:t>
+      </w:r>
+      <w:r>
+        <w:rPr>
+          <w:rFonts w:ascii="Garamond" w:hAnsi="Garamond"/>
+        </w:rPr>
+        <w:t xml:space="preserve"> (i.e. tampering of ballots, vote count manipulation </w:t>
+      </w:r>
+      <w:r>
+        <w:rPr>
+          <w:rFonts w:ascii="Garamond" w:hAnsi="Garamond"/>
+        </w:rPr>
+        <w:t>etc.)</w:t>
+      </w:r>
     </w:p>
     <w:p>
       <w:pPr>
@@ -1122,6 +1164,88 @@
         </w:rPr>
         <w:t xml:space="preserve">The Admin side contains the modules that are necessary for the creation, monitoring, </w:t>
       </w:r>
+      <w:r>
+        <w:rPr>
+          <w:rFonts w:ascii="Garamond" w:hAnsi="Garamond"/>
+          <w:b w:val="0"/>
+          <w:bCs w:val="0"/>
+        </w:rPr>
+        <w:t>and managing the election</w:t>
+      </w:r>
+      <w:r>
+        <w:rPr>
+          <w:rFonts w:ascii="Garamond" w:hAnsi="Garamond"/>
+          <w:b w:val="0"/>
+          <w:bCs w:val="0"/>
+        </w:rPr>
+        <w:t>(</w:t>
+      </w:r>
+      <w:r>
+        <w:rPr>
+          <w:rFonts w:ascii="Garamond" w:hAnsi="Garamond"/>
+          <w:b w:val="0"/>
+          <w:bCs w:val="0"/>
+        </w:rPr>
+        <w:t>s</w:t>
+      </w:r>
+      <w:r>
+        <w:rPr>
+          <w:rFonts w:ascii="Garamond" w:hAnsi="Garamond"/>
+          <w:b w:val="0"/>
+          <w:bCs w:val="0"/>
+        </w:rPr>
+        <w:t>)</w:t>
+      </w:r>
+      <w:r>
+        <w:rPr>
+          <w:rFonts w:ascii="Garamond" w:hAnsi="Garamond"/>
+          <w:b w:val="0"/>
+          <w:bCs w:val="0"/>
+        </w:rPr>
+        <w:t>, as well as managing the records of voters and accounts of administrators</w:t>
+      </w:r>
+      <w:r>
+        <w:rPr>
+          <w:rFonts w:ascii="Garamond" w:hAnsi="Garamond"/>
+          <w:b w:val="0"/>
+          <w:bCs w:val="0"/>
+        </w:rPr>
+        <w:t>.</w:t>
+      </w:r>
+      <w:r>
+        <w:rPr>
+          <w:rFonts w:ascii="Garamond" w:hAnsi="Garamond"/>
+          <w:b w:val="0"/>
+          <w:bCs w:val="0"/>
+        </w:rPr>
+        <w:t xml:space="preserve"> On the other hand, the </w:t>
+      </w:r>
+      <w:r>
+        <w:rPr>
+          <w:rFonts w:ascii="Garamond" w:hAnsi="Garamond"/>
+          <w:b w:val="0"/>
+          <w:bCs w:val="0"/>
+        </w:rPr>
+        <w:t>Cl</w:t>
+      </w:r>
+      <w:bookmarkStart w:id="0" w:name="_GoBack"/>
+      <w:bookmarkEnd w:id="0"/>
+      <w:r>
+        <w:rPr>
+          <w:rFonts w:ascii="Garamond" w:hAnsi="Garamond"/>
+          <w:b w:val="0"/>
+          <w:bCs w:val="0"/>
+        </w:rPr>
+        <w:t xml:space="preserve">ient side </w:t>
+      </w:r>
+      <w:r>
+        <w:rPr>
+          <w:rFonts w:ascii="Garamond" w:hAnsi="Garamond"/>
+          <w:b w:val="0"/>
+          <w:bCs w:val="0"/>
+        </w:rPr>
+        <w:t>is the one that will be utilized by the voters. They will be able to vote, manage their password as well see the results of the election when the canvassing is done.</w:t>
+      </w:r>
     </w:p>
     <w:p>
       <w:pPr>
@@ -1157,6 +1281,18 @@
         </w:rPr>
         <w:t>-SIDE APPLICATION</w:t>
       </w:r>
+    </w:p>
+    <w:p>
+      <w:pPr>
+        <w:pStyle w:val="BodyText3"/>
+        <w:numPr>
+          <w:ilvl w:val="1"/>
+          <w:numId w:val="5"/>
+        </w:numPr>
+        <w:rPr>
+          <w:rFonts w:ascii="Garamond" w:hAnsi="Garamond"/>
+        </w:rPr>
+      </w:pPr>
     </w:p>
     <w:p>
       <w:pPr>
@@ -1266,7 +1402,25 @@
         <w:rPr>
           <w:rFonts w:ascii="Garamond" w:hAnsi="Garamond"/>
         </w:rPr>
-        <w:t>The project is using the three-tier network architecture, which is composed of the presentation or client tier, business logic tier, and the database tier. The presentation or client tier is what the end-users will see and access while the business logic tier is the one that does the processing of the inputs (i.e. registration and votes), and the outputs (i.e. election results) before being transmitted back to the presentation tier. Meanwhile, every data or information that needs to be stored or retrieved is taken care of by the database tier. It serves as the storage for all the data and information that has been entered in the system, which of course, must be kept secure in order to ensure the integrity of the election results and the safety of the information of those people whose data/information are in the database.</w:t>
+        <w:t xml:space="preserve">The project is using the </w:t>
+      </w:r>
+      <w:r>
+        <w:rPr>
+          <w:rFonts w:ascii="Garamond" w:hAnsi="Garamond"/>
+        </w:rPr>
+        <w:t>Enterprise Web Based Architecture</w:t>
+      </w:r>
+      <w:r>
+        <w:rPr>
+          <w:rFonts w:ascii="Garamond" w:hAnsi="Garamond"/>
+        </w:rPr>
+        <w:t xml:space="preserve"> as defined by the Woodger Computing Inc., </w:t>
+      </w:r>
+      <w:r>
+        <w:rPr>
+          <w:rFonts w:ascii="Garamond" w:hAnsi="Garamond"/>
+        </w:rPr>
+        <w:t xml:space="preserve">which utilizes the following logical layers: Client Layer, Presentation Layer, Business Logic Layer and the Data Layer. </w:t>
       </w:r>
     </w:p>
     <w:p>
@@ -1302,14 +1456,13 @@
       </w:pPr>
       <w:r>
         <w:rPr>
-          <w:rFonts w:ascii="Garamond" w:hAnsi="Garamond"/>
           <w:noProof/>
         </w:rPr>
         <w:drawing>
-          <wp:inline distT="0" distB="0" distL="0" distR="0" wp14:anchorId="5D39D748" wp14:editId="0F04DD45">
-            <wp:extent cx="2781300" cy="2857500"/>
+          <wp:inline distT="0" distB="0" distL="0" distR="0">
+            <wp:extent cx="3286125" cy="4169552"/>
             <wp:effectExtent l="0" t="0" r="0" b="0"/>
-            <wp:docPr id="4" name="Picture 4" descr="D:\BJ\Capstone Stuff\3tier.jpg"/>
+            <wp:docPr id="2" name="Picture 2" descr="General Web Architecture"/>
             <wp:cNvGraphicFramePr>
               <a:graphicFrameLocks xmlns:a="http://schemas.openxmlformats.org/drawingml/2006/main" noChangeAspect="1"/>
             </wp:cNvGraphicFramePr>
@@ -1317,7 +1470,7 @@
               <a:graphicData uri="http://schemas.openxmlformats.org/drawingml/2006/picture">
                 <pic:pic xmlns:pic="http://schemas.openxmlformats.org/drawingml/2006/picture">
                   <pic:nvPicPr>
-                    <pic:cNvPr id="0" name="Picture 1" descr="D:\BJ\Capstone Stuff\3tier.jpg"/>
+                    <pic:cNvPr id="0" name="Picture 1" descr="General Web Architecture"/>
                     <pic:cNvPicPr>
                       <a:picLocks noChangeAspect="1" noChangeArrowheads="1"/>
                     </pic:cNvPicPr>
@@ -1338,7 +1491,7 @@
                   <pic:spPr bwMode="auto">
                     <a:xfrm>
                       <a:off x="0" y="0"/>
-                      <a:ext cx="2781300" cy="2857500"/>
+                      <a:ext cx="3330631" cy="4226023"/>
                     </a:xfrm>
                     <a:prstGeom prst="rect">
                       <a:avLst/>
@@ -1402,10 +1555,8 @@
         <w:rPr>
           <w:rFonts w:ascii="Garamond" w:hAnsi="Garamond"/>
         </w:rPr>
-        <w:t xml:space="preserve">Web </w:t>
-      </w:r>
-      <w:bookmarkStart w:id="0" w:name="_GoBack"/>
-      <w:bookmarkEnd w:id="0"/>
+        <w:t>Architecture for an Enterprise Web Based Application</w:t>
+      </w:r>
     </w:p>
     <w:p>
       <w:pPr>

</xml_diff>

<commit_message>
finished typing the Application Architecture for Chapter 1
</commit_message>
<xml_diff>
--- a/04_Project_Proposal_f.docx
+++ b/04_Project_Proposal_f.docx
@@ -898,12 +898,6 @@
         </w:rPr>
         <w:t>A web-based application/system, as defined by Wikipedia, is a type of client-server computer program that runs through a browser, either from a mobile phone, laptop or a desktop PC.</w:t>
       </w:r>
-      <w:r>
-        <w:rPr>
-          <w:rFonts w:ascii="Garamond" w:hAnsi="Garamond"/>
-        </w:rPr>
-        <w:t xml:space="preserve"> </w:t>
-      </w:r>
     </w:p>
     <w:p>
       <w:pPr>
@@ -962,31 +956,7 @@
         <w:rPr>
           <w:rFonts w:ascii="Garamond" w:hAnsi="Garamond"/>
         </w:rPr>
-        <w:t xml:space="preserve"> as well as </w:t>
-      </w:r>
-      <w:r>
-        <w:rPr>
-          <w:rFonts w:ascii="Garamond" w:hAnsi="Garamond"/>
-        </w:rPr>
-        <w:t>help</w:t>
-      </w:r>
-      <w:r>
-        <w:rPr>
-          <w:rFonts w:ascii="Garamond" w:hAnsi="Garamond"/>
-        </w:rPr>
-        <w:t>ing</w:t>
-      </w:r>
-      <w:r>
-        <w:rPr>
-          <w:rFonts w:ascii="Garamond" w:hAnsi="Garamond"/>
-        </w:rPr>
-        <w:t xml:space="preserve"> them to secure their rights to privacy when they are voting</w:t>
-      </w:r>
-      <w:r>
-        <w:rPr>
-          <w:rFonts w:ascii="Garamond" w:hAnsi="Garamond"/>
-        </w:rPr>
-        <w:t>,</w:t>
+        <w:t xml:space="preserve"> as well as helping them to secure their rights to privacy when they are voting,</w:t>
       </w:r>
       <w:r>
         <w:rPr>
@@ -998,13 +968,13 @@
         <w:rPr>
           <w:rFonts w:ascii="Garamond" w:hAnsi="Garamond"/>
         </w:rPr>
-        <w:t>as</w:t>
-      </w:r>
-      <w:r>
-        <w:rPr>
-          <w:rFonts w:ascii="Garamond" w:hAnsi="Garamond"/>
-        </w:rPr>
-        <w:t xml:space="preserve"> long as they are using a smartphone or PC that has an internet access</w:t>
+        <w:t>using</w:t>
+      </w:r>
+      <w:r>
+        <w:rPr>
+          <w:rFonts w:ascii="Garamond" w:hAnsi="Garamond"/>
+        </w:rPr>
+        <w:t xml:space="preserve"> a smartphone or PC that has an internet access</w:t>
       </w:r>
       <w:r>
         <w:rPr>
@@ -1170,7 +1140,7 @@
           <w:b w:val="0"/>
           <w:bCs w:val="0"/>
         </w:rPr>
-        <w:t>and managing the election</w:t>
+        <w:t>and manag</w:t>
       </w:r>
       <w:r>
         <w:rPr>
@@ -1178,7 +1148,7 @@
           <w:b w:val="0"/>
           <w:bCs w:val="0"/>
         </w:rPr>
-        <w:t>(</w:t>
+        <w:t>ement of</w:t>
       </w:r>
       <w:r>
         <w:rPr>
@@ -1186,7 +1156,7 @@
           <w:b w:val="0"/>
           <w:bCs w:val="0"/>
         </w:rPr>
-        <w:t>s</w:t>
+        <w:t xml:space="preserve"> the election</w:t>
       </w:r>
       <w:r>
         <w:rPr>
@@ -1194,7 +1164,7 @@
           <w:b w:val="0"/>
           <w:bCs w:val="0"/>
         </w:rPr>
-        <w:t>)</w:t>
+        <w:t>(</w:t>
       </w:r>
       <w:r>
         <w:rPr>
@@ -1202,7 +1172,7 @@
           <w:b w:val="0"/>
           <w:bCs w:val="0"/>
         </w:rPr>
-        <w:t>, as well as managing the records of voters and accounts of administrators</w:t>
+        <w:t>s</w:t>
       </w:r>
       <w:r>
         <w:rPr>
@@ -1210,7 +1180,7 @@
           <w:b w:val="0"/>
           <w:bCs w:val="0"/>
         </w:rPr>
-        <w:t>.</w:t>
+        <w:t>)</w:t>
       </w:r>
       <w:r>
         <w:rPr>
@@ -1218,7 +1188,7 @@
           <w:b w:val="0"/>
           <w:bCs w:val="0"/>
         </w:rPr>
-        <w:t xml:space="preserve"> On the other hand, the </w:t>
+        <w:t>, as well as manag</w:t>
       </w:r>
       <w:r>
         <w:rPr>
@@ -1226,17 +1196,15 @@
           <w:b w:val="0"/>
           <w:bCs w:val="0"/>
         </w:rPr>
-        <w:t>Cl</w:t>
-      </w:r>
-      <w:bookmarkStart w:id="0" w:name="_GoBack"/>
-      <w:bookmarkEnd w:id="0"/>
+        <w:t>ement</w:t>
+      </w:r>
       <w:r>
         <w:rPr>
           <w:rFonts w:ascii="Garamond" w:hAnsi="Garamond"/>
           <w:b w:val="0"/>
           <w:bCs w:val="0"/>
         </w:rPr>
-        <w:t xml:space="preserve">ient side </w:t>
+        <w:t xml:space="preserve"> the records of voters and accounts of administrators</w:t>
       </w:r>
       <w:r>
         <w:rPr>
@@ -1244,7 +1212,63 @@
           <w:b w:val="0"/>
           <w:bCs w:val="0"/>
         </w:rPr>
-        <w:t>is the one that will be utilized by the voters. They will be able to vote, manage their password as well see the results of the election when the canvassing is done.</w:t>
+        <w:t>.</w:t>
+      </w:r>
+      <w:r>
+        <w:rPr>
+          <w:rFonts w:ascii="Garamond" w:hAnsi="Garamond"/>
+          <w:b w:val="0"/>
+          <w:bCs w:val="0"/>
+        </w:rPr>
+        <w:t xml:space="preserve"> On the other hand, the </w:t>
+      </w:r>
+      <w:r>
+        <w:rPr>
+          <w:rFonts w:ascii="Garamond" w:hAnsi="Garamond"/>
+          <w:b w:val="0"/>
+          <w:bCs w:val="0"/>
+        </w:rPr>
+        <w:t xml:space="preserve">Client side </w:t>
+      </w:r>
+      <w:r>
+        <w:rPr>
+          <w:rFonts w:ascii="Garamond" w:hAnsi="Garamond"/>
+          <w:b w:val="0"/>
+          <w:bCs w:val="0"/>
+        </w:rPr>
+        <w:t>is the one that will be utilized by the voters. They will be able to vote, manage their password as well see the results</w:t>
+      </w:r>
+      <w:r>
+        <w:rPr>
+          <w:rFonts w:ascii="Garamond" w:hAnsi="Garamond"/>
+          <w:b w:val="0"/>
+          <w:bCs w:val="0"/>
+        </w:rPr>
+        <w:t xml:space="preserve"> and generate reports</w:t>
+      </w:r>
+      <w:r>
+        <w:rPr>
+          <w:rFonts w:ascii="Garamond" w:hAnsi="Garamond"/>
+          <w:b w:val="0"/>
+          <w:bCs w:val="0"/>
+        </w:rPr>
+        <w:t xml:space="preserve"> </w:t>
+      </w:r>
+      <w:r>
+        <w:rPr>
+          <w:rFonts w:ascii="Garamond" w:hAnsi="Garamond"/>
+          <w:b w:val="0"/>
+          <w:bCs w:val="0"/>
+        </w:rPr>
+        <w:t>about</w:t>
+      </w:r>
+      <w:r>
+        <w:rPr>
+          <w:rFonts w:ascii="Garamond" w:hAnsi="Garamond"/>
+          <w:b w:val="0"/>
+          <w:bCs w:val="0"/>
+        </w:rPr>
+        <w:t xml:space="preserve"> the election when the canvassing is done.</w:t>
       </w:r>
     </w:p>
     <w:p>
@@ -1380,6 +1404,274 @@
         <w:jc w:val="both"/>
         <w:rPr>
           <w:rFonts w:asciiTheme="minorHAnsi" w:hAnsiTheme="minorHAnsi"/>
+        </w:rPr>
+      </w:pPr>
+    </w:p>
+    <w:p>
+      <w:pPr>
+        <w:pStyle w:val="NormalWeb"/>
+        <w:ind w:firstLine="709"/>
+        <w:jc w:val="both"/>
+        <w:rPr>
+          <w:rFonts w:ascii="Garamond" w:hAnsi="Garamond"/>
+        </w:rPr>
+      </w:pPr>
+      <w:r>
+        <w:rPr>
+          <w:rFonts w:ascii="Garamond" w:hAnsi="Garamond"/>
+        </w:rPr>
+        <w:t xml:space="preserve">The project is using the </w:t>
+      </w:r>
+      <w:r>
+        <w:rPr>
+          <w:rFonts w:ascii="Garamond" w:hAnsi="Garamond"/>
+        </w:rPr>
+        <w:t>Enterprise Web Based Architecture</w:t>
+      </w:r>
+      <w:r>
+        <w:rPr>
+          <w:rFonts w:ascii="Garamond" w:hAnsi="Garamond"/>
+        </w:rPr>
+        <w:t xml:space="preserve"> as defined by the Woodger Computing Inc., </w:t>
+      </w:r>
+      <w:r>
+        <w:rPr>
+          <w:rFonts w:ascii="Garamond" w:hAnsi="Garamond"/>
+        </w:rPr>
+        <w:t xml:space="preserve">which utilizes the following logical layers: Client Layer, Presentation Layer, Business Logic Layer and the Data Layer. </w:t>
+      </w:r>
+      <w:r>
+        <w:rPr>
+          <w:rFonts w:ascii="Garamond" w:hAnsi="Garamond"/>
+        </w:rPr>
+        <w:t xml:space="preserve">The </w:t>
+      </w:r>
+      <w:r>
+        <w:rPr>
+          <w:rFonts w:ascii="Garamond" w:hAnsi="Garamond"/>
+        </w:rPr>
+        <w:t>C</w:t>
+      </w:r>
+      <w:r>
+        <w:rPr>
+          <w:rFonts w:ascii="Garamond" w:hAnsi="Garamond"/>
+        </w:rPr>
+        <w:t>lient layer of a web application is implemented as a web browser running on the user's client machine.  Its job in a web-based application is to display data and let the user enter/update data.</w:t>
+      </w:r>
+      <w:r>
+        <w:rPr>
+          <w:rFonts w:ascii="Garamond" w:hAnsi="Garamond"/>
+        </w:rPr>
+        <w:t xml:space="preserve"> In this project, the semi-intelligent client </w:t>
+      </w:r>
+      <w:r>
+        <w:rPr>
+          <w:rFonts w:ascii="Garamond" w:hAnsi="Garamond"/>
+        </w:rPr>
+        <w:t>approach is being used because there are validations and</w:t>
+      </w:r>
+      <w:r>
+        <w:rPr>
+          <w:rFonts w:ascii="Garamond" w:hAnsi="Garamond"/>
+        </w:rPr>
+        <w:t>,</w:t>
+      </w:r>
+      <w:r>
+        <w:rPr>
+          <w:rFonts w:ascii="Garamond" w:hAnsi="Garamond"/>
+        </w:rPr>
+        <w:t xml:space="preserve"> </w:t>
+      </w:r>
+      <w:r>
+        <w:rPr>
+          <w:rFonts w:ascii="Garamond" w:hAnsi="Garamond"/>
+        </w:rPr>
+        <w:t xml:space="preserve">also, it </w:t>
+      </w:r>
+      <w:r>
+        <w:rPr>
+          <w:rFonts w:ascii="Garamond" w:hAnsi="Garamond"/>
+        </w:rPr>
+        <w:t xml:space="preserve">is </w:t>
+      </w:r>
+      <w:r>
+        <w:rPr>
+          <w:rFonts w:ascii="Garamond" w:hAnsi="Garamond"/>
+        </w:rPr>
+        <w:t>generally easier-to-use and requires fewer communications back-and-forth from the server</w:t>
+      </w:r>
+      <w:r>
+        <w:rPr>
+          <w:rFonts w:ascii="Garamond" w:hAnsi="Garamond"/>
+        </w:rPr>
+        <w:t xml:space="preserve">. </w:t>
+      </w:r>
+    </w:p>
+    <w:p>
+      <w:pPr>
+        <w:pStyle w:val="NormalWeb"/>
+        <w:ind w:firstLine="709"/>
+        <w:jc w:val="both"/>
+        <w:rPr>
+          <w:rFonts w:ascii="Garamond" w:hAnsi="Garamond"/>
+        </w:rPr>
+      </w:pPr>
+      <w:r>
+        <w:rPr>
+          <w:rFonts w:ascii="Garamond" w:hAnsi="Garamond"/>
+        </w:rPr>
+        <w:t xml:space="preserve">The </w:t>
+      </w:r>
+      <w:r>
+        <w:rPr>
+          <w:rFonts w:ascii="Garamond" w:hAnsi="Garamond"/>
+        </w:rPr>
+        <w:t>P</w:t>
+      </w:r>
+      <w:r>
+        <w:rPr>
+          <w:rFonts w:ascii="Garamond" w:hAnsi="Garamond"/>
+        </w:rPr>
+        <w:t>resentation layer generates webpages and it includes dynamic content in the webpage.  The dynamic content typically originates from a database (e.g. a list of matching products, a list of transaction conducted over the last month, etc.)  The other major job of the presentation layer is to "decode" the webpages coming back from the client (e.g. find the user-entered data and pass that information onto the business logic layer).</w:t>
+      </w:r>
+      <w:r>
+        <w:rPr>
+          <w:rFonts w:ascii="Garamond" w:hAnsi="Garamond"/>
+        </w:rPr>
+        <w:t xml:space="preserve"> As for the </w:t>
+      </w:r>
+      <w:r>
+        <w:rPr>
+          <w:rFonts w:ascii="Garamond" w:hAnsi="Garamond"/>
+        </w:rPr>
+        <w:t>Business logic</w:t>
+      </w:r>
+      <w:r>
+        <w:rPr>
+          <w:rFonts w:ascii="Garamond" w:hAnsi="Garamond"/>
+        </w:rPr>
+        <w:t xml:space="preserve">, its job is to </w:t>
+      </w:r>
+      <w:r>
+        <w:rPr>
+          <w:rFonts w:ascii="Garamond" w:hAnsi="Garamond"/>
+        </w:rPr>
+        <w:t>perform all required calculations and validations</w:t>
+      </w:r>
+      <w:r>
+        <w:rPr>
+          <w:rFonts w:ascii="Garamond" w:hAnsi="Garamond"/>
+        </w:rPr>
+        <w:t xml:space="preserve">, </w:t>
+      </w:r>
+      <w:r>
+        <w:rPr>
+          <w:rFonts w:ascii="Garamond" w:hAnsi="Garamond"/>
+        </w:rPr>
+        <w:t>manag</w:t>
+      </w:r>
+      <w:r>
+        <w:rPr>
+          <w:rFonts w:ascii="Garamond" w:hAnsi="Garamond"/>
+        </w:rPr>
+        <w:t>e</w:t>
+      </w:r>
+      <w:r>
+        <w:rPr>
+          <w:rFonts w:ascii="Garamond" w:hAnsi="Garamond"/>
+        </w:rPr>
+        <w:t xml:space="preserve"> workflow (including keeping track of session data)</w:t>
+      </w:r>
+      <w:r>
+        <w:rPr>
+          <w:rFonts w:ascii="Garamond" w:hAnsi="Garamond"/>
+        </w:rPr>
+        <w:t xml:space="preserve">, and </w:t>
+      </w:r>
+      <w:r>
+        <w:rPr>
+          <w:rFonts w:ascii="Garamond" w:hAnsi="Garamond"/>
+        </w:rPr>
+        <w:t>manag</w:t>
+      </w:r>
+      <w:r>
+        <w:rPr>
+          <w:rFonts w:ascii="Garamond" w:hAnsi="Garamond"/>
+        </w:rPr>
+        <w:t>e</w:t>
+      </w:r>
+      <w:r>
+        <w:rPr>
+          <w:rFonts w:ascii="Garamond" w:hAnsi="Garamond"/>
+        </w:rPr>
+        <w:t xml:space="preserve"> all data access for the presentation tier</w:t>
+      </w:r>
+      <w:r>
+        <w:rPr>
+          <w:rFonts w:ascii="Garamond" w:hAnsi="Garamond"/>
+        </w:rPr>
+        <w:t>.</w:t>
+      </w:r>
+      <w:r>
+        <w:rPr>
+          <w:rFonts w:ascii="Garamond" w:hAnsi="Garamond"/>
+        </w:rPr>
+        <w:t xml:space="preserve"> </w:t>
+      </w:r>
+    </w:p>
+    <w:p>
+      <w:pPr>
+        <w:pStyle w:val="NormalWeb"/>
+        <w:ind w:firstLine="709"/>
+        <w:jc w:val="both"/>
+        <w:rPr>
+          <w:rFonts w:ascii="Garamond" w:hAnsi="Garamond"/>
+        </w:rPr>
+      </w:pPr>
+      <w:r>
+        <w:rPr>
+          <w:rFonts w:ascii="Garamond" w:hAnsi="Garamond"/>
+        </w:rPr>
+        <w:t xml:space="preserve">The </w:t>
+      </w:r>
+      <w:r>
+        <w:rPr>
+          <w:rFonts w:ascii="Garamond" w:hAnsi="Garamond"/>
+        </w:rPr>
+        <w:t>D</w:t>
+      </w:r>
+      <w:r>
+        <w:rPr>
+          <w:rFonts w:ascii="Garamond" w:hAnsi="Garamond"/>
+        </w:rPr>
+        <w:t>ata layer is responsible for managing the data.  In the simple case, a data layer may simply be a modern relational database.  However, it may include data access procedures to other data sources like hierarchical databases, legacy flat files, etc. The job of the data layer is to provide the business logic layer with required data when needed and to store data when requested.  Generally</w:t>
+      </w:r>
+      <w:r>
+        <w:rPr>
+          <w:rFonts w:ascii="Garamond" w:hAnsi="Garamond"/>
+        </w:rPr>
+        <w:t>-</w:t>
+      </w:r>
+      <w:r>
+        <w:rPr>
+          <w:rFonts w:ascii="Garamond" w:hAnsi="Garamond"/>
+        </w:rPr>
+        <w:t xml:space="preserve">speaking, the architect should aim to have little or no validation/business logic in the data layer since that logic belongs in the business logic layer. However, eradicating all business logic from </w:t>
+      </w:r>
+      <w:bookmarkStart w:id="0" w:name="_GoBack"/>
+      <w:bookmarkEnd w:id="0"/>
+      <w:r>
+        <w:rPr>
+          <w:rFonts w:ascii="Garamond" w:hAnsi="Garamond"/>
+        </w:rPr>
+        <w:t>the data tier is not always the best approach. Not null constraints and foreign key constraints can be considered "business rules" which should only be known to the business logic layer. Most would agree that it is safer/better to include such simple constraints in the database (and to change them, as the business rules evolve).</w:t>
+      </w:r>
+    </w:p>
+    <w:p>
+      <w:pPr>
+        <w:pStyle w:val="NormalWeb"/>
+        <w:rPr>
+          <w:rFonts w:ascii="Garamond" w:hAnsi="Garamond"/>
         </w:rPr>
       </w:pPr>
     </w:p>
@@ -1398,30 +1690,6 @@
           <w:rFonts w:ascii="Garamond" w:hAnsi="Garamond"/>
         </w:rPr>
       </w:pPr>
-      <w:r>
-        <w:rPr>
-          <w:rFonts w:ascii="Garamond" w:hAnsi="Garamond"/>
-        </w:rPr>
-        <w:t xml:space="preserve">The project is using the </w:t>
-      </w:r>
-      <w:r>
-        <w:rPr>
-          <w:rFonts w:ascii="Garamond" w:hAnsi="Garamond"/>
-        </w:rPr>
-        <w:t>Enterprise Web Based Architecture</w:t>
-      </w:r>
-      <w:r>
-        <w:rPr>
-          <w:rFonts w:ascii="Garamond" w:hAnsi="Garamond"/>
-        </w:rPr>
-        <w:t xml:space="preserve"> as defined by the Woodger Computing Inc., </w:t>
-      </w:r>
-      <w:r>
-        <w:rPr>
-          <w:rFonts w:ascii="Garamond" w:hAnsi="Garamond"/>
-        </w:rPr>
-        <w:t xml:space="preserve">which utilizes the following logical layers: Client Layer, Presentation Layer, Business Logic Layer and the Data Layer. </w:t>
-      </w:r>
     </w:p>
     <w:p>
       <w:pPr>
@@ -1458,6 +1726,7 @@
         <w:rPr>
           <w:noProof/>
         </w:rPr>
+        <w:lastRenderedPageBreak/>
         <w:drawing>
           <wp:inline distT="0" distB="0" distL="0" distR="0">
             <wp:extent cx="3286125" cy="4169552"/>
@@ -2059,6 +2328,155 @@
     </w:lvl>
   </w:abstractNum>
   <w:abstractNum w:abstractNumId="3" w15:restartNumberingAfterBreak="0">
+    <w:nsid w:val="2B7F65F0"/>
+    <w:multiLevelType w:val="multilevel"/>
+    <w:tmpl w:val="D6D2F25A"/>
+    <w:lvl w:ilvl="0">
+      <w:start w:val="1"/>
+      <w:numFmt w:val="bullet"/>
+      <w:lvlText w:val=""/>
+      <w:lvlJc w:val="left"/>
+      <w:pPr>
+        <w:tabs>
+          <w:tab w:val="num" w:pos="720"/>
+        </w:tabs>
+        <w:ind w:left="720" w:hanging="360"/>
+      </w:pPr>
+      <w:rPr>
+        <w:rFonts w:ascii="Symbol" w:hAnsi="Symbol" w:hint="default"/>
+        <w:sz w:val="20"/>
+      </w:rPr>
+    </w:lvl>
+    <w:lvl w:ilvl="1" w:tentative="1">
+      <w:start w:val="1"/>
+      <w:numFmt w:val="bullet"/>
+      <w:lvlText w:val="o"/>
+      <w:lvlJc w:val="left"/>
+      <w:pPr>
+        <w:tabs>
+          <w:tab w:val="num" w:pos="1440"/>
+        </w:tabs>
+        <w:ind w:left="1440" w:hanging="360"/>
+      </w:pPr>
+      <w:rPr>
+        <w:rFonts w:ascii="Courier New" w:hAnsi="Courier New" w:hint="default"/>
+        <w:sz w:val="20"/>
+      </w:rPr>
+    </w:lvl>
+    <w:lvl w:ilvl="2" w:tentative="1">
+      <w:start w:val="1"/>
+      <w:numFmt w:val="bullet"/>
+      <w:lvlText w:val=""/>
+      <w:lvlJc w:val="left"/>
+      <w:pPr>
+        <w:tabs>
+          <w:tab w:val="num" w:pos="2160"/>
+        </w:tabs>
+        <w:ind w:left="2160" w:hanging="360"/>
+      </w:pPr>
+      <w:rPr>
+        <w:rFonts w:ascii="Wingdings" w:hAnsi="Wingdings" w:hint="default"/>
+        <w:sz w:val="20"/>
+      </w:rPr>
+    </w:lvl>
+    <w:lvl w:ilvl="3" w:tentative="1">
+      <w:start w:val="1"/>
+      <w:numFmt w:val="bullet"/>
+      <w:lvlText w:val=""/>
+      <w:lvlJc w:val="left"/>
+      <w:pPr>
+        <w:tabs>
+          <w:tab w:val="num" w:pos="2880"/>
+        </w:tabs>
+        <w:ind w:left="2880" w:hanging="360"/>
+      </w:pPr>
+      <w:rPr>
+        <w:rFonts w:ascii="Wingdings" w:hAnsi="Wingdings" w:hint="default"/>
+        <w:sz w:val="20"/>
+      </w:rPr>
+    </w:lvl>
+    <w:lvl w:ilvl="4" w:tentative="1">
+      <w:start w:val="1"/>
+      <w:numFmt w:val="bullet"/>
+      <w:lvlText w:val=""/>
+      <w:lvlJc w:val="left"/>
+      <w:pPr>
+        <w:tabs>
+          <w:tab w:val="num" w:pos="3600"/>
+        </w:tabs>
+        <w:ind w:left="3600" w:hanging="360"/>
+      </w:pPr>
+      <w:rPr>
+        <w:rFonts w:ascii="Wingdings" w:hAnsi="Wingdings" w:hint="default"/>
+        <w:sz w:val="20"/>
+      </w:rPr>
+    </w:lvl>
+    <w:lvl w:ilvl="5" w:tentative="1">
+      <w:start w:val="1"/>
+      <w:numFmt w:val="bullet"/>
+      <w:lvlText w:val=""/>
+      <w:lvlJc w:val="left"/>
+      <w:pPr>
+        <w:tabs>
+          <w:tab w:val="num" w:pos="4320"/>
+        </w:tabs>
+        <w:ind w:left="4320" w:hanging="360"/>
+      </w:pPr>
+      <w:rPr>
+        <w:rFonts w:ascii="Wingdings" w:hAnsi="Wingdings" w:hint="default"/>
+        <w:sz w:val="20"/>
+      </w:rPr>
+    </w:lvl>
+    <w:lvl w:ilvl="6" w:tentative="1">
+      <w:start w:val="1"/>
+      <w:numFmt w:val="bullet"/>
+      <w:lvlText w:val=""/>
+      <w:lvlJc w:val="left"/>
+      <w:pPr>
+        <w:tabs>
+          <w:tab w:val="num" w:pos="5040"/>
+        </w:tabs>
+        <w:ind w:left="5040" w:hanging="360"/>
+      </w:pPr>
+      <w:rPr>
+        <w:rFonts w:ascii="Wingdings" w:hAnsi="Wingdings" w:hint="default"/>
+        <w:sz w:val="20"/>
+      </w:rPr>
+    </w:lvl>
+    <w:lvl w:ilvl="7" w:tentative="1">
+      <w:start w:val="1"/>
+      <w:numFmt w:val="bullet"/>
+      <w:lvlText w:val=""/>
+      <w:lvlJc w:val="left"/>
+      <w:pPr>
+        <w:tabs>
+          <w:tab w:val="num" w:pos="5760"/>
+        </w:tabs>
+        <w:ind w:left="5760" w:hanging="360"/>
+      </w:pPr>
+      <w:rPr>
+        <w:rFonts w:ascii="Wingdings" w:hAnsi="Wingdings" w:hint="default"/>
+        <w:sz w:val="20"/>
+      </w:rPr>
+    </w:lvl>
+    <w:lvl w:ilvl="8" w:tentative="1">
+      <w:start w:val="1"/>
+      <w:numFmt w:val="bullet"/>
+      <w:lvlText w:val=""/>
+      <w:lvlJc w:val="left"/>
+      <w:pPr>
+        <w:tabs>
+          <w:tab w:val="num" w:pos="6480"/>
+        </w:tabs>
+        <w:ind w:left="6480" w:hanging="360"/>
+      </w:pPr>
+      <w:rPr>
+        <w:rFonts w:ascii="Wingdings" w:hAnsi="Wingdings" w:hint="default"/>
+        <w:sz w:val="20"/>
+      </w:rPr>
+    </w:lvl>
+  </w:abstractNum>
+  <w:abstractNum w:abstractNumId="4" w15:restartNumberingAfterBreak="0">
     <w:nsid w:val="40BB1ABD"/>
     <w:multiLevelType w:val="hybridMultilevel"/>
     <w:tmpl w:val="C82EFFD6"/>
@@ -2146,7 +2564,7 @@
       </w:pPr>
     </w:lvl>
   </w:abstractNum>
-  <w:abstractNum w:abstractNumId="4" w15:restartNumberingAfterBreak="0">
+  <w:abstractNum w:abstractNumId="5" w15:restartNumberingAfterBreak="0">
     <w:nsid w:val="441D61B7"/>
     <w:multiLevelType w:val="hybridMultilevel"/>
     <w:tmpl w:val="FA8691B4"/>
@@ -2259,7 +2677,7 @@
       </w:pPr>
     </w:lvl>
   </w:abstractNum>
-  <w:abstractNum w:abstractNumId="5" w15:restartNumberingAfterBreak="0">
+  <w:abstractNum w:abstractNumId="6" w15:restartNumberingAfterBreak="0">
     <w:nsid w:val="615D6FD8"/>
     <w:multiLevelType w:val="hybridMultilevel"/>
     <w:tmpl w:val="098A7816"/>
@@ -2399,7 +2817,7 @@
       </w:rPr>
     </w:lvl>
   </w:abstractNum>
-  <w:abstractNum w:abstractNumId="6" w15:restartNumberingAfterBreak="0">
+  <w:abstractNum w:abstractNumId="7" w15:restartNumberingAfterBreak="0">
     <w:nsid w:val="6179256B"/>
     <w:multiLevelType w:val="hybridMultilevel"/>
     <w:tmpl w:val="7D0C9196"/>
@@ -2512,7 +2930,7 @@
       </w:rPr>
     </w:lvl>
   </w:abstractNum>
-  <w:abstractNum w:abstractNumId="7" w15:restartNumberingAfterBreak="0">
+  <w:abstractNum w:abstractNumId="8" w15:restartNumberingAfterBreak="0">
     <w:nsid w:val="62DB386D"/>
     <w:multiLevelType w:val="hybridMultilevel"/>
     <w:tmpl w:val="49A245AE"/>
@@ -2600,7 +3018,7 @@
       </w:pPr>
     </w:lvl>
   </w:abstractNum>
-  <w:abstractNum w:abstractNumId="8" w15:restartNumberingAfterBreak="0">
+  <w:abstractNum w:abstractNumId="9" w15:restartNumberingAfterBreak="0">
     <w:nsid w:val="6821745B"/>
     <w:multiLevelType w:val="hybridMultilevel"/>
     <w:tmpl w:val="70F01B28"/>
@@ -2689,7 +3107,7 @@
       </w:pPr>
     </w:lvl>
   </w:abstractNum>
-  <w:abstractNum w:abstractNumId="9" w15:restartNumberingAfterBreak="0">
+  <w:abstractNum w:abstractNumId="10" w15:restartNumberingAfterBreak="0">
     <w:nsid w:val="765854EB"/>
     <w:multiLevelType w:val="multilevel"/>
     <w:tmpl w:val="0409001F"/>
@@ -2779,22 +3197,22 @@
     <w:abstractNumId w:val="0"/>
   </w:num>
   <w:num w:numId="2">
-    <w:abstractNumId w:val="9"/>
+    <w:abstractNumId w:val="10"/>
   </w:num>
   <w:num w:numId="3">
-    <w:abstractNumId w:val="4"/>
+    <w:abstractNumId w:val="5"/>
   </w:num>
   <w:num w:numId="4">
-    <w:abstractNumId w:val="5"/>
+    <w:abstractNumId w:val="6"/>
   </w:num>
   <w:num w:numId="5">
-    <w:abstractNumId w:val="6"/>
+    <w:abstractNumId w:val="7"/>
   </w:num>
   <w:num w:numId="6">
-    <w:abstractNumId w:val="7"/>
+    <w:abstractNumId w:val="8"/>
   </w:num>
   <w:num w:numId="7">
-    <w:abstractNumId w:val="3"/>
+    <w:abstractNumId w:val="4"/>
   </w:num>
   <w:num w:numId="8">
     <w:abstractNumId w:val="1"/>
@@ -2803,7 +3221,10 @@
     <w:abstractNumId w:val="2"/>
   </w:num>
   <w:num w:numId="10">
-    <w:abstractNumId w:val="8"/>
+    <w:abstractNumId w:val="9"/>
+  </w:num>
+  <w:num w:numId="11">
+    <w:abstractNumId w:val="3"/>
   </w:num>
 </w:numbering>
 </file>
@@ -3405,6 +3826,19 @@
       <w:szCs w:val="24"/>
     </w:rPr>
   </w:style>
+  <w:style w:type="paragraph" w:styleId="NormalWeb">
+    <w:name w:val="Normal (Web)"/>
+    <w:basedOn w:val="Normal"/>
+    <w:uiPriority w:val="99"/>
+    <w:unhideWhenUsed/>
+    <w:rsid w:val="003307D3"/>
+    <w:pPr>
+      <w:spacing w:before="100" w:beforeAutospacing="1" w:after="100" w:afterAutospacing="1"/>
+    </w:pPr>
+    <w:rPr>
+      <w:lang w:val="en-PH" w:eastAsia="en-PH"/>
+    </w:rPr>
+  </w:style>
 </w:styles>
 </file>
 

</xml_diff>

<commit_message>
added a folder for the Capstone Chapter Requirements
</commit_message>
<xml_diff>
--- a/04_Project_Proposal_f.docx
+++ b/04_Project_Proposal_f.docx
@@ -1309,14 +1309,109 @@
     <w:p>
       <w:pPr>
         <w:pStyle w:val="BodyText3"/>
+        <w:ind w:left="720"/>
+        <w:rPr>
+          <w:rFonts w:ascii="Garamond" w:hAnsi="Garamond"/>
+        </w:rPr>
+      </w:pPr>
+    </w:p>
+    <w:p>
+      <w:pPr>
+        <w:pStyle w:val="BodyText3"/>
+        <w:spacing w:after="240"/>
+        <w:ind w:left="1276" w:hanging="556"/>
+        <w:rPr>
+          <w:rFonts w:ascii="Garamond" w:hAnsi="Garamond"/>
+        </w:rPr>
+      </w:pPr>
+      <w:r>
+        <w:rPr>
+          <w:rFonts w:ascii="Garamond" w:hAnsi="Garamond"/>
+        </w:rPr>
+        <w:t>3.1.a</w:t>
+      </w:r>
+      <w:r>
+        <w:rPr>
+          <w:rFonts w:ascii="Garamond" w:hAnsi="Garamond"/>
+        </w:rPr>
+        <w:tab/>
+      </w:r>
+      <w:r>
+        <w:rPr>
+          <w:rFonts w:ascii="Garamond" w:hAnsi="Garamond"/>
+        </w:rPr>
+        <w:t xml:space="preserve">Login Module </w:t>
+      </w:r>
+      <w:r>
+        <w:rPr>
+          <w:rFonts w:ascii="Garamond" w:hAnsi="Garamond"/>
+          <w:b w:val="0"/>
+        </w:rPr>
+        <w:t xml:space="preserve">– </w:t>
+      </w:r>
+      <w:r>
+        <w:rPr>
+          <w:rFonts w:ascii="Garamond" w:hAnsi="Garamond"/>
+          <w:b w:val="0"/>
+        </w:rPr>
+        <w:t>to</w:t>
+      </w:r>
+      <w:r>
+        <w:rPr>
+          <w:rFonts w:ascii="Garamond" w:hAnsi="Garamond"/>
+          <w:b w:val="0"/>
+        </w:rPr>
+        <w:t xml:space="preserve"> access the system internally</w:t>
+      </w:r>
+      <w:r>
+        <w:rPr>
+          <w:rFonts w:ascii="Garamond" w:hAnsi="Garamond"/>
+          <w:b w:val="0"/>
+        </w:rPr>
+        <w:t xml:space="preserve"> as an admin</w:t>
+      </w:r>
+      <w:r>
+        <w:rPr>
+          <w:rFonts w:ascii="Garamond" w:hAnsi="Garamond"/>
+          <w:b w:val="0"/>
+        </w:rPr>
+        <w:t xml:space="preserve">, the user must provide certain credentials which will be verified by the system if it is correct or not. If the credentials are correct, then the user will be able to gain access in the </w:t>
+      </w:r>
+      <w:r>
+        <w:rPr>
+          <w:rFonts w:ascii="Garamond" w:hAnsi="Garamond"/>
+          <w:b w:val="0"/>
+        </w:rPr>
+        <w:t xml:space="preserve">system as an admin, otherwise he will not be able to access it. </w:t>
+      </w:r>
+      <w:r>
+        <w:rPr>
+          <w:rFonts w:ascii="Garamond" w:hAnsi="Garamond"/>
+          <w:b w:val="0"/>
+        </w:rPr>
+        <w:t xml:space="preserve"> </w:t>
+      </w:r>
+      <w:r>
+        <w:rPr>
+          <w:rFonts w:ascii="Garamond" w:hAnsi="Garamond"/>
+          <w:b w:val="0"/>
+        </w:rPr>
+        <w:t xml:space="preserve"> </w:t>
+      </w:r>
+    </w:p>
+    <w:p>
+      <w:pPr>
+        <w:pStyle w:val="BodyText3"/>
         <w:numPr>
-          <w:ilvl w:val="1"/>
-          <w:numId w:val="5"/>
+          <w:ilvl w:val="0"/>
+          <w:numId w:val="13"/>
         </w:numPr>
         <w:rPr>
           <w:rFonts w:ascii="Garamond" w:hAnsi="Garamond"/>
         </w:rPr>
       </w:pPr>
+      <w:bookmarkStart w:id="0" w:name="_GoBack"/>
+      <w:bookmarkEnd w:id="0"/>
     </w:p>
     <w:p>
       <w:pPr>
@@ -1357,27 +1452,266 @@
     <w:p>
       <w:pPr>
         <w:pStyle w:val="BodyText3"/>
-        <w:ind w:left="720"/>
-        <w:rPr>
-          <w:rFonts w:ascii="Garamond" w:hAnsi="Garamond"/>
-        </w:rPr>
-      </w:pPr>
-    </w:p>
-    <w:p>
-      <w:pPr>
+        <w:ind w:left="1440"/>
+        <w:rPr>
+          <w:rFonts w:ascii="Garamond" w:hAnsi="Garamond"/>
+        </w:rPr>
+      </w:pPr>
+    </w:p>
+    <w:p>
+      <w:pPr>
+        <w:pStyle w:val="BodyText3"/>
+        <w:numPr>
+          <w:ilvl w:val="0"/>
+          <w:numId w:val="14"/>
+        </w:numPr>
+        <w:rPr>
+          <w:rFonts w:ascii="Garamond" w:hAnsi="Garamond"/>
+        </w:rPr>
+      </w:pPr>
+      <w:r>
+        <w:rPr>
+          <w:rFonts w:ascii="Garamond" w:hAnsi="Garamond"/>
+        </w:rPr>
+        <w:t xml:space="preserve">Login Module </w:t>
+      </w:r>
+      <w:r>
+        <w:rPr>
+          <w:rFonts w:ascii="Garamond" w:hAnsi="Garamond"/>
+          <w:b w:val="0"/>
+        </w:rPr>
+        <w:t xml:space="preserve">– </w:t>
+      </w:r>
+      <w:r>
+        <w:rPr>
+          <w:rFonts w:ascii="Garamond" w:hAnsi="Garamond"/>
+          <w:b w:val="0"/>
+        </w:rPr>
+        <w:t>to</w:t>
+      </w:r>
+      <w:r>
+        <w:rPr>
+          <w:rFonts w:ascii="Garamond" w:hAnsi="Garamond"/>
+          <w:b w:val="0"/>
+        </w:rPr>
+        <w:t xml:space="preserve"> access the system internally</w:t>
+      </w:r>
+      <w:r>
+        <w:rPr>
+          <w:rFonts w:ascii="Garamond" w:hAnsi="Garamond"/>
+          <w:b w:val="0"/>
+        </w:rPr>
+        <w:t xml:space="preserve"> as a voter</w:t>
+      </w:r>
+      <w:r>
+        <w:rPr>
+          <w:rFonts w:ascii="Garamond" w:hAnsi="Garamond"/>
+          <w:b w:val="0"/>
+        </w:rPr>
+        <w:t>, the user must provide certain credentials which will be verified by the system if it is correct or not. If the credentials are correct, then the user will be able to gain access in the system as a</w:t>
+      </w:r>
+      <w:r>
+        <w:rPr>
+          <w:rFonts w:ascii="Garamond" w:hAnsi="Garamond"/>
+          <w:b w:val="0"/>
+        </w:rPr>
+        <w:t xml:space="preserve"> voter</w:t>
+      </w:r>
+      <w:r>
+        <w:rPr>
+          <w:rFonts w:ascii="Garamond" w:hAnsi="Garamond"/>
+          <w:b w:val="0"/>
+        </w:rPr>
+        <w:t xml:space="preserve">, otherwise he will not be able to access it. </w:t>
+      </w:r>
+    </w:p>
+    <w:p>
+      <w:pPr>
+        <w:pStyle w:val="BodyText3"/>
+        <w:ind w:left="1080"/>
+        <w:rPr>
+          <w:rFonts w:ascii="Garamond" w:hAnsi="Garamond"/>
+        </w:rPr>
+      </w:pPr>
+      <w:r>
+        <w:rPr>
+          <w:rFonts w:ascii="Garamond" w:hAnsi="Garamond"/>
+          <w:b w:val="0"/>
+        </w:rPr>
+        <w:t xml:space="preserve"> </w:t>
+      </w:r>
+      <w:r>
+        <w:rPr>
+          <w:rFonts w:ascii="Garamond" w:hAnsi="Garamond"/>
+          <w:b w:val="0"/>
+        </w:rPr>
+        <w:t xml:space="preserve"> </w:t>
+      </w:r>
+    </w:p>
+    <w:p>
+      <w:pPr>
+        <w:pStyle w:val="ListParagraph"/>
+        <w:numPr>
+          <w:ilvl w:val="0"/>
+          <w:numId w:val="14"/>
+        </w:numPr>
         <w:jc w:val="both"/>
         <w:rPr>
-          <w:rFonts w:asciiTheme="minorHAnsi" w:hAnsiTheme="minorHAnsi"/>
-        </w:rPr>
-      </w:pPr>
-    </w:p>
-    <w:p>
-      <w:pPr>
+          <w:rFonts w:ascii="Garamond" w:hAnsi="Garamond"/>
+          <w:b/>
+        </w:rPr>
+      </w:pPr>
+      <w:r>
+        <w:rPr>
+          <w:rFonts w:ascii="Garamond" w:hAnsi="Garamond"/>
+          <w:b/>
+        </w:rPr>
+        <w:t>Voting</w:t>
+      </w:r>
+      <w:r>
+        <w:rPr>
+          <w:rFonts w:ascii="Garamond" w:hAnsi="Garamond"/>
+          <w:b/>
+        </w:rPr>
+        <w:t xml:space="preserve"> Module </w:t>
+      </w:r>
+      <w:r>
+        <w:rPr>
+          <w:rFonts w:ascii="Garamond" w:hAnsi="Garamond"/>
+        </w:rPr>
+        <w:t>–</w:t>
+      </w:r>
+      <w:r>
+        <w:rPr>
+          <w:rFonts w:ascii="Garamond" w:hAnsi="Garamond"/>
+        </w:rPr>
+        <w:t xml:space="preserve"> </w:t>
+      </w:r>
+      <w:r>
+        <w:rPr>
+          <w:rFonts w:ascii="Garamond" w:hAnsi="Garamond"/>
+        </w:rPr>
+        <w:t>This is the part of the system which enables the voter to vote for his/her desired candidates in for every position</w:t>
+      </w:r>
+      <w:r>
+        <w:rPr>
+          <w:rFonts w:ascii="Garamond" w:hAnsi="Garamond"/>
+        </w:rPr>
+        <w:t>. After choosing his/her desired candidates, the system lets the voter his/her choices before finalizing it</w:t>
+      </w:r>
+      <w:r>
+        <w:rPr>
+          <w:rFonts w:ascii="Garamond" w:hAnsi="Garamond"/>
+        </w:rPr>
+        <w:t>, which then counts as a vote afterwards.</w:t>
+      </w:r>
+      <w:r>
+        <w:rPr>
+          <w:rFonts w:ascii="Garamond" w:hAnsi="Garamond"/>
+        </w:rPr>
+        <w:t xml:space="preserve"> </w:t>
+      </w:r>
+    </w:p>
+    <w:p>
+      <w:pPr>
+        <w:pStyle w:val="ListParagraph"/>
+        <w:spacing w:after="240"/>
+        <w:ind w:left="1080"/>
         <w:jc w:val="both"/>
         <w:rPr>
-          <w:rFonts w:asciiTheme="minorHAnsi" w:hAnsiTheme="minorHAnsi"/>
-        </w:rPr>
-      </w:pPr>
+          <w:rFonts w:ascii="Garamond" w:hAnsi="Garamond"/>
+          <w:b/>
+        </w:rPr>
+      </w:pPr>
+    </w:p>
+    <w:p>
+      <w:pPr>
+        <w:pStyle w:val="ListParagraph"/>
+        <w:numPr>
+          <w:ilvl w:val="0"/>
+          <w:numId w:val="14"/>
+        </w:numPr>
+        <w:spacing w:before="240" w:after="240"/>
+        <w:jc w:val="both"/>
+        <w:rPr>
+          <w:rFonts w:ascii="Garamond" w:hAnsi="Garamond"/>
+          <w:b/>
+        </w:rPr>
+      </w:pPr>
+      <w:r>
+        <w:rPr>
+          <w:rFonts w:ascii="Garamond" w:hAnsi="Garamond"/>
+          <w:b/>
+        </w:rPr>
+        <w:t xml:space="preserve">Password Settings </w:t>
+      </w:r>
+      <w:r>
+        <w:rPr>
+          <w:rFonts w:ascii="Garamond" w:hAnsi="Garamond"/>
+        </w:rPr>
+        <w:t xml:space="preserve">– the user can change his/her password </w:t>
+      </w:r>
+      <w:r>
+        <w:rPr>
+          <w:rFonts w:ascii="Garamond" w:hAnsi="Garamond"/>
+        </w:rPr>
+        <w:t>which must meet the system’s requirements for a valid password.</w:t>
+      </w:r>
+    </w:p>
+    <w:p>
+      <w:pPr>
+        <w:pStyle w:val="ListParagraph"/>
+        <w:rPr>
+          <w:rFonts w:ascii="Garamond" w:hAnsi="Garamond"/>
+          <w:b/>
+        </w:rPr>
+      </w:pPr>
+    </w:p>
+    <w:p>
+      <w:pPr>
+        <w:pStyle w:val="ListParagraph"/>
+        <w:numPr>
+          <w:ilvl w:val="0"/>
+          <w:numId w:val="14"/>
+        </w:numPr>
+        <w:spacing w:before="240" w:after="240"/>
+        <w:jc w:val="both"/>
+        <w:rPr>
+          <w:rFonts w:ascii="Garamond" w:hAnsi="Garamond"/>
+          <w:b/>
+        </w:rPr>
+      </w:pPr>
+      <w:r>
+        <w:rPr>
+          <w:rFonts w:ascii="Garamond" w:hAnsi="Garamond"/>
+          <w:b/>
+        </w:rPr>
+        <w:t xml:space="preserve">Logout Module </w:t>
+      </w:r>
+      <w:r>
+        <w:rPr>
+          <w:rFonts w:ascii="Garamond" w:hAnsi="Garamond"/>
+        </w:rPr>
+        <w:t>–</w:t>
+      </w:r>
+      <w:r>
+        <w:rPr>
+          <w:rFonts w:ascii="Garamond" w:hAnsi="Garamond"/>
+        </w:rPr>
+        <w:t xml:space="preserve"> </w:t>
+      </w:r>
+      <w:r>
+        <w:rPr>
+          <w:rFonts w:ascii="Garamond" w:hAnsi="Garamond"/>
+        </w:rPr>
+        <w:t>if there is a Login module, the user must also be able to Logout of the system</w:t>
+      </w:r>
+      <w:r>
+        <w:rPr>
+          <w:rFonts w:ascii="Garamond" w:hAnsi="Garamond"/>
+        </w:rPr>
+        <w:t>.</w:t>
+      </w:r>
     </w:p>
     <w:p>
       <w:pPr>
@@ -1632,6 +1966,7 @@
         <w:rPr>
           <w:rFonts w:ascii="Garamond" w:hAnsi="Garamond"/>
         </w:rPr>
+        <w:lastRenderedPageBreak/>
         <w:t xml:space="preserve">The </w:t>
       </w:r>
       <w:r>
@@ -1656,15 +1991,7 @@
         <w:rPr>
           <w:rFonts w:ascii="Garamond" w:hAnsi="Garamond"/>
         </w:rPr>
-        <w:t xml:space="preserve">speaking, the architect should aim to have little or no validation/business logic in the data layer since that logic belongs in the business logic layer. However, eradicating all business logic from </w:t>
-      </w:r>
-      <w:bookmarkStart w:id="0" w:name="_GoBack"/>
-      <w:bookmarkEnd w:id="0"/>
-      <w:r>
-        <w:rPr>
-          <w:rFonts w:ascii="Garamond" w:hAnsi="Garamond"/>
-        </w:rPr>
-        <w:t>the data tier is not always the best approach. Not null constraints and foreign key constraints can be considered "business rules" which should only be known to the business logic layer. Most would agree that it is safer/better to include such simple constraints in the database (and to change them, as the business rules evolve).</w:t>
+        <w:t>speaking, the architect should aim to have little or no validation/business logic in the data layer since that logic belongs in the business logic layer. However, eradicating all business logic from the data tier is not always the best approach. Not null constraints and foreign key constraints can be considered "business rules" which should only be known to the business logic layer. Most would agree that it is safer/better to include such simple constraints in the database (and to change them, as the business rules evolve).</w:t>
       </w:r>
     </w:p>
     <w:p>
@@ -1726,7 +2053,6 @@
         <w:rPr>
           <w:noProof/>
         </w:rPr>
-        <w:lastRenderedPageBreak/>
         <w:drawing>
           <wp:inline distT="0" distB="0" distL="0" distR="0">
             <wp:extent cx="3286125" cy="4169552"/>
@@ -2040,6 +2366,95 @@
 <file path=word/numbering.xml><?xml version="1.0" encoding="utf-8"?>
 <w:numbering xmlns:wpc="http://schemas.microsoft.com/office/word/2010/wordprocessingCanvas" xmlns:cx="http://schemas.microsoft.com/office/drawing/2014/chartex" xmlns:cx1="http://schemas.microsoft.com/office/drawing/2015/9/8/chartex" xmlns:cx2="http://schemas.microsoft.com/office/drawing/2015/10/21/chartex" xmlns:cx3="http://schemas.microsoft.com/office/drawing/2016/5/9/chartex" xmlns:cx4="http://schemas.microsoft.com/office/drawing/2016/5/10/chartex" xmlns:cx5="http://schemas.microsoft.com/office/drawing/2016/5/11/chartex" xmlns:cx6="http://schemas.microsoft.com/office/drawing/2016/5/12/chartex" xmlns:cx7="http://schemas.microsoft.com/office/drawing/2016/5/13/chartex" xmlns:cx8="http://schemas.microsoft.com/office/drawing/2016/5/14/chartex" xmlns:mc="http://schemas.openxmlformats.org/markup-compatibility/2006" xmlns:aink="http://schemas.microsoft.com/office/drawing/2016/ink" xmlns:am3d="http://schemas.microsoft.com/office/drawing/2017/model3d" xmlns:o="urn:schemas-microsoft-com:office:office" xmlns:r="http://schemas.openxmlformats.org/officeDocument/2006/relationships" xmlns:m="http://schemas.openxmlformats.org/officeDocument/2006/math" xmlns:v="urn:schemas-microsoft-com:vml" xmlns:wp14="http://schemas.microsoft.com/office/word/2010/wordprocessingDrawing" xmlns:wp="http://schemas.openxmlformats.org/drawingml/2006/wordprocessingDrawing" xmlns:w10="urn:schemas-microsoft-com:office:word" xmlns:w="http://schemas.openxmlformats.org/wordprocessingml/2006/main" xmlns:w14="http://schemas.microsoft.com/office/word/2010/wordml" xmlns:w15="http://schemas.microsoft.com/office/word/2012/wordml" xmlns:w16cid="http://schemas.microsoft.com/office/word/2016/wordml/cid" xmlns:w16se="http://schemas.microsoft.com/office/word/2015/wordml/symex" xmlns:wpg="http://schemas.microsoft.com/office/word/2010/wordprocessingGroup" xmlns:wpi="http://schemas.microsoft.com/office/word/2010/wordprocessingInk" xmlns:wne="http://schemas.microsoft.com/office/word/2006/wordml" xmlns:wps="http://schemas.microsoft.com/office/word/2010/wordprocessingShape" mc:Ignorable="w14 w15 w16se w16cid wp14">
   <w:abstractNum w:abstractNumId="0" w15:restartNumberingAfterBreak="0">
+    <w:nsid w:val="0BB30419"/>
+    <w:multiLevelType w:val="hybridMultilevel"/>
+    <w:tmpl w:val="CCA8EE82"/>
+    <w:lvl w:ilvl="0" w:tplc="3C1AFE42">
+      <w:start w:val="1"/>
+      <w:numFmt w:val="decimal"/>
+      <w:lvlText w:val="%1."/>
+      <w:lvlJc w:val="left"/>
+      <w:pPr>
+        <w:ind w:left="1800" w:hanging="360"/>
+      </w:pPr>
+      <w:rPr>
+        <w:rFonts w:hint="default"/>
+      </w:rPr>
+    </w:lvl>
+    <w:lvl w:ilvl="1" w:tplc="34090019" w:tentative="1">
+      <w:start w:val="1"/>
+      <w:numFmt w:val="lowerLetter"/>
+      <w:lvlText w:val="%2."/>
+      <w:lvlJc w:val="left"/>
+      <w:pPr>
+        <w:ind w:left="2520" w:hanging="360"/>
+      </w:pPr>
+    </w:lvl>
+    <w:lvl w:ilvl="2" w:tplc="3409001B" w:tentative="1">
+      <w:start w:val="1"/>
+      <w:numFmt w:val="lowerRoman"/>
+      <w:lvlText w:val="%3."/>
+      <w:lvlJc w:val="right"/>
+      <w:pPr>
+        <w:ind w:left="3240" w:hanging="180"/>
+      </w:pPr>
+    </w:lvl>
+    <w:lvl w:ilvl="3" w:tplc="3409000F" w:tentative="1">
+      <w:start w:val="1"/>
+      <w:numFmt w:val="decimal"/>
+      <w:lvlText w:val="%4."/>
+      <w:lvlJc w:val="left"/>
+      <w:pPr>
+        <w:ind w:left="3960" w:hanging="360"/>
+      </w:pPr>
+    </w:lvl>
+    <w:lvl w:ilvl="4" w:tplc="34090019" w:tentative="1">
+      <w:start w:val="1"/>
+      <w:numFmt w:val="lowerLetter"/>
+      <w:lvlText w:val="%5."/>
+      <w:lvlJc w:val="left"/>
+      <w:pPr>
+        <w:ind w:left="4680" w:hanging="360"/>
+      </w:pPr>
+    </w:lvl>
+    <w:lvl w:ilvl="5" w:tplc="3409001B" w:tentative="1">
+      <w:start w:val="1"/>
+      <w:numFmt w:val="lowerRoman"/>
+      <w:lvlText w:val="%6."/>
+      <w:lvlJc w:val="right"/>
+      <w:pPr>
+        <w:ind w:left="5400" w:hanging="180"/>
+      </w:pPr>
+    </w:lvl>
+    <w:lvl w:ilvl="6" w:tplc="3409000F" w:tentative="1">
+      <w:start w:val="1"/>
+      <w:numFmt w:val="decimal"/>
+      <w:lvlText w:val="%7."/>
+      <w:lvlJc w:val="left"/>
+      <w:pPr>
+        <w:ind w:left="6120" w:hanging="360"/>
+      </w:pPr>
+    </w:lvl>
+    <w:lvl w:ilvl="7" w:tplc="34090019" w:tentative="1">
+      <w:start w:val="1"/>
+      <w:numFmt w:val="lowerLetter"/>
+      <w:lvlText w:val="%8."/>
+      <w:lvlJc w:val="left"/>
+      <w:pPr>
+        <w:ind w:left="6840" w:hanging="360"/>
+      </w:pPr>
+    </w:lvl>
+    <w:lvl w:ilvl="8" w:tplc="3409001B" w:tentative="1">
+      <w:start w:val="1"/>
+      <w:numFmt w:val="lowerRoman"/>
+      <w:lvlText w:val="%9."/>
+      <w:lvlJc w:val="right"/>
+      <w:pPr>
+        <w:ind w:left="7560" w:hanging="180"/>
+      </w:pPr>
+    </w:lvl>
+  </w:abstractNum>
+  <w:abstractNum w:abstractNumId="1" w15:restartNumberingAfterBreak="0">
     <w:nsid w:val="154769F4"/>
     <w:multiLevelType w:val="hybridMultilevel"/>
     <w:tmpl w:val="E5D244D6"/>
@@ -2152,7 +2567,7 @@
       </w:pPr>
     </w:lvl>
   </w:abstractNum>
-  <w:abstractNum w:abstractNumId="1" w15:restartNumberingAfterBreak="0">
+  <w:abstractNum w:abstractNumId="2" w15:restartNumberingAfterBreak="0">
     <w:nsid w:val="1EFC5461"/>
     <w:multiLevelType w:val="hybridMultilevel"/>
     <w:tmpl w:val="888A95B6"/>
@@ -2238,7 +2653,96 @@
       </w:pPr>
     </w:lvl>
   </w:abstractNum>
-  <w:abstractNum w:abstractNumId="2" w15:restartNumberingAfterBreak="0">
+  <w:abstractNum w:abstractNumId="3" w15:restartNumberingAfterBreak="0">
+    <w:nsid w:val="255B491A"/>
+    <w:multiLevelType w:val="hybridMultilevel"/>
+    <w:tmpl w:val="98B01CC8"/>
+    <w:lvl w:ilvl="0" w:tplc="70A284EA">
+      <w:start w:val="1"/>
+      <w:numFmt w:val="decimal"/>
+      <w:lvlText w:val="%1."/>
+      <w:lvlJc w:val="left"/>
+      <w:pPr>
+        <w:ind w:left="1080" w:hanging="360"/>
+      </w:pPr>
+      <w:rPr>
+        <w:rFonts w:hint="default"/>
+      </w:rPr>
+    </w:lvl>
+    <w:lvl w:ilvl="1" w:tplc="34090019" w:tentative="1">
+      <w:start w:val="1"/>
+      <w:numFmt w:val="lowerLetter"/>
+      <w:lvlText w:val="%2."/>
+      <w:lvlJc w:val="left"/>
+      <w:pPr>
+        <w:ind w:left="1800" w:hanging="360"/>
+      </w:pPr>
+    </w:lvl>
+    <w:lvl w:ilvl="2" w:tplc="3409001B" w:tentative="1">
+      <w:start w:val="1"/>
+      <w:numFmt w:val="lowerRoman"/>
+      <w:lvlText w:val="%3."/>
+      <w:lvlJc w:val="right"/>
+      <w:pPr>
+        <w:ind w:left="2520" w:hanging="180"/>
+      </w:pPr>
+    </w:lvl>
+    <w:lvl w:ilvl="3" w:tplc="3409000F" w:tentative="1">
+      <w:start w:val="1"/>
+      <w:numFmt w:val="decimal"/>
+      <w:lvlText w:val="%4."/>
+      <w:lvlJc w:val="left"/>
+      <w:pPr>
+        <w:ind w:left="3240" w:hanging="360"/>
+      </w:pPr>
+    </w:lvl>
+    <w:lvl w:ilvl="4" w:tplc="34090019" w:tentative="1">
+      <w:start w:val="1"/>
+      <w:numFmt w:val="lowerLetter"/>
+      <w:lvlText w:val="%5."/>
+      <w:lvlJc w:val="left"/>
+      <w:pPr>
+        <w:ind w:left="3960" w:hanging="360"/>
+      </w:pPr>
+    </w:lvl>
+    <w:lvl w:ilvl="5" w:tplc="3409001B" w:tentative="1">
+      <w:start w:val="1"/>
+      <w:numFmt w:val="lowerRoman"/>
+      <w:lvlText w:val="%6."/>
+      <w:lvlJc w:val="right"/>
+      <w:pPr>
+        <w:ind w:left="4680" w:hanging="180"/>
+      </w:pPr>
+    </w:lvl>
+    <w:lvl w:ilvl="6" w:tplc="3409000F" w:tentative="1">
+      <w:start w:val="1"/>
+      <w:numFmt w:val="decimal"/>
+      <w:lvlText w:val="%7."/>
+      <w:lvlJc w:val="left"/>
+      <w:pPr>
+        <w:ind w:left="5400" w:hanging="360"/>
+      </w:pPr>
+    </w:lvl>
+    <w:lvl w:ilvl="7" w:tplc="34090019" w:tentative="1">
+      <w:start w:val="1"/>
+      <w:numFmt w:val="lowerLetter"/>
+      <w:lvlText w:val="%8."/>
+      <w:lvlJc w:val="left"/>
+      <w:pPr>
+        <w:ind w:left="6120" w:hanging="360"/>
+      </w:pPr>
+    </w:lvl>
+    <w:lvl w:ilvl="8" w:tplc="3409001B" w:tentative="1">
+      <w:start w:val="1"/>
+      <w:numFmt w:val="lowerRoman"/>
+      <w:lvlText w:val="%9."/>
+      <w:lvlJc w:val="right"/>
+      <w:pPr>
+        <w:ind w:left="6840" w:hanging="180"/>
+      </w:pPr>
+    </w:lvl>
+  </w:abstractNum>
+  <w:abstractNum w:abstractNumId="4" w15:restartNumberingAfterBreak="0">
     <w:nsid w:val="266D5BC0"/>
     <w:multiLevelType w:val="hybridMultilevel"/>
     <w:tmpl w:val="E460D11E"/>
@@ -2327,7 +2831,7 @@
       </w:pPr>
     </w:lvl>
   </w:abstractNum>
-  <w:abstractNum w:abstractNumId="3" w15:restartNumberingAfterBreak="0">
+  <w:abstractNum w:abstractNumId="5" w15:restartNumberingAfterBreak="0">
     <w:nsid w:val="2B7F65F0"/>
     <w:multiLevelType w:val="multilevel"/>
     <w:tmpl w:val="D6D2F25A"/>
@@ -2476,7 +2980,7 @@
       </w:rPr>
     </w:lvl>
   </w:abstractNum>
-  <w:abstractNum w:abstractNumId="4" w15:restartNumberingAfterBreak="0">
+  <w:abstractNum w:abstractNumId="6" w15:restartNumberingAfterBreak="0">
     <w:nsid w:val="40BB1ABD"/>
     <w:multiLevelType w:val="hybridMultilevel"/>
     <w:tmpl w:val="C82EFFD6"/>
@@ -2564,7 +3068,7 @@
       </w:pPr>
     </w:lvl>
   </w:abstractNum>
-  <w:abstractNum w:abstractNumId="5" w15:restartNumberingAfterBreak="0">
+  <w:abstractNum w:abstractNumId="7" w15:restartNumberingAfterBreak="0">
     <w:nsid w:val="441D61B7"/>
     <w:multiLevelType w:val="hybridMultilevel"/>
     <w:tmpl w:val="FA8691B4"/>
@@ -2677,7 +3181,96 @@
       </w:pPr>
     </w:lvl>
   </w:abstractNum>
-  <w:abstractNum w:abstractNumId="6" w15:restartNumberingAfterBreak="0">
+  <w:abstractNum w:abstractNumId="8" w15:restartNumberingAfterBreak="0">
+    <w:nsid w:val="5103371C"/>
+    <w:multiLevelType w:val="hybridMultilevel"/>
+    <w:tmpl w:val="4D507774"/>
+    <w:lvl w:ilvl="0" w:tplc="E1DE83FE">
+      <w:start w:val="1"/>
+      <w:numFmt w:val="decimal"/>
+      <w:lvlText w:val="%1."/>
+      <w:lvlJc w:val="left"/>
+      <w:pPr>
+        <w:ind w:left="1080" w:hanging="360"/>
+      </w:pPr>
+      <w:rPr>
+        <w:rFonts w:hint="default"/>
+      </w:rPr>
+    </w:lvl>
+    <w:lvl w:ilvl="1" w:tplc="34090019" w:tentative="1">
+      <w:start w:val="1"/>
+      <w:numFmt w:val="lowerLetter"/>
+      <w:lvlText w:val="%2."/>
+      <w:lvlJc w:val="left"/>
+      <w:pPr>
+        <w:ind w:left="1800" w:hanging="360"/>
+      </w:pPr>
+    </w:lvl>
+    <w:lvl w:ilvl="2" w:tplc="3409001B" w:tentative="1">
+      <w:start w:val="1"/>
+      <w:numFmt w:val="lowerRoman"/>
+      <w:lvlText w:val="%3."/>
+      <w:lvlJc w:val="right"/>
+      <w:pPr>
+        <w:ind w:left="2520" w:hanging="180"/>
+      </w:pPr>
+    </w:lvl>
+    <w:lvl w:ilvl="3" w:tplc="3409000F" w:tentative="1">
+      <w:start w:val="1"/>
+      <w:numFmt w:val="decimal"/>
+      <w:lvlText w:val="%4."/>
+      <w:lvlJc w:val="left"/>
+      <w:pPr>
+        <w:ind w:left="3240" w:hanging="360"/>
+      </w:pPr>
+    </w:lvl>
+    <w:lvl w:ilvl="4" w:tplc="34090019" w:tentative="1">
+      <w:start w:val="1"/>
+      <w:numFmt w:val="lowerLetter"/>
+      <w:lvlText w:val="%5."/>
+      <w:lvlJc w:val="left"/>
+      <w:pPr>
+        <w:ind w:left="3960" w:hanging="360"/>
+      </w:pPr>
+    </w:lvl>
+    <w:lvl w:ilvl="5" w:tplc="3409001B" w:tentative="1">
+      <w:start w:val="1"/>
+      <w:numFmt w:val="lowerRoman"/>
+      <w:lvlText w:val="%6."/>
+      <w:lvlJc w:val="right"/>
+      <w:pPr>
+        <w:ind w:left="4680" w:hanging="180"/>
+      </w:pPr>
+    </w:lvl>
+    <w:lvl w:ilvl="6" w:tplc="3409000F" w:tentative="1">
+      <w:start w:val="1"/>
+      <w:numFmt w:val="decimal"/>
+      <w:lvlText w:val="%7."/>
+      <w:lvlJc w:val="left"/>
+      <w:pPr>
+        <w:ind w:left="5400" w:hanging="360"/>
+      </w:pPr>
+    </w:lvl>
+    <w:lvl w:ilvl="7" w:tplc="34090019" w:tentative="1">
+      <w:start w:val="1"/>
+      <w:numFmt w:val="lowerLetter"/>
+      <w:lvlText w:val="%8."/>
+      <w:lvlJc w:val="left"/>
+      <w:pPr>
+        <w:ind w:left="6120" w:hanging="360"/>
+      </w:pPr>
+    </w:lvl>
+    <w:lvl w:ilvl="8" w:tplc="3409001B" w:tentative="1">
+      <w:start w:val="1"/>
+      <w:numFmt w:val="lowerRoman"/>
+      <w:lvlText w:val="%9."/>
+      <w:lvlJc w:val="right"/>
+      <w:pPr>
+        <w:ind w:left="6840" w:hanging="180"/>
+      </w:pPr>
+    </w:lvl>
+  </w:abstractNum>
+  <w:abstractNum w:abstractNumId="9" w15:restartNumberingAfterBreak="0">
     <w:nsid w:val="615D6FD8"/>
     <w:multiLevelType w:val="hybridMultilevel"/>
     <w:tmpl w:val="098A7816"/>
@@ -2817,7 +3410,7 @@
       </w:rPr>
     </w:lvl>
   </w:abstractNum>
-  <w:abstractNum w:abstractNumId="7" w15:restartNumberingAfterBreak="0">
+  <w:abstractNum w:abstractNumId="10" w15:restartNumberingAfterBreak="0">
     <w:nsid w:val="6179256B"/>
     <w:multiLevelType w:val="hybridMultilevel"/>
     <w:tmpl w:val="7D0C9196"/>
@@ -2930,7 +3523,7 @@
       </w:rPr>
     </w:lvl>
   </w:abstractNum>
-  <w:abstractNum w:abstractNumId="8" w15:restartNumberingAfterBreak="0">
+  <w:abstractNum w:abstractNumId="11" w15:restartNumberingAfterBreak="0">
     <w:nsid w:val="62DB386D"/>
     <w:multiLevelType w:val="hybridMultilevel"/>
     <w:tmpl w:val="49A245AE"/>
@@ -3018,7 +3611,7 @@
       </w:pPr>
     </w:lvl>
   </w:abstractNum>
-  <w:abstractNum w:abstractNumId="9" w15:restartNumberingAfterBreak="0">
+  <w:abstractNum w:abstractNumId="12" w15:restartNumberingAfterBreak="0">
     <w:nsid w:val="6821745B"/>
     <w:multiLevelType w:val="hybridMultilevel"/>
     <w:tmpl w:val="70F01B28"/>
@@ -3107,7 +3700,7 @@
       </w:pPr>
     </w:lvl>
   </w:abstractNum>
-  <w:abstractNum w:abstractNumId="10" w15:restartNumberingAfterBreak="0">
+  <w:abstractNum w:abstractNumId="13" w15:restartNumberingAfterBreak="0">
     <w:nsid w:val="765854EB"/>
     <w:multiLevelType w:val="multilevel"/>
     <w:tmpl w:val="0409001F"/>
@@ -3194,36 +3787,45 @@
     </w:lvl>
   </w:abstractNum>
   <w:num w:numId="1">
+    <w:abstractNumId w:val="1"/>
+  </w:num>
+  <w:num w:numId="2">
+    <w:abstractNumId w:val="13"/>
+  </w:num>
+  <w:num w:numId="3">
+    <w:abstractNumId w:val="7"/>
+  </w:num>
+  <w:num w:numId="4">
+    <w:abstractNumId w:val="9"/>
+  </w:num>
+  <w:num w:numId="5">
+    <w:abstractNumId w:val="10"/>
+  </w:num>
+  <w:num w:numId="6">
+    <w:abstractNumId w:val="11"/>
+  </w:num>
+  <w:num w:numId="7">
+    <w:abstractNumId w:val="6"/>
+  </w:num>
+  <w:num w:numId="8">
+    <w:abstractNumId w:val="2"/>
+  </w:num>
+  <w:num w:numId="9">
+    <w:abstractNumId w:val="4"/>
+  </w:num>
+  <w:num w:numId="10">
+    <w:abstractNumId w:val="12"/>
+  </w:num>
+  <w:num w:numId="11">
+    <w:abstractNumId w:val="5"/>
+  </w:num>
+  <w:num w:numId="12">
     <w:abstractNumId w:val="0"/>
   </w:num>
-  <w:num w:numId="2">
-    <w:abstractNumId w:val="10"/>
-  </w:num>
-  <w:num w:numId="3">
-    <w:abstractNumId w:val="5"/>
-  </w:num>
-  <w:num w:numId="4">
-    <w:abstractNumId w:val="6"/>
-  </w:num>
-  <w:num w:numId="5">
-    <w:abstractNumId w:val="7"/>
-  </w:num>
-  <w:num w:numId="6">
+  <w:num w:numId="13">
     <w:abstractNumId w:val="8"/>
   </w:num>
-  <w:num w:numId="7">
-    <w:abstractNumId w:val="4"/>
-  </w:num>
-  <w:num w:numId="8">
-    <w:abstractNumId w:val="1"/>
-  </w:num>
-  <w:num w:numId="9">
-    <w:abstractNumId w:val="2"/>
-  </w:num>
-  <w:num w:numId="10">
-    <w:abstractNumId w:val="9"/>
-  </w:num>
-  <w:num w:numId="11">
+  <w:num w:numId="14">
     <w:abstractNumId w:val="3"/>
   </w:num>
 </w:numbering>

</xml_diff>

<commit_message>
modified the Project Proposal
</commit_message>
<xml_diff>
--- a/04_Project_Proposal_f.docx
+++ b/04_Project_Proposal_f.docx
@@ -1286,8 +1286,8 @@
       <w:pPr>
         <w:pStyle w:val="BodyText3"/>
         <w:numPr>
-          <w:ilvl w:val="0"/>
-          <w:numId w:val="5"/>
+          <w:ilvl w:val="1"/>
+          <w:numId w:val="15"/>
         </w:numPr>
         <w:rPr>
           <w:rFonts w:ascii="Garamond" w:hAnsi="Garamond"/>
@@ -1319,22 +1319,34 @@
       <w:pPr>
         <w:pStyle w:val="BodyText3"/>
         <w:spacing w:after="240"/>
-        <w:ind w:left="1276" w:hanging="556"/>
-        <w:rPr>
-          <w:rFonts w:ascii="Garamond" w:hAnsi="Garamond"/>
-        </w:rPr>
-      </w:pPr>
-      <w:r>
-        <w:rPr>
-          <w:rFonts w:ascii="Garamond" w:hAnsi="Garamond"/>
-        </w:rPr>
-        <w:t>3.1.a</w:t>
-      </w:r>
-      <w:r>
-        <w:rPr>
-          <w:rFonts w:ascii="Garamond" w:hAnsi="Garamond"/>
-        </w:rPr>
-        <w:tab/>
+        <w:ind w:left="1276" w:firstLine="142"/>
+        <w:rPr>
+          <w:rFonts w:ascii="Garamond" w:hAnsi="Garamond"/>
+        </w:rPr>
+      </w:pPr>
+      <w:r>
+        <w:rPr>
+          <w:rFonts w:ascii="Garamond" w:hAnsi="Garamond"/>
+        </w:rPr>
+        <w:t>3.</w:t>
+      </w:r>
+      <w:r>
+        <w:rPr>
+          <w:rFonts w:ascii="Garamond" w:hAnsi="Garamond"/>
+        </w:rPr>
+        <w:t>1.</w:t>
+      </w:r>
+      <w:r>
+        <w:rPr>
+          <w:rFonts w:ascii="Garamond" w:hAnsi="Garamond"/>
+        </w:rPr>
+        <w:t xml:space="preserve">a </w:t>
+      </w:r>
+      <w:r>
+        <w:rPr>
+          <w:rFonts w:ascii="Garamond" w:hAnsi="Garamond"/>
+        </w:rPr>
+        <w:t xml:space="preserve">  </w:t>
       </w:r>
       <w:r>
         <w:rPr>
@@ -1398,45 +1410,92 @@
         </w:rPr>
         <w:t xml:space="preserve"> </w:t>
       </w:r>
+    </w:p>
+    <w:p>
+      <w:pPr>
+        <w:pStyle w:val="BodyText3"/>
+        <w:ind w:left="1276" w:firstLine="142"/>
+        <w:rPr>
+          <w:rFonts w:ascii="Garamond" w:hAnsi="Garamond"/>
+          <w:b w:val="0"/>
+        </w:rPr>
+      </w:pPr>
+      <w:r>
+        <w:rPr>
+          <w:rFonts w:ascii="Garamond" w:hAnsi="Garamond"/>
+        </w:rPr>
+        <w:t>3.1</w:t>
+      </w:r>
+      <w:r>
+        <w:rPr>
+          <w:rFonts w:ascii="Garamond" w:hAnsi="Garamond"/>
+        </w:rPr>
+        <w:t>.</w:t>
+      </w:r>
+      <w:r>
+        <w:rPr>
+          <w:rFonts w:ascii="Garamond" w:hAnsi="Garamond"/>
+        </w:rPr>
+        <w:t xml:space="preserve">b </w:t>
+      </w:r>
+      <w:r>
+        <w:rPr>
+          <w:rFonts w:ascii="Garamond" w:hAnsi="Garamond"/>
+        </w:rPr>
+        <w:t xml:space="preserve">  </w:t>
+      </w:r>
+      <w:r>
+        <w:rPr>
+          <w:rFonts w:ascii="Garamond" w:hAnsi="Garamond"/>
+        </w:rPr>
+        <w:t xml:space="preserve">Election Module </w:t>
+      </w:r>
+      <w:r>
+        <w:rPr>
+          <w:rFonts w:ascii="Garamond" w:hAnsi="Garamond"/>
+          <w:b w:val="0"/>
+        </w:rPr>
+        <w:t>– this is a collection of submodules that are pertinent to the Creation, Management and Closing of an Election event. The module allows the admin user to create an election, produce a list of candidates</w:t>
+      </w:r>
+      <w:r>
+        <w:rPr>
+          <w:rFonts w:ascii="Garamond" w:hAnsi="Garamond"/>
+          <w:b w:val="0"/>
+        </w:rPr>
+        <w:t xml:space="preserve">, </w:t>
+      </w:r>
+      <w:r>
+        <w:rPr>
+          <w:rFonts w:ascii="Garamond" w:hAnsi="Garamond"/>
+          <w:b w:val="0"/>
+        </w:rPr>
+        <w:t>management of the ongoing election events</w:t>
+      </w:r>
+    </w:p>
+    <w:p>
+      <w:pPr>
+        <w:pStyle w:val="BodyText3"/>
+        <w:ind w:left="720"/>
+        <w:rPr>
+          <w:rFonts w:ascii="Garamond" w:hAnsi="Garamond"/>
+        </w:rPr>
+      </w:pPr>
+    </w:p>
+    <w:p>
+      <w:pPr>
+        <w:jc w:val="both"/>
+        <w:rPr>
+          <w:rFonts w:ascii="Garamond" w:hAnsi="Garamond"/>
+          <w:b/>
+        </w:rPr>
+      </w:pPr>
     </w:p>
     <w:p>
       <w:pPr>
         <w:pStyle w:val="BodyText3"/>
         <w:numPr>
-          <w:ilvl w:val="0"/>
-          <w:numId w:val="13"/>
-        </w:numPr>
-        <w:rPr>
-          <w:rFonts w:ascii="Garamond" w:hAnsi="Garamond"/>
-        </w:rPr>
-      </w:pPr>
-      <w:bookmarkStart w:id="0" w:name="_GoBack"/>
-      <w:bookmarkEnd w:id="0"/>
-    </w:p>
-    <w:p>
-      <w:pPr>
-        <w:pStyle w:val="BodyText3"/>
-        <w:ind w:left="720"/>
-        <w:rPr>
-          <w:rFonts w:ascii="Garamond" w:hAnsi="Garamond"/>
-        </w:rPr>
-      </w:pPr>
-    </w:p>
-    <w:p>
-      <w:pPr>
-        <w:jc w:val="both"/>
-        <w:rPr>
-          <w:rFonts w:ascii="Garamond" w:hAnsi="Garamond"/>
-          <w:b/>
-        </w:rPr>
-      </w:pPr>
-    </w:p>
-    <w:p>
-      <w:pPr>
-        <w:pStyle w:val="BodyText3"/>
-        <w:numPr>
-          <w:ilvl w:val="0"/>
-          <w:numId w:val="5"/>
+          <w:ilvl w:val="1"/>
+          <w:numId w:val="15"/>
         </w:numPr>
         <w:rPr>
           <w:rFonts w:ascii="Garamond" w:hAnsi="Garamond"/>
@@ -1461,14 +1520,23 @@
     <w:p>
       <w:pPr>
         <w:pStyle w:val="BodyText3"/>
-        <w:numPr>
-          <w:ilvl w:val="0"/>
-          <w:numId w:val="14"/>
-        </w:numPr>
-        <w:rPr>
-          <w:rFonts w:ascii="Garamond" w:hAnsi="Garamond"/>
-        </w:rPr>
-      </w:pPr>
+        <w:ind w:left="1418"/>
+        <w:rPr>
+          <w:rFonts w:ascii="Garamond" w:hAnsi="Garamond"/>
+        </w:rPr>
+      </w:pPr>
+      <w:r>
+        <w:rPr>
+          <w:rFonts w:ascii="Garamond" w:hAnsi="Garamond"/>
+        </w:rPr>
+        <w:t xml:space="preserve">3.2.a </w:t>
+      </w:r>
+      <w:r>
+        <w:rPr>
+          <w:rFonts w:ascii="Garamond" w:hAnsi="Garamond"/>
+        </w:rPr>
+        <w:t xml:space="preserve">  </w:t>
+      </w:r>
       <w:r>
         <w:rPr>
           <w:rFonts w:ascii="Garamond" w:hAnsi="Garamond"/>
@@ -1508,21 +1576,7 @@
           <w:rFonts w:ascii="Garamond" w:hAnsi="Garamond"/>
           <w:b w:val="0"/>
         </w:rPr>
-        <w:t>, the user must provide certain credentials which will be verified by the system if it is correct or not. If the credentials are correct, then the user will be able to gain access in the system as a</w:t>
-      </w:r>
-      <w:r>
-        <w:rPr>
-          <w:rFonts w:ascii="Garamond" w:hAnsi="Garamond"/>
-          <w:b w:val="0"/>
-        </w:rPr>
-        <w:t xml:space="preserve"> voter</w:t>
-      </w:r>
-      <w:r>
-        <w:rPr>
-          <w:rFonts w:ascii="Garamond" w:hAnsi="Garamond"/>
-          <w:b w:val="0"/>
-        </w:rPr>
-        <w:t xml:space="preserve">, otherwise he will not be able to access it. </w:t>
+        <w:t xml:space="preserve">, the user must provide certain credentials which will be verified by the system if it is correct or not. If the credentials are correct, then the user will be able to gain access in the system as a voter, otherwise he will not be able to access it. </w:t>
       </w:r>
     </w:p>
     <w:p>
@@ -1551,16 +1605,20 @@
     <w:p>
       <w:pPr>
         <w:pStyle w:val="ListParagraph"/>
-        <w:numPr>
-          <w:ilvl w:val="0"/>
-          <w:numId w:val="14"/>
-        </w:numPr>
+        <w:ind w:left="1418"/>
         <w:jc w:val="both"/>
         <w:rPr>
           <w:rFonts w:ascii="Garamond" w:hAnsi="Garamond"/>
           <w:b/>
         </w:rPr>
       </w:pPr>
+      <w:r>
+        <w:rPr>
+          <w:rFonts w:ascii="Garamond" w:hAnsi="Garamond"/>
+          <w:b/>
+        </w:rPr>
+        <w:t xml:space="preserve">3.2.b   </w:t>
+      </w:r>
       <w:r>
         <w:rPr>
           <w:rFonts w:ascii="Garamond" w:hAnsi="Garamond"/>
@@ -1627,11 +1685,8 @@
     <w:p>
       <w:pPr>
         <w:pStyle w:val="ListParagraph"/>
-        <w:numPr>
-          <w:ilvl w:val="0"/>
-          <w:numId w:val="14"/>
-        </w:numPr>
         <w:spacing w:before="240" w:after="240"/>
+        <w:ind w:left="1418"/>
         <w:jc w:val="both"/>
         <w:rPr>
           <w:rFonts w:ascii="Garamond" w:hAnsi="Garamond"/>
@@ -1643,6 +1698,13 @@
           <w:rFonts w:ascii="Garamond" w:hAnsi="Garamond"/>
           <w:b/>
         </w:rPr>
+        <w:t xml:space="preserve">3.2.c   </w:t>
+      </w:r>
+      <w:r>
+        <w:rPr>
+          <w:rFonts w:ascii="Garamond" w:hAnsi="Garamond"/>
+          <w:b/>
+        </w:rPr>
         <w:t xml:space="preserve">Password Settings </w:t>
       </w:r>
       <w:r>
@@ -1670,11 +1732,8 @@
     <w:p>
       <w:pPr>
         <w:pStyle w:val="ListParagraph"/>
-        <w:numPr>
-          <w:ilvl w:val="0"/>
-          <w:numId w:val="14"/>
-        </w:numPr>
         <w:spacing w:before="240" w:after="240"/>
+        <w:ind w:left="1418"/>
         <w:jc w:val="both"/>
         <w:rPr>
           <w:rFonts w:ascii="Garamond" w:hAnsi="Garamond"/>
@@ -1686,6 +1745,13 @@
           <w:rFonts w:ascii="Garamond" w:hAnsi="Garamond"/>
           <w:b/>
         </w:rPr>
+        <w:t xml:space="preserve">3.2.d   </w:t>
+      </w:r>
+      <w:r>
+        <w:rPr>
+          <w:rFonts w:ascii="Garamond" w:hAnsi="Garamond"/>
+          <w:b/>
+        </w:rPr>
         <w:t xml:space="preserve">Logout Module </w:t>
       </w:r>
       <w:r>
@@ -1712,6 +1778,8 @@
         </w:rPr>
         <w:t>.</w:t>
       </w:r>
+      <w:bookmarkStart w:id="0" w:name="_GoBack"/>
+      <w:bookmarkEnd w:id="0"/>
     </w:p>
     <w:p>
       <w:pPr>
@@ -1866,7 +1934,14 @@
         <w:rPr>
           <w:rFonts w:ascii="Garamond" w:hAnsi="Garamond"/>
         </w:rPr>
-        <w:t>resentation layer generates webpages and it includes dynamic content in the webpage.  The dynamic content typically originates from a database (e.g. a list of matching products, a list of transaction conducted over the last month, etc.)  The other major job of the presentation layer is to "decode" the webpages coming back from the client (e.g. find the user-entered data and pass that information onto the business logic layer).</w:t>
+        <w:t xml:space="preserve">resentation layer generates webpages and it includes dynamic content in the webpage.  The dynamic content typically originates from a database (e.g. a list of matching products, a list of transaction conducted over the last month, etc.)  The other major job of the presentation layer is to "decode" the webpages coming back from the client (e.g. find the user-entered data and pass that </w:t>
+      </w:r>
+      <w:r>
+        <w:rPr>
+          <w:rFonts w:ascii="Garamond" w:hAnsi="Garamond"/>
+        </w:rPr>
+        <w:lastRenderedPageBreak/>
+        <w:t>information onto the business logic layer).</w:t>
       </w:r>
       <w:r>
         <w:rPr>
@@ -1966,7 +2041,6 @@
         <w:rPr>
           <w:rFonts w:ascii="Garamond" w:hAnsi="Garamond"/>
         </w:rPr>
-        <w:lastRenderedPageBreak/>
         <w:t xml:space="preserve">The </w:t>
       </w:r>
       <w:r>
@@ -1993,46 +2067,6 @@
         </w:rPr>
         <w:t>speaking, the architect should aim to have little or no validation/business logic in the data layer since that logic belongs in the business logic layer. However, eradicating all business logic from the data tier is not always the best approach. Not null constraints and foreign key constraints can be considered "business rules" which should only be known to the business logic layer. Most would agree that it is safer/better to include such simple constraints in the database (and to change them, as the business rules evolve).</w:t>
       </w:r>
-    </w:p>
-    <w:p>
-      <w:pPr>
-        <w:pStyle w:val="NormalWeb"/>
-        <w:rPr>
-          <w:rFonts w:ascii="Garamond" w:hAnsi="Garamond"/>
-        </w:rPr>
-      </w:pPr>
-    </w:p>
-    <w:p>
-      <w:pPr>
-        <w:pStyle w:val="Title"/>
-        <w:tabs>
-          <w:tab w:val="left" w:pos="720"/>
-          <w:tab w:val="left" w:pos="1440"/>
-          <w:tab w:val="left" w:pos="2558"/>
-        </w:tabs>
-        <w:spacing w:line="480" w:lineRule="auto"/>
-        <w:ind w:left="709"/>
-        <w:jc w:val="left"/>
-        <w:rPr>
-          <w:rFonts w:ascii="Garamond" w:hAnsi="Garamond"/>
-        </w:rPr>
-      </w:pPr>
-    </w:p>
-    <w:p>
-      <w:pPr>
-        <w:pStyle w:val="Title"/>
-        <w:tabs>
-          <w:tab w:val="left" w:pos="720"/>
-          <w:tab w:val="left" w:pos="1440"/>
-          <w:tab w:val="left" w:pos="2558"/>
-        </w:tabs>
-        <w:spacing w:line="480" w:lineRule="auto"/>
-        <w:ind w:left="709"/>
-        <w:jc w:val="left"/>
-        <w:rPr>
-          <w:rFonts w:ascii="Garamond" w:hAnsi="Garamond"/>
-        </w:rPr>
-      </w:pPr>
     </w:p>
     <w:p>
       <w:pPr>
@@ -3182,6 +3216,119 @@
     </w:lvl>
   </w:abstractNum>
   <w:abstractNum w:abstractNumId="8" w15:restartNumberingAfterBreak="0">
+    <w:nsid w:val="482D31A1"/>
+    <w:multiLevelType w:val="multilevel"/>
+    <w:tmpl w:val="46A8212C"/>
+    <w:lvl w:ilvl="0">
+      <w:start w:val="3"/>
+      <w:numFmt w:val="decimal"/>
+      <w:lvlText w:val="%1"/>
+      <w:lvlJc w:val="left"/>
+      <w:pPr>
+        <w:ind w:left="360" w:hanging="360"/>
+      </w:pPr>
+      <w:rPr>
+        <w:rFonts w:hint="default"/>
+      </w:rPr>
+    </w:lvl>
+    <w:lvl w:ilvl="1">
+      <w:start w:val="1"/>
+      <w:numFmt w:val="decimal"/>
+      <w:lvlText w:val="%1.%2"/>
+      <w:lvlJc w:val="left"/>
+      <w:pPr>
+        <w:ind w:left="1440" w:hanging="720"/>
+      </w:pPr>
+      <w:rPr>
+        <w:rFonts w:hint="default"/>
+      </w:rPr>
+    </w:lvl>
+    <w:lvl w:ilvl="2">
+      <w:start w:val="1"/>
+      <w:numFmt w:val="decimal"/>
+      <w:lvlText w:val="%1.%2.%3"/>
+      <w:lvlJc w:val="left"/>
+      <w:pPr>
+        <w:ind w:left="2160" w:hanging="720"/>
+      </w:pPr>
+      <w:rPr>
+        <w:rFonts w:hint="default"/>
+      </w:rPr>
+    </w:lvl>
+    <w:lvl w:ilvl="3">
+      <w:start w:val="1"/>
+      <w:numFmt w:val="decimal"/>
+      <w:lvlText w:val="%1.%2.%3.%4"/>
+      <w:lvlJc w:val="left"/>
+      <w:pPr>
+        <w:ind w:left="3240" w:hanging="1080"/>
+      </w:pPr>
+      <w:rPr>
+        <w:rFonts w:hint="default"/>
+      </w:rPr>
+    </w:lvl>
+    <w:lvl w:ilvl="4">
+      <w:start w:val="1"/>
+      <w:numFmt w:val="decimal"/>
+      <w:lvlText w:val="%1.%2.%3.%4.%5"/>
+      <w:lvlJc w:val="left"/>
+      <w:pPr>
+        <w:ind w:left="3960" w:hanging="1080"/>
+      </w:pPr>
+      <w:rPr>
+        <w:rFonts w:hint="default"/>
+      </w:rPr>
+    </w:lvl>
+    <w:lvl w:ilvl="5">
+      <w:start w:val="1"/>
+      <w:numFmt w:val="decimal"/>
+      <w:lvlText w:val="%1.%2.%3.%4.%5.%6"/>
+      <w:lvlJc w:val="left"/>
+      <w:pPr>
+        <w:ind w:left="5040" w:hanging="1440"/>
+      </w:pPr>
+      <w:rPr>
+        <w:rFonts w:hint="default"/>
+      </w:rPr>
+    </w:lvl>
+    <w:lvl w:ilvl="6">
+      <w:start w:val="1"/>
+      <w:numFmt w:val="decimal"/>
+      <w:lvlText w:val="%1.%2.%3.%4.%5.%6.%7"/>
+      <w:lvlJc w:val="left"/>
+      <w:pPr>
+        <w:ind w:left="6120" w:hanging="1800"/>
+      </w:pPr>
+      <w:rPr>
+        <w:rFonts w:hint="default"/>
+      </w:rPr>
+    </w:lvl>
+    <w:lvl w:ilvl="7">
+      <w:start w:val="1"/>
+      <w:numFmt w:val="decimal"/>
+      <w:lvlText w:val="%1.%2.%3.%4.%5.%6.%7.%8"/>
+      <w:lvlJc w:val="left"/>
+      <w:pPr>
+        <w:ind w:left="6840" w:hanging="1800"/>
+      </w:pPr>
+      <w:rPr>
+        <w:rFonts w:hint="default"/>
+      </w:rPr>
+    </w:lvl>
+    <w:lvl w:ilvl="8">
+      <w:start w:val="1"/>
+      <w:numFmt w:val="decimal"/>
+      <w:lvlText w:val="%1.%2.%3.%4.%5.%6.%7.%8.%9"/>
+      <w:lvlJc w:val="left"/>
+      <w:pPr>
+        <w:ind w:left="7920" w:hanging="2160"/>
+      </w:pPr>
+      <w:rPr>
+        <w:rFonts w:hint="default"/>
+      </w:rPr>
+    </w:lvl>
+  </w:abstractNum>
+  <w:abstractNum w:abstractNumId="9" w15:restartNumberingAfterBreak="0">
     <w:nsid w:val="5103371C"/>
     <w:multiLevelType w:val="hybridMultilevel"/>
     <w:tmpl w:val="4D507774"/>
@@ -3270,7 +3417,7 @@
       </w:pPr>
     </w:lvl>
   </w:abstractNum>
-  <w:abstractNum w:abstractNumId="9" w15:restartNumberingAfterBreak="0">
+  <w:abstractNum w:abstractNumId="10" w15:restartNumberingAfterBreak="0">
     <w:nsid w:val="615D6FD8"/>
     <w:multiLevelType w:val="hybridMultilevel"/>
     <w:tmpl w:val="098A7816"/>
@@ -3410,7 +3557,7 @@
       </w:rPr>
     </w:lvl>
   </w:abstractNum>
-  <w:abstractNum w:abstractNumId="10" w15:restartNumberingAfterBreak="0">
+  <w:abstractNum w:abstractNumId="11" w15:restartNumberingAfterBreak="0">
     <w:nsid w:val="6179256B"/>
     <w:multiLevelType w:val="hybridMultilevel"/>
     <w:tmpl w:val="7D0C9196"/>
@@ -3523,7 +3670,7 @@
       </w:rPr>
     </w:lvl>
   </w:abstractNum>
-  <w:abstractNum w:abstractNumId="11" w15:restartNumberingAfterBreak="0">
+  <w:abstractNum w:abstractNumId="12" w15:restartNumberingAfterBreak="0">
     <w:nsid w:val="62DB386D"/>
     <w:multiLevelType w:val="hybridMultilevel"/>
     <w:tmpl w:val="49A245AE"/>
@@ -3611,7 +3758,7 @@
       </w:pPr>
     </w:lvl>
   </w:abstractNum>
-  <w:abstractNum w:abstractNumId="12" w15:restartNumberingAfterBreak="0">
+  <w:abstractNum w:abstractNumId="13" w15:restartNumberingAfterBreak="0">
     <w:nsid w:val="6821745B"/>
     <w:multiLevelType w:val="hybridMultilevel"/>
     <w:tmpl w:val="70F01B28"/>
@@ -3700,7 +3847,7 @@
       </w:pPr>
     </w:lvl>
   </w:abstractNum>
-  <w:abstractNum w:abstractNumId="13" w15:restartNumberingAfterBreak="0">
+  <w:abstractNum w:abstractNumId="14" w15:restartNumberingAfterBreak="0">
     <w:nsid w:val="765854EB"/>
     <w:multiLevelType w:val="multilevel"/>
     <w:tmpl w:val="0409001F"/>
@@ -3790,19 +3937,19 @@
     <w:abstractNumId w:val="1"/>
   </w:num>
   <w:num w:numId="2">
-    <w:abstractNumId w:val="13"/>
+    <w:abstractNumId w:val="14"/>
   </w:num>
   <w:num w:numId="3">
     <w:abstractNumId w:val="7"/>
   </w:num>
   <w:num w:numId="4">
-    <w:abstractNumId w:val="9"/>
+    <w:abstractNumId w:val="10"/>
   </w:num>
   <w:num w:numId="5">
-    <w:abstractNumId w:val="10"/>
+    <w:abstractNumId w:val="11"/>
   </w:num>
   <w:num w:numId="6">
-    <w:abstractNumId w:val="11"/>
+    <w:abstractNumId w:val="12"/>
   </w:num>
   <w:num w:numId="7">
     <w:abstractNumId w:val="6"/>
@@ -3814,7 +3961,7 @@
     <w:abstractNumId w:val="4"/>
   </w:num>
   <w:num w:numId="10">
-    <w:abstractNumId w:val="12"/>
+    <w:abstractNumId w:val="13"/>
   </w:num>
   <w:num w:numId="11">
     <w:abstractNumId w:val="5"/>
@@ -3823,10 +3970,13 @@
     <w:abstractNumId w:val="0"/>
   </w:num>
   <w:num w:numId="13">
-    <w:abstractNumId w:val="8"/>
+    <w:abstractNumId w:val="9"/>
   </w:num>
   <w:num w:numId="14">
     <w:abstractNumId w:val="3"/>
+  </w:num>
+  <w:num w:numId="15">
+    <w:abstractNumId w:val="8"/>
   </w:num>
 </w:numbering>
 </file>

</xml_diff>

<commit_message>
finished everything except hardware and software requirements and Tools and Technologies used
</commit_message>
<xml_diff>
--- a/04_Project_Proposal_f.docx
+++ b/04_Project_Proposal_f.docx
@@ -921,19 +921,7 @@
         <w:rPr>
           <w:rFonts w:ascii="Garamond" w:hAnsi="Garamond"/>
         </w:rPr>
-        <w:t>, as compared to the proposed system, which can display the results</w:t>
-      </w:r>
-      <w:r>
-        <w:rPr>
-          <w:rFonts w:ascii="Garamond" w:hAnsi="Garamond"/>
-        </w:rPr>
-        <w:t xml:space="preserve"> more accurate and</w:t>
-      </w:r>
-      <w:r>
-        <w:rPr>
-          <w:rFonts w:ascii="Garamond" w:hAnsi="Garamond"/>
-        </w:rPr>
-        <w:t xml:space="preserve"> faster than the manual method.</w:t>
+        <w:t>.</w:t>
       </w:r>
     </w:p>
     <w:p>
@@ -957,7 +945,19 @@
         <w:rPr>
           <w:rFonts w:ascii="Garamond" w:hAnsi="Garamond"/>
         </w:rPr>
-        <w:t>Here, the proponents are suggesting the use of a web-based voting system as a replacement for the manual voting system which has been the method that the school has been employing ever since they started conducted elections.</w:t>
+        <w:t>Here, the proponents are suggesting the use of a web-based voting system as a replacement for the manual voting system which has been the method that the school has been employing ever since they started conduct</w:t>
+      </w:r>
+      <w:r>
+        <w:rPr>
+          <w:rFonts w:ascii="Garamond" w:hAnsi="Garamond"/>
+        </w:rPr>
+        <w:t>ing</w:t>
+      </w:r>
+      <w:r>
+        <w:rPr>
+          <w:rFonts w:ascii="Garamond" w:hAnsi="Garamond"/>
+        </w:rPr>
+        <w:t xml:space="preserve"> elections.</w:t>
       </w:r>
       <w:r>
         <w:rPr>
@@ -970,6 +970,60 @@
           <w:rFonts w:ascii="Garamond" w:hAnsi="Garamond"/>
         </w:rPr>
         <w:t>A web-based application/system, as defined by Wikipedia, is a type of client-server computer program that runs through a browser, either from a mobile phone, laptop or a desktop PC.</w:t>
+      </w:r>
+      <w:r>
+        <w:rPr>
+          <w:rFonts w:ascii="Garamond" w:hAnsi="Garamond"/>
+        </w:rPr>
+        <w:t xml:space="preserve"> The application and the database </w:t>
+      </w:r>
+      <w:r>
+        <w:rPr>
+          <w:rFonts w:ascii="Garamond" w:hAnsi="Garamond"/>
+        </w:rPr>
+        <w:t>are</w:t>
+      </w:r>
+      <w:r>
+        <w:rPr>
+          <w:rFonts w:ascii="Garamond" w:hAnsi="Garamond"/>
+        </w:rPr>
+        <w:t xml:space="preserve"> being hosted on a server and the user </w:t>
+      </w:r>
+      <w:r>
+        <w:rPr>
+          <w:rFonts w:ascii="Garamond" w:hAnsi="Garamond"/>
+        </w:rPr>
+        <w:t>must use a browser and input the correct URL (Universal Resource Locator) to access the website.</w:t>
+      </w:r>
+      <w:r>
+        <w:rPr>
+          <w:rFonts w:ascii="Garamond" w:hAnsi="Garamond"/>
+        </w:rPr>
+        <w:t xml:space="preserve">  Alternatively,</w:t>
+      </w:r>
+      <w:r>
+        <w:rPr>
+          <w:rFonts w:ascii="Garamond" w:hAnsi="Garamond"/>
+        </w:rPr>
+        <w:t xml:space="preserve"> </w:t>
+      </w:r>
+      <w:r>
+        <w:rPr>
+          <w:rFonts w:ascii="Garamond" w:hAnsi="Garamond"/>
+        </w:rPr>
+        <w:t>if the user wants to use the application in a Local Area Network</w:t>
+      </w:r>
+      <w:r>
+        <w:rPr>
+          <w:rFonts w:ascii="Garamond" w:hAnsi="Garamond"/>
+        </w:rPr>
+        <w:t>,</w:t>
+      </w:r>
+      <w:r>
+        <w:rPr>
+          <w:rFonts w:ascii="Garamond" w:hAnsi="Garamond"/>
+        </w:rPr>
+        <w:t xml:space="preserve"> the software can also be compiled as an executable file which will work just the way a normal desktop application would.</w:t>
       </w:r>
     </w:p>
     <w:p>
@@ -993,6 +1047,60 @@
         <w:rPr>
           <w:rFonts w:ascii="Garamond" w:hAnsi="Garamond"/>
         </w:rPr>
+        <w:t>If the proposed system will be implemented, t</w:t>
+      </w:r>
+      <w:r>
+        <w:rPr>
+          <w:rFonts w:ascii="Garamond" w:hAnsi="Garamond"/>
+        </w:rPr>
+        <w:t xml:space="preserve">he school </w:t>
+      </w:r>
+      <w:r>
+        <w:rPr>
+          <w:rFonts w:ascii="Garamond" w:hAnsi="Garamond"/>
+        </w:rPr>
+        <w:t>does not</w:t>
+      </w:r>
+      <w:r>
+        <w:rPr>
+          <w:rFonts w:ascii="Garamond" w:hAnsi="Garamond"/>
+        </w:rPr>
+        <w:t xml:space="preserve"> need to layout and print hundreds of ballots every year whenever there is an election,</w:t>
+      </w:r>
+      <w:r>
+        <w:rPr>
+          <w:rFonts w:ascii="Garamond" w:hAnsi="Garamond"/>
+        </w:rPr>
+        <w:t xml:space="preserve"> </w:t>
+      </w:r>
+      <w:r>
+        <w:rPr>
+          <w:rFonts w:ascii="Garamond" w:hAnsi="Garamond"/>
+        </w:rPr>
+        <w:t xml:space="preserve">the canvassing will be much faster, and its output more accurate </w:t>
+      </w:r>
+      <w:r>
+        <w:rPr>
+          <w:rFonts w:ascii="Garamond" w:hAnsi="Garamond"/>
+        </w:rPr>
+        <w:t>because every calculation will be done by the computer</w:t>
+      </w:r>
+      <w:r>
+        <w:rPr>
+          <w:rFonts w:ascii="Garamond" w:hAnsi="Garamond"/>
+        </w:rPr>
+        <w:t>.</w:t>
+      </w:r>
+      <w:r>
+        <w:rPr>
+          <w:rFonts w:ascii="Garamond" w:hAnsi="Garamond"/>
+        </w:rPr>
+        <w:t xml:space="preserve"> Also, instead of having to shade ballots, votes are being done in just a few clicks. </w:t>
+      </w:r>
+      <w:r>
+        <w:rPr>
+          <w:rFonts w:ascii="Garamond" w:hAnsi="Garamond"/>
+        </w:rPr>
         <w:t xml:space="preserve">By applying the use of modern technology, the proponents believe that it will greatly </w:t>
       </w:r>
       <w:r>
@@ -1017,19 +1125,7 @@
         <w:rPr>
           <w:rFonts w:ascii="Garamond" w:hAnsi="Garamond"/>
         </w:rPr>
-        <w:t xml:space="preserve">. </w:t>
-      </w:r>
-      <w:r>
-        <w:rPr>
-          <w:rFonts w:ascii="Garamond" w:hAnsi="Garamond"/>
-        </w:rPr>
-        <w:t>The school doesn’t need to layout and print hundreds of ballots every year whenever there is an election,</w:t>
-      </w:r>
-      <w:r>
-        <w:rPr>
-          <w:rFonts w:ascii="Garamond" w:hAnsi="Garamond"/>
-        </w:rPr>
-        <w:t xml:space="preserve"> </w:t>
+        <w:t>.</w:t>
       </w:r>
     </w:p>
     <w:p>
@@ -1310,6 +1406,7 @@
         <w:rPr>
           <w:rFonts w:ascii="Garamond" w:hAnsi="Garamond"/>
         </w:rPr>
+        <w:lastRenderedPageBreak/>
         <w:t>ADMIN</w:t>
       </w:r>
       <w:r>
@@ -1341,7 +1438,6 @@
         <w:rPr>
           <w:rFonts w:ascii="Garamond" w:hAnsi="Garamond"/>
         </w:rPr>
-        <w:lastRenderedPageBreak/>
         <w:t>3.</w:t>
       </w:r>
       <w:r>
@@ -2170,7 +2266,6 @@
           <w:rFonts w:ascii="Garamond" w:hAnsi="Garamond"/>
           <w:b/>
         </w:rPr>
-        <w:lastRenderedPageBreak/>
         <w:t>OPTIONAL FUNCTIONAL UNITS</w:t>
       </w:r>
     </w:p>
@@ -2214,19 +2309,7 @@
         <w:rPr>
           <w:rFonts w:ascii="Garamond" w:hAnsi="Garamond"/>
         </w:rPr>
-        <w:t xml:space="preserve">– This module allows the admin user to </w:t>
-      </w:r>
-      <w:r>
-        <w:rPr>
-          <w:rFonts w:ascii="Garamond" w:hAnsi="Garamond"/>
-        </w:rPr>
-        <w:t>create a backup of system data which is to be stored in a secure location</w:t>
-      </w:r>
-      <w:r>
-        <w:rPr>
-          <w:rFonts w:ascii="Garamond" w:hAnsi="Garamond"/>
-        </w:rPr>
-        <w:t xml:space="preserve">, </w:t>
+        <w:t xml:space="preserve">– This module allows the admin user to create a backup of system data which is to be stored in a secure location, </w:t>
       </w:r>
       <w:r>
         <w:rPr>
@@ -2327,23 +2410,21 @@
           <w:rFonts w:ascii="Garamond" w:hAnsi="Garamond"/>
           <w:b/>
         </w:rPr>
-        <w:t>3.</w:t>
-      </w:r>
-      <w:r>
-        <w:rPr>
-          <w:rFonts w:ascii="Garamond" w:hAnsi="Garamond"/>
-          <w:b/>
-        </w:rPr>
-        <w:t>3</w:t>
-      </w:r>
-      <w:bookmarkStart w:id="0" w:name="_GoBack"/>
-      <w:bookmarkEnd w:id="0"/>
-      <w:r>
-        <w:rPr>
-          <w:rFonts w:ascii="Garamond" w:hAnsi="Garamond"/>
-          <w:b/>
-        </w:rPr>
-        <w:t xml:space="preserve">.c   Password Settings </w:t>
+        <w:t>3.3.c   Password Settings</w:t>
+      </w:r>
+      <w:r>
+        <w:rPr>
+          <w:rFonts w:ascii="Garamond" w:hAnsi="Garamond"/>
+          <w:b/>
+        </w:rPr>
+        <w:t xml:space="preserve"> (Admin/Client-side)</w:t>
+      </w:r>
+      <w:r>
+        <w:rPr>
+          <w:rFonts w:ascii="Garamond" w:hAnsi="Garamond"/>
+          <w:b/>
+        </w:rPr>
+        <w:t xml:space="preserve"> </w:t>
       </w:r>
       <w:r>
         <w:rPr>
@@ -2672,7 +2753,14 @@
         <w:rPr>
           <w:rFonts w:ascii="Garamond" w:hAnsi="Garamond"/>
         </w:rPr>
-        <w:t>speaking, the architect should aim to have little or no validation/business logic in the data layer since that logic belongs in the business logic layer. However, eradicating all business logic from the data tier is not always the best approach. Not null constraints and foreign key constraints can be considered "business rules" which should only be known to the business logic layer. Most would agree that it is safer/better to include such simple constraints in the database (and to change them, as the business rules evolve).</w:t>
+        <w:t xml:space="preserve">speaking, the architect should aim to have little or no validation/business logic in the data layer since that logic belongs in the business logic layer. However, eradicating all business logic from the data tier is not always the best approach. Not null constraints and foreign key constraints can be considered "business rules" which should only be known to the business logic layer. Most would </w:t>
+      </w:r>
+      <w:r>
+        <w:rPr>
+          <w:rFonts w:ascii="Garamond" w:hAnsi="Garamond"/>
+        </w:rPr>
+        <w:lastRenderedPageBreak/>
+        <w:t>agree that it is safer/better to include such simple constraints in the database (and to change them, as the business rules evolve).</w:t>
       </w:r>
     </w:p>
     <w:p>
@@ -2694,7 +2782,6 @@
         <w:rPr>
           <w:noProof/>
         </w:rPr>
-        <w:lastRenderedPageBreak/>
         <w:drawing>
           <wp:inline distT="0" distB="0" distL="0" distR="0">
             <wp:extent cx="3286125" cy="4169552"/>
@@ -2866,11 +2953,13 @@
           </w:tcPr>
           <w:p>
             <w:pPr>
-              <w:jc w:val="both"/>
+              <w:jc w:val="center"/>
               <w:rPr>
                 <w:rFonts w:asciiTheme="minorHAnsi" w:hAnsiTheme="minorHAnsi"/>
               </w:rPr>
             </w:pPr>
+            <w:bookmarkStart w:id="0" w:name="_GoBack"/>
+            <w:bookmarkEnd w:id="0"/>
           </w:p>
         </w:tc>
         <w:tc>
@@ -2879,7 +2968,7 @@
           </w:tcPr>
           <w:p>
             <w:pPr>
-              <w:jc w:val="both"/>
+              <w:jc w:val="center"/>
               <w:rPr>
                 <w:rFonts w:asciiTheme="minorHAnsi" w:hAnsiTheme="minorHAnsi"/>
               </w:rPr>
@@ -2894,7 +2983,7 @@
           </w:tcPr>
           <w:p>
             <w:pPr>
-              <w:jc w:val="both"/>
+              <w:jc w:val="center"/>
               <w:rPr>
                 <w:rFonts w:asciiTheme="minorHAnsi" w:hAnsiTheme="minorHAnsi"/>
               </w:rPr>
@@ -2907,7 +2996,7 @@
           </w:tcPr>
           <w:p>
             <w:pPr>
-              <w:jc w:val="both"/>
+              <w:jc w:val="center"/>
               <w:rPr>
                 <w:rFonts w:asciiTheme="minorHAnsi" w:hAnsiTheme="minorHAnsi"/>
               </w:rPr>
@@ -2922,7 +3011,7 @@
           </w:tcPr>
           <w:p>
             <w:pPr>
-              <w:jc w:val="both"/>
+              <w:jc w:val="center"/>
               <w:rPr>
                 <w:rFonts w:asciiTheme="minorHAnsi" w:hAnsiTheme="minorHAnsi"/>
               </w:rPr>
@@ -2935,7 +3024,7 @@
           </w:tcPr>
           <w:p>
             <w:pPr>
-              <w:jc w:val="both"/>
+              <w:jc w:val="center"/>
               <w:rPr>
                 <w:rFonts w:asciiTheme="minorHAnsi" w:hAnsiTheme="minorHAnsi"/>
               </w:rPr>
@@ -2950,7 +3039,7 @@
           </w:tcPr>
           <w:p>
             <w:pPr>
-              <w:jc w:val="both"/>
+              <w:jc w:val="center"/>
               <w:rPr>
                 <w:rFonts w:asciiTheme="minorHAnsi" w:hAnsiTheme="minorHAnsi"/>
               </w:rPr>
@@ -2963,7 +3052,7 @@
           </w:tcPr>
           <w:p>
             <w:pPr>
-              <w:jc w:val="both"/>
+              <w:jc w:val="center"/>
               <w:rPr>
                 <w:rFonts w:asciiTheme="minorHAnsi" w:hAnsiTheme="minorHAnsi"/>
               </w:rPr>
@@ -3045,7 +3134,15 @@
           <w:rFonts w:asciiTheme="minorHAnsi" w:hAnsiTheme="minorHAnsi"/>
           <w:color w:val="FF0000"/>
         </w:rPr>
-        <w:t>e tools should also be enlisted including the h</w:t>
+        <w:t xml:space="preserve">e tools should also be enlisted including the </w:t>
+      </w:r>
+      <w:r>
+        <w:rPr>
+          <w:rFonts w:asciiTheme="minorHAnsi" w:hAnsiTheme="minorHAnsi"/>
+          <w:color w:val="FF0000"/>
+        </w:rPr>
+        <w:lastRenderedPageBreak/>
+        <w:t>h</w:t>
       </w:r>
       <w:r>
         <w:rPr>
@@ -5122,6 +5219,7 @@
   <w:style w:type="character" w:default="1" w:styleId="DefaultParagraphFont">
     <w:name w:val="Default Paragraph Font"/>
     <w:uiPriority w:val="1"/>
+    <w:semiHidden/>
     <w:unhideWhenUsed/>
   </w:style>
   <w:style w:type="table" w:default="1" w:styleId="TableNormal">

</xml_diff>

<commit_message>
Updated the contents of various docs
</commit_message>
<xml_diff>
--- a/04_Project_Proposal_f.docx
+++ b/04_Project_Proposal_f.docx
@@ -1464,7 +1464,7 @@
       <w:pPr>
         <w:pStyle w:val="BodyText3"/>
         <w:spacing w:after="240"/>
-        <w:ind w:left="1276" w:firstLine="142"/>
+        <w:ind w:left="1418"/>
         <w:rPr>
           <w:rFonts w:ascii="Garamond" w:hAnsi="Garamond"/>
         </w:rPr>
@@ -1571,7 +1571,7 @@
     <w:p>
       <w:pPr>
         <w:pStyle w:val="BodyText3"/>
-        <w:ind w:left="1276" w:firstLine="142"/>
+        <w:ind w:left="1418"/>
         <w:rPr>
           <w:rFonts w:ascii="Garamond" w:hAnsi="Garamond"/>
           <w:b w:val="0"/>
@@ -1667,7 +1667,7 @@
     <w:p>
       <w:pPr>
         <w:pStyle w:val="BodyText3"/>
-        <w:ind w:left="1276" w:firstLine="142"/>
+        <w:ind w:left="1418"/>
         <w:rPr>
           <w:rFonts w:ascii="Garamond" w:hAnsi="Garamond"/>
           <w:b w:val="0"/>
@@ -1677,7 +1677,7 @@
     <w:p>
       <w:pPr>
         <w:pStyle w:val="BodyText3"/>
-        <w:ind w:left="1276" w:firstLine="142"/>
+        <w:ind w:left="1418"/>
         <w:rPr>
           <w:rFonts w:ascii="Garamond" w:hAnsi="Garamond"/>
           <w:b w:val="0"/>
@@ -1803,7 +1803,7 @@
     <w:p>
       <w:pPr>
         <w:pStyle w:val="BodyText3"/>
-        <w:ind w:left="1276" w:firstLine="142"/>
+        <w:ind w:left="1418"/>
         <w:rPr>
           <w:rFonts w:ascii="Garamond" w:hAnsi="Garamond"/>
           <w:b w:val="0"/>
@@ -1813,7 +1813,7 @@
     <w:p>
       <w:pPr>
         <w:pStyle w:val="BodyText3"/>
-        <w:ind w:left="1276" w:firstLine="142"/>
+        <w:ind w:left="1418"/>
         <w:rPr>
           <w:rFonts w:ascii="Garamond" w:hAnsi="Garamond"/>
           <w:b w:val="0"/>
@@ -1883,7 +1883,7 @@
     <w:p>
       <w:pPr>
         <w:pStyle w:val="BodyText3"/>
-        <w:ind w:left="1276" w:firstLine="142"/>
+        <w:ind w:left="1418"/>
         <w:rPr>
           <w:rFonts w:ascii="Garamond" w:hAnsi="Garamond"/>
           <w:b w:val="0"/>
@@ -1893,7 +1893,7 @@
     <w:p>
       <w:pPr>
         <w:pStyle w:val="BodyText3"/>
-        <w:ind w:left="1276" w:firstLine="142"/>
+        <w:ind w:left="1418"/>
         <w:rPr>
           <w:rFonts w:ascii="Garamond" w:hAnsi="Garamond"/>
           <w:b w:val="0"/>
@@ -1915,23 +1915,31 @@
         <w:rPr>
           <w:rFonts w:ascii="Garamond" w:hAnsi="Garamond"/>
         </w:rPr>
+        <w:t xml:space="preserve">   </w:t>
+      </w:r>
+      <w:r>
+        <w:rPr>
+          <w:rFonts w:ascii="Garamond" w:hAnsi="Garamond"/>
+        </w:rPr>
+        <w:t>Archives</w:t>
+      </w:r>
+      <w:r>
+        <w:rPr>
+          <w:rFonts w:ascii="Garamond" w:hAnsi="Garamond"/>
+        </w:rPr>
         <w:t xml:space="preserve"> </w:t>
       </w:r>
       <w:r>
         <w:rPr>
           <w:rFonts w:ascii="Garamond" w:hAnsi="Garamond"/>
-        </w:rPr>
-        <w:t xml:space="preserve">  </w:t>
-      </w:r>
-      <w:r>
-        <w:rPr>
-          <w:rFonts w:ascii="Garamond" w:hAnsi="Garamond"/>
-        </w:rPr>
-        <w:t>Archives</w:t>
-      </w:r>
-      <w:r>
-        <w:rPr>
-          <w:rFonts w:ascii="Garamond" w:hAnsi="Garamond"/>
+          <w:b w:val="0"/>
+        </w:rPr>
+        <w:t>–</w:t>
+      </w:r>
+      <w:r>
+        <w:rPr>
+          <w:rFonts w:ascii="Garamond" w:hAnsi="Garamond"/>
+          <w:b w:val="0"/>
         </w:rPr>
         <w:t xml:space="preserve"> </w:t>
       </w:r>
@@ -1940,7 +1948,49 @@
           <w:rFonts w:ascii="Garamond" w:hAnsi="Garamond"/>
           <w:b w:val="0"/>
         </w:rPr>
-        <w:t>–</w:t>
+        <w:t xml:space="preserve">this is a </w:t>
+      </w:r>
+      <w:r>
+        <w:rPr>
+          <w:rFonts w:ascii="Garamond" w:hAnsi="Garamond"/>
+          <w:b w:val="0"/>
+        </w:rPr>
+        <w:t>r</w:t>
+      </w:r>
+      <w:r>
+        <w:rPr>
+          <w:rFonts w:ascii="Garamond" w:hAnsi="Garamond"/>
+          <w:b w:val="0"/>
+        </w:rPr>
+        <w:t>epository that contains records of currently enrolled students, voter account and its passwords</w:t>
+      </w:r>
+      <w:r>
+        <w:rPr>
+          <w:rFonts w:ascii="Garamond" w:hAnsi="Garamond"/>
+          <w:b w:val="0"/>
+        </w:rPr>
+        <w:t xml:space="preserve">, </w:t>
+      </w:r>
+      <w:r>
+        <w:rPr>
+          <w:rFonts w:ascii="Garamond" w:hAnsi="Garamond"/>
+          <w:b w:val="0"/>
+        </w:rPr>
+        <w:t>vote traces</w:t>
+      </w:r>
+      <w:r>
+        <w:rPr>
+          <w:rFonts w:ascii="Garamond" w:hAnsi="Garamond"/>
+          <w:b w:val="0"/>
+        </w:rPr>
+        <w:t>,</w:t>
+      </w:r>
+      <w:r>
+        <w:rPr>
+          <w:rFonts w:ascii="Garamond" w:hAnsi="Garamond"/>
+          <w:b w:val="0"/>
+        </w:rPr>
+        <w:t xml:space="preserve"> current and previous election results,</w:t>
       </w:r>
       <w:r>
         <w:rPr>
@@ -1954,62 +2004,6 @@
           <w:rFonts w:ascii="Garamond" w:hAnsi="Garamond"/>
           <w:b w:val="0"/>
         </w:rPr>
-        <w:t xml:space="preserve">this is a </w:t>
-      </w:r>
-      <w:r>
-        <w:rPr>
-          <w:rFonts w:ascii="Garamond" w:hAnsi="Garamond"/>
-          <w:b w:val="0"/>
-        </w:rPr>
-        <w:t>r</w:t>
-      </w:r>
-      <w:r>
-        <w:rPr>
-          <w:rFonts w:ascii="Garamond" w:hAnsi="Garamond"/>
-          <w:b w:val="0"/>
-        </w:rPr>
-        <w:t>epository that contains records of currently enrolled students, voter account and its passwords</w:t>
-      </w:r>
-      <w:r>
-        <w:rPr>
-          <w:rFonts w:ascii="Garamond" w:hAnsi="Garamond"/>
-          <w:b w:val="0"/>
-        </w:rPr>
-        <w:t xml:space="preserve">, </w:t>
-      </w:r>
-      <w:r>
-        <w:rPr>
-          <w:rFonts w:ascii="Garamond" w:hAnsi="Garamond"/>
-          <w:b w:val="0"/>
-        </w:rPr>
-        <w:t>vote traces</w:t>
-      </w:r>
-      <w:r>
-        <w:rPr>
-          <w:rFonts w:ascii="Garamond" w:hAnsi="Garamond"/>
-          <w:b w:val="0"/>
-        </w:rPr>
-        <w:t>,</w:t>
-      </w:r>
-      <w:r>
-        <w:rPr>
-          <w:rFonts w:ascii="Garamond" w:hAnsi="Garamond"/>
-          <w:b w:val="0"/>
-        </w:rPr>
-        <w:t xml:space="preserve"> current and previous election results,</w:t>
-      </w:r>
-      <w:r>
-        <w:rPr>
-          <w:rFonts w:ascii="Garamond" w:hAnsi="Garamond"/>
-          <w:b w:val="0"/>
-        </w:rPr>
-        <w:t xml:space="preserve"> </w:t>
-      </w:r>
-      <w:r>
-        <w:rPr>
-          <w:rFonts w:ascii="Garamond" w:hAnsi="Garamond"/>
-          <w:b w:val="0"/>
-        </w:rPr>
         <w:t>and as well as login records from the admin side and the client side.</w:t>
       </w:r>
       <w:r>
@@ -2023,7 +2017,7 @@
     <w:p>
       <w:pPr>
         <w:pStyle w:val="BodyText3"/>
-        <w:ind w:left="1276" w:firstLine="142"/>
+        <w:ind w:left="1418"/>
         <w:rPr>
           <w:rFonts w:ascii="Garamond" w:hAnsi="Garamond"/>
           <w:b w:val="0"/>
@@ -2033,18 +2027,51 @@
     <w:p>
       <w:pPr>
         <w:pStyle w:val="BodyText3"/>
-        <w:ind w:left="720"/>
-        <w:rPr>
-          <w:rFonts w:ascii="Garamond" w:hAnsi="Garamond"/>
-        </w:rPr>
-      </w:pPr>
-    </w:p>
-    <w:p>
-      <w:pPr>
-        <w:jc w:val="both"/>
-        <w:rPr>
-          <w:rFonts w:ascii="Garamond" w:hAnsi="Garamond"/>
-          <w:b/>
+        <w:ind w:left="1418"/>
+        <w:rPr>
+          <w:rFonts w:ascii="Garamond" w:hAnsi="Garamond"/>
+          <w:b w:val="0"/>
+        </w:rPr>
+      </w:pPr>
+      <w:r>
+        <w:rPr>
+          <w:rFonts w:ascii="Garamond" w:hAnsi="Garamond"/>
+        </w:rPr>
+        <w:t>3.1</w:t>
+      </w:r>
+      <w:bookmarkStart w:id="0" w:name="_GoBack"/>
+      <w:bookmarkEnd w:id="0"/>
+      <w:r>
+        <w:rPr>
+          <w:rFonts w:ascii="Garamond" w:hAnsi="Garamond"/>
+        </w:rPr>
+        <w:t xml:space="preserve">.f   Configuration Settings </w:t>
+      </w:r>
+      <w:r>
+        <w:rPr>
+          <w:rFonts w:ascii="Garamond" w:hAnsi="Garamond"/>
+          <w:b w:val="0"/>
+        </w:rPr>
+        <w:t>– because the system can also be compiled into an .exe file, the admin user may want to configure the settings of the proposed system in such a way that it will run in a LAN – based platform, hence the module.</w:t>
+      </w:r>
+    </w:p>
+    <w:p>
+      <w:pPr>
+        <w:pStyle w:val="BodyText3"/>
+        <w:ind w:left="1418"/>
+        <w:rPr>
+          <w:rFonts w:ascii="Garamond" w:hAnsi="Garamond"/>
+          <w:b w:val="0"/>
+        </w:rPr>
+      </w:pPr>
+    </w:p>
+    <w:p>
+      <w:pPr>
+        <w:pStyle w:val="BodyText3"/>
+        <w:ind w:left="1418"/>
+        <w:rPr>
+          <w:rFonts w:ascii="Garamond" w:hAnsi="Garamond"/>
+          <w:b w:val="0"/>
         </w:rPr>
       </w:pPr>
     </w:p>
@@ -2220,12 +2247,6 @@
         </w:rPr>
         <w:t>, which then counts as a vote afterwards.</w:t>
       </w:r>
-      <w:r>
-        <w:rPr>
-          <w:rFonts w:ascii="Garamond" w:hAnsi="Garamond"/>
-        </w:rPr>
-        <w:t xml:space="preserve"> </w:t>
-      </w:r>
     </w:p>
     <w:p>
       <w:pPr>
@@ -2234,51 +2255,6 @@
         <w:jc w:val="both"/>
         <w:rPr>
           <w:rFonts w:ascii="Garamond" w:hAnsi="Garamond"/>
-          <w:b/>
-        </w:rPr>
-      </w:pPr>
-    </w:p>
-    <w:p>
-      <w:pPr>
-        <w:pStyle w:val="ListParagraph"/>
-        <w:ind w:left="1418"/>
-        <w:jc w:val="both"/>
-        <w:rPr>
-          <w:rFonts w:ascii="Garamond" w:hAnsi="Garamond"/>
-          <w:b/>
-        </w:rPr>
-      </w:pPr>
-    </w:p>
-    <w:p>
-      <w:pPr>
-        <w:pStyle w:val="ListParagraph"/>
-        <w:ind w:left="1418"/>
-        <w:jc w:val="both"/>
-        <w:rPr>
-          <w:rFonts w:ascii="Garamond" w:hAnsi="Garamond"/>
-          <w:b/>
-        </w:rPr>
-      </w:pPr>
-    </w:p>
-    <w:p>
-      <w:pPr>
-        <w:pStyle w:val="ListParagraph"/>
-        <w:ind w:left="1418"/>
-        <w:jc w:val="both"/>
-        <w:rPr>
-          <w:rFonts w:ascii="Garamond" w:hAnsi="Garamond"/>
-          <w:b/>
-        </w:rPr>
-      </w:pPr>
-    </w:p>
-    <w:p>
-      <w:pPr>
-        <w:pStyle w:val="ListParagraph"/>
-        <w:ind w:left="1418"/>
-        <w:jc w:val="both"/>
-        <w:rPr>
-          <w:rFonts w:ascii="Garamond" w:hAnsi="Garamond"/>
-          <w:b/>
         </w:rPr>
       </w:pPr>
     </w:p>
@@ -2301,6 +2277,7 @@
           <w:rFonts w:ascii="Garamond" w:hAnsi="Garamond"/>
           <w:b/>
         </w:rPr>
+        <w:lastRenderedPageBreak/>
         <w:t>OPTIONAL FUNCTIONAL UNITS</w:t>
       </w:r>
     </w:p>
@@ -2514,6 +2491,7 @@
     <w:p>
       <w:pPr>
         <w:pStyle w:val="NormalWeb"/>
+        <w:spacing w:before="240" w:beforeAutospacing="0" w:after="240" w:afterAutospacing="0"/>
         <w:ind w:firstLine="709"/>
         <w:jc w:val="both"/>
         <w:rPr>
@@ -2614,6 +2592,7 @@
     <w:p>
       <w:pPr>
         <w:pStyle w:val="NormalWeb"/>
+        <w:spacing w:before="240" w:beforeAutospacing="0" w:after="240" w:afterAutospacing="0"/>
         <w:ind w:firstLine="709"/>
         <w:jc w:val="both"/>
         <w:rPr>
@@ -2726,6 +2705,7 @@
     <w:p>
       <w:pPr>
         <w:pStyle w:val="NormalWeb"/>
+        <w:spacing w:before="240" w:beforeAutospacing="0" w:after="240" w:afterAutospacing="0"/>
         <w:ind w:firstLine="709"/>
         <w:jc w:val="both"/>
         <w:rPr>
@@ -2949,7 +2929,7 @@
       </w:tblGrid>
       <w:tr>
         <w:trPr>
-          <w:trHeight w:val="514"/>
+          <w:trHeight w:val="586"/>
         </w:trPr>
         <w:tc>
           <w:tcPr>
@@ -3009,7 +2989,7 @@
       </w:tr>
       <w:tr>
         <w:trPr>
-          <w:trHeight w:val="486"/>
+          <w:trHeight w:val="586"/>
         </w:trPr>
         <w:tc>
           <w:tcPr>
@@ -3051,13 +3031,13 @@
               <w:rPr>
                 <w:rFonts w:asciiTheme="minorHAnsi" w:hAnsiTheme="minorHAnsi"/>
               </w:rPr>
-              <w:t>Windows 8</w:t>
+              <w:t xml:space="preserve">Windows </w:t>
             </w:r>
             <w:r>
               <w:rPr>
                 <w:rFonts w:asciiTheme="minorHAnsi" w:hAnsiTheme="minorHAnsi"/>
               </w:rPr>
-              <w:t>.1</w:t>
+              <w:t>7</w:t>
             </w:r>
             <w:r>
               <w:rPr>
@@ -3070,7 +3050,7 @@
       </w:tr>
       <w:tr>
         <w:trPr>
-          <w:trHeight w:val="514"/>
+          <w:trHeight w:val="586"/>
         </w:trPr>
         <w:tc>
           <w:tcPr>
@@ -3113,7 +3093,7 @@
       </w:tr>
       <w:tr>
         <w:trPr>
-          <w:trHeight w:val="486"/>
+          <w:trHeight w:val="586"/>
         </w:trPr>
         <w:tc>
           <w:tcPr>
@@ -3162,7 +3142,7 @@
       </w:tr>
       <w:tr>
         <w:trPr>
-          <w:trHeight w:val="514"/>
+          <w:trHeight w:val="586"/>
         </w:trPr>
         <w:tc>
           <w:tcPr>
@@ -3205,7 +3185,7 @@
       </w:tr>
       <w:tr>
         <w:trPr>
-          <w:trHeight w:val="486"/>
+          <w:trHeight w:val="586"/>
         </w:trPr>
         <w:tc>
           <w:tcPr>
@@ -3248,7 +3228,7 @@
       </w:tr>
       <w:tr>
         <w:trPr>
-          <w:trHeight w:val="514"/>
+          <w:trHeight w:val="586"/>
         </w:trPr>
         <w:tc>
           <w:tcPr>
@@ -3292,22 +3272,6 @@
     </w:tbl>
     <w:p>
       <w:pPr>
-        <w:jc w:val="both"/>
-        <w:rPr>
-          <w:rFonts w:asciiTheme="minorHAnsi" w:hAnsiTheme="minorHAnsi"/>
-        </w:rPr>
-      </w:pPr>
-    </w:p>
-    <w:p>
-      <w:pPr>
-        <w:jc w:val="both"/>
-        <w:rPr>
-          <w:rFonts w:asciiTheme="minorHAnsi" w:hAnsiTheme="minorHAnsi"/>
-        </w:rPr>
-      </w:pPr>
-    </w:p>
-    <w:p>
-      <w:pPr>
         <w:numPr>
           <w:ilvl w:val="0"/>
           <w:numId w:val="2"/>
@@ -3490,8 +3454,6 @@
         </w:rPr>
         <w:t>-</w:t>
       </w:r>
-      <w:bookmarkStart w:id="0" w:name="_GoBack"/>
-      <w:bookmarkEnd w:id="0"/>
       <w:r>
         <w:rPr>
           <w:rFonts w:ascii="Garamond" w:hAnsi="Garamond"/>
@@ -3680,6 +3642,26 @@
           <w:rFonts w:ascii="Garamond" w:hAnsi="Garamond"/>
         </w:rPr>
         <w:t xml:space="preserve"> MySQL for SQL Database</w:t>
+      </w:r>
+    </w:p>
+    <w:p>
+      <w:pPr>
+        <w:pStyle w:val="ListParagraph"/>
+        <w:numPr>
+          <w:ilvl w:val="0"/>
+          <w:numId w:val="17"/>
+        </w:numPr>
+        <w:jc w:val="both"/>
+        <w:rPr>
+          <w:rFonts w:ascii="Garamond" w:hAnsi="Garamond"/>
+          <w:b/>
+        </w:rPr>
+      </w:pPr>
+      <w:r>
+        <w:rPr>
+          <w:rFonts w:ascii="Garamond" w:hAnsi="Garamond"/>
+        </w:rPr>
+        <w:t>PeachPie for the conversion of PHP script to .exe file</w:t>
       </w:r>
     </w:p>
     <w:p>

</xml_diff>

<commit_message>
Chapters 1 - 3
</commit_message>
<xml_diff>
--- a/04_Project_Proposal_f.docx
+++ b/04_Project_Proposal_f.docx
@@ -1064,19 +1064,7 @@
         <w:rPr>
           <w:rFonts w:ascii="Garamond" w:hAnsi="Garamond"/>
         </w:rPr>
-        <w:t xml:space="preserve">  Alternatively,</w:t>
-      </w:r>
-      <w:r>
-        <w:rPr>
-          <w:rFonts w:ascii="Garamond" w:hAnsi="Garamond"/>
-        </w:rPr>
-        <w:t xml:space="preserve"> if the user wants to use the application in a Local Area Network,</w:t>
-      </w:r>
-      <w:r>
-        <w:rPr>
-          <w:rFonts w:ascii="Garamond" w:hAnsi="Garamond"/>
-        </w:rPr>
-        <w:t xml:space="preserve"> the software can also be compiled as an executable file which will work just the way a normal desktop application would.</w:t>
+        <w:t xml:space="preserve">  </w:t>
       </w:r>
     </w:p>
     <w:p>
@@ -1380,7 +1368,7 @@
           <w:b w:val="0"/>
           <w:bCs w:val="0"/>
         </w:rPr>
-        <w:t>is the one that will be utilized by the voters. They will be able to vote, manage their password as well see the results</w:t>
+        <w:t>is the one that will be utilized by the voters. They will be able to vote</w:t>
       </w:r>
       <w:r>
         <w:rPr>
@@ -1388,32 +1376,41 @@
           <w:b w:val="0"/>
           <w:bCs w:val="0"/>
         </w:rPr>
-        <w:t xml:space="preserve"> and generate reports</w:t>
-      </w:r>
-      <w:r>
+        <w:t xml:space="preserve"> and review their choices before casting their ballot.</w:t>
+      </w:r>
+    </w:p>
+    <w:p>
+      <w:pPr>
+        <w:pStyle w:val="BodyText3"/>
+        <w:ind w:firstLine="720"/>
         <w:rPr>
           <w:rFonts w:ascii="Garamond" w:hAnsi="Garamond"/>
           <w:b w:val="0"/>
           <w:bCs w:val="0"/>
         </w:rPr>
-        <w:t xml:space="preserve"> </w:t>
-      </w:r>
-      <w:r>
+      </w:pPr>
+    </w:p>
+    <w:p>
+      <w:pPr>
+        <w:pStyle w:val="BodyText3"/>
+        <w:ind w:firstLine="720"/>
         <w:rPr>
           <w:rFonts w:ascii="Garamond" w:hAnsi="Garamond"/>
           <w:b w:val="0"/>
           <w:bCs w:val="0"/>
         </w:rPr>
-        <w:t>about</w:t>
-      </w:r>
-      <w:r>
+      </w:pPr>
+    </w:p>
+    <w:p>
+      <w:pPr>
+        <w:pStyle w:val="BodyText3"/>
+        <w:ind w:firstLine="720"/>
         <w:rPr>
           <w:rFonts w:ascii="Garamond" w:hAnsi="Garamond"/>
           <w:b w:val="0"/>
           <w:bCs w:val="0"/>
         </w:rPr>
-        <w:t xml:space="preserve"> the election when the canvassing is done.</w:t>
-      </w:r>
+      </w:pPr>
     </w:p>
     <w:p>
       <w:pPr>
@@ -1883,182 +1880,6 @@
     <w:p>
       <w:pPr>
         <w:pStyle w:val="BodyText3"/>
-        <w:ind w:left="1418"/>
-        <w:rPr>
-          <w:rFonts w:ascii="Garamond" w:hAnsi="Garamond"/>
-          <w:b w:val="0"/>
-        </w:rPr>
-      </w:pPr>
-    </w:p>
-    <w:p>
-      <w:pPr>
-        <w:pStyle w:val="BodyText3"/>
-        <w:ind w:left="1418"/>
-        <w:rPr>
-          <w:rFonts w:ascii="Garamond" w:hAnsi="Garamond"/>
-          <w:b w:val="0"/>
-        </w:rPr>
-      </w:pPr>
-      <w:r>
-        <w:rPr>
-          <w:rFonts w:ascii="Garamond" w:hAnsi="Garamond"/>
-        </w:rPr>
-        <w:t>3.1.</w:t>
-      </w:r>
-      <w:r>
-        <w:rPr>
-          <w:rFonts w:ascii="Garamond" w:hAnsi="Garamond"/>
-        </w:rPr>
-        <w:t>e</w:t>
-      </w:r>
-      <w:r>
-        <w:rPr>
-          <w:rFonts w:ascii="Garamond" w:hAnsi="Garamond"/>
-        </w:rPr>
-        <w:t xml:space="preserve">   </w:t>
-      </w:r>
-      <w:r>
-        <w:rPr>
-          <w:rFonts w:ascii="Garamond" w:hAnsi="Garamond"/>
-        </w:rPr>
-        <w:t>Archives</w:t>
-      </w:r>
-      <w:r>
-        <w:rPr>
-          <w:rFonts w:ascii="Garamond" w:hAnsi="Garamond"/>
-        </w:rPr>
-        <w:t xml:space="preserve"> </w:t>
-      </w:r>
-      <w:r>
-        <w:rPr>
-          <w:rFonts w:ascii="Garamond" w:hAnsi="Garamond"/>
-          <w:b w:val="0"/>
-        </w:rPr>
-        <w:t>–</w:t>
-      </w:r>
-      <w:r>
-        <w:rPr>
-          <w:rFonts w:ascii="Garamond" w:hAnsi="Garamond"/>
-          <w:b w:val="0"/>
-        </w:rPr>
-        <w:t xml:space="preserve"> </w:t>
-      </w:r>
-      <w:r>
-        <w:rPr>
-          <w:rFonts w:ascii="Garamond" w:hAnsi="Garamond"/>
-          <w:b w:val="0"/>
-        </w:rPr>
-        <w:t xml:space="preserve">this is a </w:t>
-      </w:r>
-      <w:r>
-        <w:rPr>
-          <w:rFonts w:ascii="Garamond" w:hAnsi="Garamond"/>
-          <w:b w:val="0"/>
-        </w:rPr>
-        <w:t>r</w:t>
-      </w:r>
-      <w:r>
-        <w:rPr>
-          <w:rFonts w:ascii="Garamond" w:hAnsi="Garamond"/>
-          <w:b w:val="0"/>
-        </w:rPr>
-        <w:t>epository that contains records of currently enrolled students, voter account and its passwords</w:t>
-      </w:r>
-      <w:r>
-        <w:rPr>
-          <w:rFonts w:ascii="Garamond" w:hAnsi="Garamond"/>
-          <w:b w:val="0"/>
-        </w:rPr>
-        <w:t xml:space="preserve">, </w:t>
-      </w:r>
-      <w:r>
-        <w:rPr>
-          <w:rFonts w:ascii="Garamond" w:hAnsi="Garamond"/>
-          <w:b w:val="0"/>
-        </w:rPr>
-        <w:t>vote traces</w:t>
-      </w:r>
-      <w:r>
-        <w:rPr>
-          <w:rFonts w:ascii="Garamond" w:hAnsi="Garamond"/>
-          <w:b w:val="0"/>
-        </w:rPr>
-        <w:t>,</w:t>
-      </w:r>
-      <w:r>
-        <w:rPr>
-          <w:rFonts w:ascii="Garamond" w:hAnsi="Garamond"/>
-          <w:b w:val="0"/>
-        </w:rPr>
-        <w:t xml:space="preserve"> current and previous election results,</w:t>
-      </w:r>
-      <w:r>
-        <w:rPr>
-          <w:rFonts w:ascii="Garamond" w:hAnsi="Garamond"/>
-          <w:b w:val="0"/>
-        </w:rPr>
-        <w:t xml:space="preserve"> </w:t>
-      </w:r>
-      <w:r>
-        <w:rPr>
-          <w:rFonts w:ascii="Garamond" w:hAnsi="Garamond"/>
-          <w:b w:val="0"/>
-        </w:rPr>
-        <w:t>and as well as login records from the admin side and the client side.</w:t>
-      </w:r>
-      <w:r>
-        <w:rPr>
-          <w:rFonts w:ascii="Garamond" w:hAnsi="Garamond"/>
-          <w:b w:val="0"/>
-        </w:rPr>
-        <w:t xml:space="preserve"> The module also allows the admin user to produce a print out of the records from this module.</w:t>
-      </w:r>
-    </w:p>
-    <w:p>
-      <w:pPr>
-        <w:pStyle w:val="BodyText3"/>
-        <w:ind w:left="1418"/>
-        <w:rPr>
-          <w:rFonts w:ascii="Garamond" w:hAnsi="Garamond"/>
-          <w:b w:val="0"/>
-        </w:rPr>
-      </w:pPr>
-    </w:p>
-    <w:p>
-      <w:pPr>
-        <w:pStyle w:val="BodyText3"/>
-        <w:ind w:left="1418"/>
-        <w:rPr>
-          <w:rFonts w:ascii="Garamond" w:hAnsi="Garamond"/>
-          <w:b w:val="0"/>
-        </w:rPr>
-      </w:pPr>
-      <w:r>
-        <w:rPr>
-          <w:rFonts w:ascii="Garamond" w:hAnsi="Garamond"/>
-        </w:rPr>
-        <w:t>3.1</w:t>
-      </w:r>
-      <w:bookmarkStart w:id="0" w:name="_GoBack"/>
-      <w:bookmarkEnd w:id="0"/>
-      <w:r>
-        <w:rPr>
-          <w:rFonts w:ascii="Garamond" w:hAnsi="Garamond"/>
-        </w:rPr>
-        <w:t xml:space="preserve">.f   Configuration Settings </w:t>
-      </w:r>
-      <w:r>
-        <w:rPr>
-          <w:rFonts w:ascii="Garamond" w:hAnsi="Garamond"/>
-          <w:b w:val="0"/>
-        </w:rPr>
-        <w:t>– because the system can also be compiled into an .exe file, the admin user may want to configure the settings of the proposed system in such a way that it will run in a LAN – based platform, hence the module.</w:t>
-      </w:r>
-    </w:p>
-    <w:p>
-      <w:pPr>
-        <w:pStyle w:val="BodyText3"/>
-        <w:ind w:left="1418"/>
         <w:rPr>
           <w:rFonts w:ascii="Garamond" w:hAnsi="Garamond"/>
           <w:b w:val="0"/>
@@ -2161,7 +1982,35 @@
           <w:rFonts w:ascii="Garamond" w:hAnsi="Garamond"/>
           <w:b w:val="0"/>
         </w:rPr>
-        <w:t xml:space="preserve">, the user must provide certain credentials which will be verified by the system if it is correct or not. If the credentials are correct, then the user will be able to gain access in the system as a voter, otherwise he will not be able to access it. </w:t>
+        <w:t xml:space="preserve">, the user must provide </w:t>
+      </w:r>
+      <w:r>
+        <w:rPr>
+          <w:rFonts w:ascii="Garamond" w:hAnsi="Garamond"/>
+          <w:b w:val="0"/>
+        </w:rPr>
+        <w:t>a control number</w:t>
+      </w:r>
+      <w:r>
+        <w:rPr>
+          <w:rFonts w:ascii="Garamond" w:hAnsi="Garamond"/>
+          <w:b w:val="0"/>
+        </w:rPr>
+        <w:t xml:space="preserve"> which will be verified by the system if it is correct or not. If the </w:t>
+      </w:r>
+      <w:r>
+        <w:rPr>
+          <w:rFonts w:ascii="Garamond" w:hAnsi="Garamond"/>
+          <w:b w:val="0"/>
+        </w:rPr>
+        <w:t>control number is</w:t>
+      </w:r>
+      <w:r>
+        <w:rPr>
+          <w:rFonts w:ascii="Garamond" w:hAnsi="Garamond"/>
+          <w:b w:val="0"/>
+        </w:rPr>
+        <w:t xml:space="preserve"> correct, then the user will be able to gain access in the system as a voter, otherwise he will not be able to access it. </w:t>
       </w:r>
     </w:p>
     <w:p>
@@ -2247,6 +2096,18 @@
         </w:rPr>
         <w:t>, which then counts as a vote afterwards.</w:t>
       </w:r>
+    </w:p>
+    <w:p>
+      <w:pPr>
+        <w:pStyle w:val="ListParagraph"/>
+        <w:ind w:left="1418"/>
+        <w:jc w:val="both"/>
+        <w:rPr>
+          <w:rFonts w:ascii="Garamond" w:hAnsi="Garamond"/>
+        </w:rPr>
+      </w:pPr>
+      <w:bookmarkStart w:id="0" w:name="_GoBack"/>
+      <w:bookmarkEnd w:id="0"/>
     </w:p>
     <w:p>
       <w:pPr>
@@ -2277,7 +2138,6 @@
           <w:rFonts w:ascii="Garamond" w:hAnsi="Garamond"/>
           <w:b/>
         </w:rPr>
-        <w:lastRenderedPageBreak/>
         <w:t>OPTIONAL FUNCTIONAL UNITS</w:t>
       </w:r>
     </w:p>
@@ -2308,61 +2168,14 @@
           <w:rFonts w:ascii="Garamond" w:hAnsi="Garamond"/>
           <w:b/>
         </w:rPr>
-        <w:t xml:space="preserve">3.3.a   </w:t>
-      </w:r>
-      <w:r>
-        <w:rPr>
-          <w:rFonts w:ascii="Garamond" w:hAnsi="Garamond"/>
-          <w:b/>
-        </w:rPr>
-        <w:t xml:space="preserve">Backup Module (Admin-side) </w:t>
-      </w:r>
-      <w:r>
-        <w:rPr>
-          <w:rFonts w:ascii="Garamond" w:hAnsi="Garamond"/>
-        </w:rPr>
-        <w:t xml:space="preserve">– This module allows the admin user to create a backup of system data which is to be stored in a secure location, </w:t>
-      </w:r>
-      <w:r>
-        <w:rPr>
-          <w:rFonts w:ascii="Garamond" w:hAnsi="Garamond"/>
-        </w:rPr>
-        <w:t>and</w:t>
-      </w:r>
-      <w:r>
-        <w:rPr>
-          <w:rFonts w:ascii="Garamond" w:hAnsi="Garamond"/>
-        </w:rPr>
-        <w:t xml:space="preserve"> input data in the system database just in case the data stored in the system gets deleted. </w:t>
-      </w:r>
-    </w:p>
-    <w:p>
-      <w:pPr>
-        <w:pStyle w:val="ListParagraph"/>
-        <w:spacing w:before="240" w:after="240"/>
-        <w:ind w:left="1440"/>
-        <w:jc w:val="both"/>
-        <w:rPr>
-          <w:rFonts w:ascii="Garamond" w:hAnsi="Garamond"/>
-        </w:rPr>
-      </w:pPr>
-    </w:p>
-    <w:p>
-      <w:pPr>
-        <w:pStyle w:val="ListParagraph"/>
-        <w:spacing w:before="240" w:after="240"/>
-        <w:ind w:left="1440"/>
-        <w:jc w:val="both"/>
-        <w:rPr>
-          <w:rFonts w:ascii="Garamond" w:hAnsi="Garamond"/>
-        </w:rPr>
-      </w:pPr>
-      <w:r>
-        <w:rPr>
-          <w:rFonts w:ascii="Garamond" w:hAnsi="Garamond"/>
-          <w:b/>
-        </w:rPr>
-        <w:t>3.3.b</w:t>
+        <w:t>3.3.</w:t>
+      </w:r>
+      <w:r>
+        <w:rPr>
+          <w:rFonts w:ascii="Garamond" w:hAnsi="Garamond"/>
+          <w:b/>
+        </w:rPr>
+        <w:t>a</w:t>
       </w:r>
       <w:r>
         <w:rPr>

</xml_diff>